<commit_message>
Upgrate of some docs and pictures
</commit_message>
<xml_diff>
--- a/examples/eidelyur/MCOOL/all_docs/my_docs/Description_threeApproachesComparison_v6.docx
+++ b/examples/eidelyur/MCOOL/all_docs/my_docs/Description_threeApproachesComparison_v6.docx
@@ -62,7 +62,6 @@
         </w:rPr>
         <w:t xml:space="preserve">This doc: </w:t>
       </w:r>
-      <w:bookmarkStart w:id="1" w:name="_GoBack"/>
       <w:r>
         <w:rPr>
           <w:color w:val="FF0000"/>
@@ -72,7 +71,6 @@
         </w:rPr>
         <w:t>Description_threeApproachesComparison_v6.docx</w:t>
       </w:r>
-      <w:bookmarkEnd w:id="1"/>
     </w:p>
     <w:p>
       <w:pPr>
@@ -317,7 +315,7 @@
         </w:rPr>
         <w:t xml:space="preserve"> of </w:t>
       </w:r>
-      <w:bookmarkStart w:id="2" w:name="_Hlk497123829"/>
+      <w:bookmarkStart w:id="1" w:name="_Hlk497123829"/>
       <w:r>
         <w:rPr>
           <w:position w:val="-6"/>
@@ -345,12 +343,12 @@
             <o:lock v:ext="edit" aspectratio="t"/>
           </v:shapetype>
           <v:shape id="_x0000_i1025" type="#_x0000_t75" style="width:37.5pt;height:17.25pt" o:ole="">
-            <v:imagedata r:id="rId5" o:title=""/>
+            <v:imagedata r:id="rId7" o:title=""/>
           </v:shape>
-          <o:OLEObject Type="Embed" ProgID="Equation.DSMT4" ShapeID="_x0000_i1025" DrawAspect="Content" ObjectID="_1594118974" r:id="rId6"/>
+          <o:OLEObject Type="Embed" ProgID="Equation.DSMT4" ShapeID="_x0000_i1025" DrawAspect="Content" ObjectID="_1606204958" r:id="rId8"/>
         </w:object>
       </w:r>
-      <w:bookmarkEnd w:id="2"/>
+      <w:bookmarkEnd w:id="1"/>
       <w:r>
         <w:rPr>
           <w:sz w:val="28"/>
@@ -376,9 +374,9 @@
         </w:rPr>
         <w:object w:dxaOrig="7080" w:dyaOrig="740">
           <v:shape id="_x0000_i1026" type="#_x0000_t75" style="width:448.5pt;height:48pt" o:ole="">
-            <v:imagedata r:id="rId7" o:title=""/>
+            <v:imagedata r:id="rId9" o:title=""/>
           </v:shape>
-          <o:OLEObject Type="Embed" ProgID="Equation.DSMT4" ShapeID="_x0000_i1026" DrawAspect="Content" ObjectID="_1594118975" r:id="rId8"/>
+          <o:OLEObject Type="Embed" ProgID="Equation.DSMT4" ShapeID="_x0000_i1026" DrawAspect="Content" ObjectID="_1606204959" r:id="rId10"/>
         </w:object>
       </w:r>
     </w:p>
@@ -429,9 +427,9 @@
         </w:rPr>
         <w:object w:dxaOrig="420" w:dyaOrig="360">
           <v:shape id="_x0000_i1027" type="#_x0000_t75" style="width:28.5pt;height:24pt" o:ole="">
-            <v:imagedata r:id="rId9" o:title=""/>
+            <v:imagedata r:id="rId11" o:title=""/>
           </v:shape>
-          <o:OLEObject Type="Embed" ProgID="Equation.DSMT4" ShapeID="_x0000_i1027" DrawAspect="Content" ObjectID="_1594118976" r:id="rId10"/>
+          <o:OLEObject Type="Embed" ProgID="Equation.DSMT4" ShapeID="_x0000_i1027" DrawAspect="Content" ObjectID="_1606204960" r:id="rId12"/>
         </w:object>
       </w:r>
       <w:r>
@@ -463,9 +461,9 @@
         </w:rPr>
         <w:object w:dxaOrig="260" w:dyaOrig="400">
           <v:shape id="_x0000_i1028" type="#_x0000_t75" style="width:18pt;height:27pt" o:ole="">
-            <v:imagedata r:id="rId11" o:title=""/>
+            <v:imagedata r:id="rId13" o:title=""/>
           </v:shape>
-          <o:OLEObject Type="Embed" ProgID="Equation.DSMT4" ShapeID="_x0000_i1028" DrawAspect="Content" ObjectID="_1594118977" r:id="rId12"/>
+          <o:OLEObject Type="Embed" ProgID="Equation.DSMT4" ShapeID="_x0000_i1028" DrawAspect="Content" ObjectID="_1606204961" r:id="rId14"/>
         </w:object>
       </w:r>
       <w:r>
@@ -504,9 +502,9 @@
         </w:rPr>
         <w:object w:dxaOrig="760" w:dyaOrig="320">
           <v:shape id="_x0000_i1029" type="#_x0000_t75" style="width:48.75pt;height:21pt" o:ole="">
-            <v:imagedata r:id="rId13" o:title=""/>
+            <v:imagedata r:id="rId15" o:title=""/>
           </v:shape>
-          <o:OLEObject Type="Embed" ProgID="Equation.DSMT4" ShapeID="_x0000_i1029" DrawAspect="Content" ObjectID="_1594118978" r:id="rId14"/>
+          <o:OLEObject Type="Embed" ProgID="Equation.DSMT4" ShapeID="_x0000_i1029" DrawAspect="Content" ObjectID="_1606204962" r:id="rId16"/>
         </w:object>
       </w:r>
       <w:r>
@@ -558,7 +556,7 @@
         </w:rPr>
         <w:t xml:space="preserve"> </w:t>
       </w:r>
-      <w:bookmarkStart w:id="3" w:name="_Hlk495050678"/>
+      <w:bookmarkStart w:id="2" w:name="_Hlk495050678"/>
       <w:r>
         <w:rPr>
           <w:position w:val="-14"/>
@@ -567,12 +565,12 @@
         </w:rPr>
         <w:object w:dxaOrig="1140" w:dyaOrig="380">
           <v:shape id="_x0000_i1030" type="#_x0000_t75" style="width:78pt;height:25.5pt" o:ole="">
-            <v:imagedata r:id="rId15" o:title=""/>
+            <v:imagedata r:id="rId17" o:title=""/>
           </v:shape>
-          <o:OLEObject Type="Embed" ProgID="Equation.DSMT4" ShapeID="_x0000_i1030" DrawAspect="Content" ObjectID="_1594118979" r:id="rId16"/>
+          <o:OLEObject Type="Embed" ProgID="Equation.DSMT4" ShapeID="_x0000_i1030" DrawAspect="Content" ObjectID="_1606204963" r:id="rId18"/>
         </w:object>
       </w:r>
-      <w:bookmarkEnd w:id="3"/>
+      <w:bookmarkEnd w:id="2"/>
       <w:r>
         <w:rPr>
           <w:sz w:val="28"/>
@@ -605,9 +603,9 @@
         </w:rPr>
         <w:object w:dxaOrig="1420" w:dyaOrig="360">
           <v:shape id="_x0000_i1031" type="#_x0000_t75" style="width:118.5pt;height:30.75pt" o:ole="">
-            <v:imagedata r:id="rId17" o:title=""/>
+            <v:imagedata r:id="rId19" o:title=""/>
           </v:shape>
-          <o:OLEObject Type="Embed" ProgID="Equation.DSMT4" ShapeID="_x0000_i1031" DrawAspect="Content" ObjectID="_1594118980" r:id="rId18"/>
+          <o:OLEObject Type="Embed" ProgID="Equation.DSMT4" ShapeID="_x0000_i1031" DrawAspect="Content" ObjectID="_1606204964" r:id="rId20"/>
         </w:object>
       </w:r>
       <w:r>
@@ -625,9 +623,9 @@
         </w:rPr>
         <w:object w:dxaOrig="2360" w:dyaOrig="740">
           <v:shape id="_x0000_i1032" type="#_x0000_t75" style="width:196.5pt;height:63.75pt" o:ole="">
-            <v:imagedata r:id="rId19" o:title=""/>
+            <v:imagedata r:id="rId21" o:title=""/>
           </v:shape>
-          <o:OLEObject Type="Embed" ProgID="Equation.DSMT4" ShapeID="_x0000_i1032" DrawAspect="Content" ObjectID="_1594118981" r:id="rId20"/>
+          <o:OLEObject Type="Embed" ProgID="Equation.DSMT4" ShapeID="_x0000_i1032" DrawAspect="Content" ObjectID="_1606204965" r:id="rId22"/>
         </w:object>
       </w:r>
     </w:p>
@@ -704,9 +702,9 @@
         </w:rPr>
         <w:object w:dxaOrig="2020" w:dyaOrig="400">
           <v:shape id="_x0000_i1033" type="#_x0000_t75" style="width:138.75pt;height:27pt" o:ole="">
-            <v:imagedata r:id="rId21" o:title=""/>
+            <v:imagedata r:id="rId23" o:title=""/>
           </v:shape>
-          <o:OLEObject Type="Embed" ProgID="Equation.DSMT4" ShapeID="_x0000_i1033" DrawAspect="Content" ObjectID="_1594118982" r:id="rId22"/>
+          <o:OLEObject Type="Embed" ProgID="Equation.DSMT4" ShapeID="_x0000_i1033" DrawAspect="Content" ObjectID="_1606204966" r:id="rId24"/>
         </w:object>
       </w:r>
       <w:r>
@@ -724,9 +722,9 @@
         </w:rPr>
         <w:object w:dxaOrig="1380" w:dyaOrig="380">
           <v:shape id="_x0000_i1034" type="#_x0000_t75" style="width:94.5pt;height:25.5pt" o:ole="">
-            <v:imagedata r:id="rId23" o:title=""/>
+            <v:imagedata r:id="rId25" o:title=""/>
           </v:shape>
-          <o:OLEObject Type="Embed" ProgID="Equation.DSMT4" ShapeID="_x0000_i1034" DrawAspect="Content" ObjectID="_1594118983" r:id="rId24"/>
+          <o:OLEObject Type="Embed" ProgID="Equation.DSMT4" ShapeID="_x0000_i1034" DrawAspect="Content" ObjectID="_1606204967" r:id="rId26"/>
         </w:object>
       </w:r>
       <w:r>
@@ -794,9 +792,9 @@
         </w:rPr>
         <w:object w:dxaOrig="279" w:dyaOrig="360">
           <v:shape id="_x0000_i1035" type="#_x0000_t75" style="width:18.75pt;height:24pt" o:ole="">
-            <v:imagedata r:id="rId25" o:title=""/>
+            <v:imagedata r:id="rId27" o:title=""/>
           </v:shape>
-          <o:OLEObject Type="Embed" ProgID="Equation.DSMT4" ShapeID="_x0000_i1035" DrawAspect="Content" ObjectID="_1594118984" r:id="rId26"/>
+          <o:OLEObject Type="Embed" ProgID="Equation.DSMT4" ShapeID="_x0000_i1035" DrawAspect="Content" ObjectID="_1606204968" r:id="rId28"/>
         </w:object>
       </w:r>
       <w:r>
@@ -807,7 +805,7 @@
         </w:rPr>
         <w:t xml:space="preserve"> is used for sequential calculation of the initial parameters </w:t>
       </w:r>
-      <w:bookmarkStart w:id="4" w:name="_Hlk497122590"/>
+      <w:bookmarkStart w:id="3" w:name="_Hlk497122590"/>
       <w:r>
         <w:rPr>
           <w:position w:val="-14"/>
@@ -816,12 +814,12 @@
         </w:rPr>
         <w:object w:dxaOrig="1380" w:dyaOrig="400">
           <v:shape id="_x0000_i1036" type="#_x0000_t75" style="width:94.5pt;height:27pt" o:ole="">
-            <v:imagedata r:id="rId27" o:title=""/>
+            <v:imagedata r:id="rId29" o:title=""/>
           </v:shape>
-          <o:OLEObject Type="Embed" ProgID="Equation.DSMT4" ShapeID="_x0000_i1036" DrawAspect="Content" ObjectID="_1594118985" r:id="rId28"/>
+          <o:OLEObject Type="Embed" ProgID="Equation.DSMT4" ShapeID="_x0000_i1036" DrawAspect="Content" ObjectID="_1606204969" r:id="rId30"/>
         </w:object>
       </w:r>
-      <w:bookmarkEnd w:id="4"/>
+      <w:bookmarkEnd w:id="3"/>
       <w:r>
         <w:rPr>
           <w:sz w:val="28"/>
@@ -863,9 +861,9 @@
         </w:rPr>
         <w:object w:dxaOrig="5520" w:dyaOrig="820">
           <v:shape id="_x0000_i1037" type="#_x0000_t75" style="width:379.5pt;height:55.5pt" o:ole="">
-            <v:imagedata r:id="rId29" o:title=""/>
+            <v:imagedata r:id="rId31" o:title=""/>
           </v:shape>
-          <o:OLEObject Type="Embed" ProgID="Equation.DSMT4" ShapeID="_x0000_i1037" DrawAspect="Content" ObjectID="_1594118986" r:id="rId30"/>
+          <o:OLEObject Type="Embed" ProgID="Equation.DSMT4" ShapeID="_x0000_i1037" DrawAspect="Content" ObjectID="_1606204970" r:id="rId32"/>
         </w:object>
       </w:r>
     </w:p>
@@ -910,9 +908,9 @@
         </w:rPr>
         <w:object w:dxaOrig="1260" w:dyaOrig="380">
           <v:shape id="_x0000_i1038" type="#_x0000_t75" style="width:86.25pt;height:25.5pt" o:ole="">
-            <v:imagedata r:id="rId31" o:title=""/>
+            <v:imagedata r:id="rId33" o:title=""/>
           </v:shape>
-          <o:OLEObject Type="Embed" ProgID="Equation.DSMT4" ShapeID="_x0000_i1038" DrawAspect="Content" ObjectID="_1594118987" r:id="rId32"/>
+          <o:OLEObject Type="Embed" ProgID="Equation.DSMT4" ShapeID="_x0000_i1038" DrawAspect="Content" ObjectID="_1606204971" r:id="rId34"/>
         </w:object>
       </w:r>
       <w:r>
@@ -930,9 +928,9 @@
         </w:rPr>
         <w:object w:dxaOrig="2900" w:dyaOrig="420">
           <v:shape id="_x0000_i1039" type="#_x0000_t75" style="width:199.5pt;height:28.5pt" o:ole="">
-            <v:imagedata r:id="rId33" o:title=""/>
+            <v:imagedata r:id="rId35" o:title=""/>
           </v:shape>
-          <o:OLEObject Type="Embed" ProgID="Equation.DSMT4" ShapeID="_x0000_i1039" DrawAspect="Content" ObjectID="_1594118988" r:id="rId34"/>
+          <o:OLEObject Type="Embed" ProgID="Equation.DSMT4" ShapeID="_x0000_i1039" DrawAspect="Content" ObjectID="_1606204972" r:id="rId36"/>
         </w:object>
       </w:r>
       <w:r>
@@ -950,9 +948,9 @@
         </w:rPr>
         <w:object w:dxaOrig="240" w:dyaOrig="260">
           <v:shape id="_x0000_i1040" type="#_x0000_t75" style="width:15.75pt;height:17.25pt" o:ole="">
-            <v:imagedata r:id="rId35" o:title=""/>
+            <v:imagedata r:id="rId37" o:title=""/>
           </v:shape>
-          <o:OLEObject Type="Embed" ProgID="Equation.DSMT4" ShapeID="_x0000_i1040" DrawAspect="Content" ObjectID="_1594118989" r:id="rId36"/>
+          <o:OLEObject Type="Embed" ProgID="Equation.DSMT4" ShapeID="_x0000_i1040" DrawAspect="Content" ObjectID="_1606204973" r:id="rId38"/>
         </w:object>
       </w:r>
       <w:r>
@@ -970,9 +968,9 @@
         </w:rPr>
         <w:object w:dxaOrig="1579" w:dyaOrig="279">
           <v:shape id="_x0000_i1041" type="#_x0000_t75" style="width:102pt;height:18.75pt" o:ole="">
-            <v:imagedata r:id="rId37" o:title=""/>
+            <v:imagedata r:id="rId39" o:title=""/>
           </v:shape>
-          <o:OLEObject Type="Embed" ProgID="Equation.DSMT4" ShapeID="_x0000_i1041" DrawAspect="Content" ObjectID="_1594118990" r:id="rId38"/>
+          <o:OLEObject Type="Embed" ProgID="Equation.DSMT4" ShapeID="_x0000_i1041" DrawAspect="Content" ObjectID="_1606204974" r:id="rId40"/>
         </w:object>
       </w:r>
       <w:r>
@@ -998,29 +996,28 @@
           <w:noProof/>
           <w:sz w:val="28"/>
           <w:szCs w:val="28"/>
-          <w:lang w:val="en"/>
         </w:rPr>
         <w:drawing>
           <wp:anchor distT="0" distB="0" distL="114300" distR="114300" simplePos="0" relativeHeight="251661312" behindDoc="0" locked="0" layoutInCell="1" allowOverlap="1">
             <wp:simplePos x="0" y="0"/>
             <wp:positionH relativeFrom="column">
-              <wp:posOffset>0</wp:posOffset>
+              <wp:posOffset>-114300</wp:posOffset>
             </wp:positionH>
             <wp:positionV relativeFrom="paragraph">
-              <wp:posOffset>1241425</wp:posOffset>
+              <wp:posOffset>895350</wp:posOffset>
             </wp:positionV>
-            <wp:extent cx="2752344" cy="2075688"/>
-            <wp:effectExtent l="0" t="0" r="0" b="1270"/>
+            <wp:extent cx="2954655" cy="2219325"/>
+            <wp:effectExtent l="0" t="0" r="0" b="9525"/>
             <wp:wrapThrough wrapText="bothSides">
               <wp:wrapPolygon edited="0">
                 <wp:start x="0" y="0"/>
-                <wp:lineTo x="0" y="21415"/>
-                <wp:lineTo x="21381" y="21415"/>
-                <wp:lineTo x="21381" y="0"/>
+                <wp:lineTo x="0" y="21507"/>
+                <wp:lineTo x="21447" y="21507"/>
+                <wp:lineTo x="21447" y="0"/>
                 <wp:lineTo x="0" y="0"/>
               </wp:wrapPolygon>
             </wp:wrapThrough>
-            <wp:docPr id="5" name="Picture 5"/>
+            <wp:docPr id="1" name="Picture 1" descr="A close up of a logo&#10;&#10;Description generated with very high confidence"/>
             <wp:cNvGraphicFramePr>
               <a:graphicFrameLocks xmlns:a="http://schemas.openxmlformats.org/drawingml/2006/main" noChangeAspect="1"/>
             </wp:cNvGraphicFramePr>
@@ -1028,11 +1025,11 @@
               <a:graphicData uri="http://schemas.openxmlformats.org/drawingml/2006/picture">
                 <pic:pic xmlns:pic="http://schemas.openxmlformats.org/drawingml/2006/picture">
                   <pic:nvPicPr>
-                    <pic:cNvPr id="5" name="halfLengthInteraction_tAC-v6_fig20.png"/>
+                    <pic:cNvPr id="1" name="HalfLengthTrack-1_v6-fig20.jpg"/>
                     <pic:cNvPicPr/>
                   </pic:nvPicPr>
                   <pic:blipFill>
-                    <a:blip r:embed="rId39" cstate="print">
+                    <a:blip r:embed="rId41">
                       <a:extLst>
                         <a:ext uri="{28A0092B-C50C-407E-A947-70E740481C1C}">
                           <a14:useLocalDpi xmlns:a14="http://schemas.microsoft.com/office/drawing/2010/main" val="0"/>
@@ -1046,7 +1043,7 @@
                   <pic:spPr>
                     <a:xfrm>
                       <a:off x="0" y="0"/>
-                      <a:ext cx="2752344" cy="2075688"/>
+                      <a:ext cx="2954655" cy="2219325"/>
                     </a:xfrm>
                     <a:prstGeom prst="rect">
                       <a:avLst/>
@@ -1079,7 +1076,7 @@
         </w:rPr>
         <w:t xml:space="preserve">step consists in selection of the length </w:t>
       </w:r>
-      <w:bookmarkStart w:id="5" w:name="_Hlk497124605"/>
+      <w:bookmarkStart w:id="4" w:name="_Hlk497124605"/>
       <w:r>
         <w:rPr>
           <w:position w:val="-14"/>
@@ -1088,12 +1085,12 @@
         </w:rPr>
         <w:object w:dxaOrig="340" w:dyaOrig="400">
           <v:shape id="_x0000_i1042" type="#_x0000_t75" style="width:23.25pt;height:27pt" o:ole="">
-            <v:imagedata r:id="rId40" o:title=""/>
+            <v:imagedata r:id="rId42" o:title=""/>
           </v:shape>
-          <o:OLEObject Type="Embed" ProgID="Equation.DSMT4" ShapeID="_x0000_i1042" DrawAspect="Content" ObjectID="_1594118991" r:id="rId41"/>
+          <o:OLEObject Type="Embed" ProgID="Equation.DSMT4" ShapeID="_x0000_i1042" DrawAspect="Content" ObjectID="_1606204975" r:id="rId43"/>
         </w:object>
       </w:r>
-      <w:bookmarkEnd w:id="5"/>
+      <w:bookmarkEnd w:id="4"/>
       <w:r>
         <w:rPr>
           <w:sz w:val="28"/>
@@ -1181,156 +1178,233 @@
         </w:rPr>
         <w:object w:dxaOrig="580" w:dyaOrig="360">
           <v:shape id="_x0000_i1043" type="#_x0000_t75" style="width:39.75pt;height:24pt" o:ole="">
+            <v:imagedata r:id="rId44" o:title=""/>
+          </v:shape>
+          <o:OLEObject Type="Embed" ProgID="Equation.DSMT4" ShapeID="_x0000_i1043" DrawAspect="Content" ObjectID="_1606204976" r:id="rId45"/>
+        </w:object>
+      </w:r>
+      <w:r>
+        <w:rPr>
+          <w:sz w:val="28"/>
+          <w:szCs w:val="28"/>
+          <w:lang w:val="en"/>
+        </w:rPr>
+        <w:t>, the total distance between the particles should not exceed this value, so that</w:t>
+      </w:r>
+    </w:p>
+    <w:p>
+      <w:pPr>
+        <w:spacing w:after="0"/>
+        <w:jc w:val="center"/>
+        <w:rPr>
+          <w:sz w:val="28"/>
+          <w:szCs w:val="28"/>
+        </w:rPr>
+      </w:pPr>
+      <w:r>
+        <w:rPr>
+          <w:position w:val="-14"/>
+          <w:sz w:val="28"/>
+          <w:szCs w:val="28"/>
+        </w:rPr>
+        <w:object w:dxaOrig="1880" w:dyaOrig="460">
+          <v:shape id="_x0000_i1044" type="#_x0000_t75" style="width:128.25pt;height:30.75pt" o:ole="">
+            <v:imagedata r:id="rId46" o:title=""/>
+          </v:shape>
+          <o:OLEObject Type="Embed" ProgID="Equation.DSMT4" ShapeID="_x0000_i1044" DrawAspect="Content" ObjectID="_1606204977" r:id="rId47"/>
+        </w:object>
+      </w:r>
+      <w:r>
+        <w:rPr>
+          <w:sz w:val="28"/>
+          <w:szCs w:val="28"/>
+        </w:rPr>
+        <w:t>.</w:t>
+      </w:r>
+    </w:p>
+    <w:p>
+      <w:pPr>
+        <w:spacing w:after="0"/>
+        <w:jc w:val="both"/>
+        <w:rPr>
+          <w:sz w:val="28"/>
+          <w:szCs w:val="28"/>
+        </w:rPr>
+      </w:pPr>
+      <w:r>
+        <w:rPr>
+          <w:sz w:val="28"/>
+          <w:szCs w:val="28"/>
+          <w:lang w:val="en"/>
+        </w:rPr>
+        <w:t>A</w:t>
+      </w:r>
+      <w:r>
+        <w:rPr>
+          <w:sz w:val="28"/>
+          <w:szCs w:val="28"/>
+          <w:lang w:val="en"/>
+        </w:rPr>
+        <w:t xml:space="preserve">s shown in the </w:t>
+      </w:r>
+      <w:r>
+        <w:rPr>
+          <w:i/>
+          <w:sz w:val="28"/>
+          <w:szCs w:val="28"/>
+          <w:lang w:val="en"/>
+        </w:rPr>
+        <w:t>mapOfMaximalImpactparameter.docx</w:t>
+      </w:r>
+      <w:r>
+        <w:rPr>
+          <w:sz w:val="28"/>
+          <w:szCs w:val="28"/>
+          <w:lang w:val="en"/>
+        </w:rPr>
+        <w:t>, as a reasonable estimate for</w:t>
+      </w:r>
+      <w:r>
+        <w:rPr>
+          <w:sz w:val="28"/>
+          <w:szCs w:val="28"/>
+          <w:lang w:val="en"/>
+        </w:rPr>
+        <w:t xml:space="preserve"> </w:t>
+      </w:r>
+      <w:r>
+        <w:rPr>
+          <w:position w:val="-12"/>
+          <w:sz w:val="28"/>
+          <w:szCs w:val="28"/>
+        </w:rPr>
+        <w:object w:dxaOrig="580" w:dyaOrig="360">
+          <v:shape id="_x0000_i1045" type="#_x0000_t75" style="width:39.75pt;height:24pt" o:ole="">
+            <v:imagedata r:id="rId44" o:title=""/>
+          </v:shape>
+          <o:OLEObject Type="Embed" ProgID="Equation.DSMT4" ShapeID="_x0000_i1045" DrawAspect="Content" ObjectID="_1606204978" r:id="rId48"/>
+        </w:object>
+      </w:r>
+      <w:r>
+        <w:rPr>
+          <w:sz w:val="28"/>
+          <w:szCs w:val="28"/>
+          <w:lang w:val="en"/>
+        </w:rPr>
+        <w:t xml:space="preserve"> is the value </w:t>
+      </w:r>
+      <w:r>
+        <w:rPr>
+          <w:position w:val="-12"/>
+          <w:sz w:val="28"/>
+          <w:szCs w:val="28"/>
+        </w:rPr>
+        <w:object w:dxaOrig="1560" w:dyaOrig="360">
+          <v:shape id="_x0000_i1046" type="#_x0000_t75" style="width:106.5pt;height:24pt" o:ole="">
+            <v:imagedata r:id="rId49" o:title=""/>
+          </v:shape>
+          <o:OLEObject Type="Embed" ProgID="Equation.DSMT4" ShapeID="_x0000_i1046" DrawAspect="Content" ObjectID="_1606204979" r:id="rId50"/>
+        </w:object>
+      </w:r>
+      <w:r>
+        <w:rPr>
+          <w:sz w:val="28"/>
+          <w:szCs w:val="28"/>
+        </w:rPr>
+        <w:t xml:space="preserve">. Left Figure </w:t>
+      </w:r>
+      <w:r>
+        <w:rPr>
+          <w:sz w:val="28"/>
+          <w:szCs w:val="28"/>
+        </w:rPr>
+        <w:t>(</w:t>
+      </w:r>
+      <w:r>
+        <w:rPr>
+          <w:sz w:val="28"/>
+          <w:szCs w:val="28"/>
+        </w:rPr>
+        <w:t>HalfLengthTrack</w:t>
+      </w:r>
+      <w:r>
+        <w:rPr>
+          <w:sz w:val="28"/>
+          <w:szCs w:val="28"/>
+        </w:rPr>
+        <w:t>-1</w:t>
+      </w:r>
+      <w:r>
+        <w:rPr>
+          <w:sz w:val="28"/>
+          <w:szCs w:val="28"/>
+        </w:rPr>
+        <w:t>_</w:t>
+      </w:r>
+      <w:r>
+        <w:rPr>
+          <w:sz w:val="28"/>
+          <w:szCs w:val="28"/>
+        </w:rPr>
+        <w:t>v</w:t>
+      </w:r>
+      <w:r>
+        <w:rPr>
+          <w:sz w:val="28"/>
+          <w:szCs w:val="28"/>
+        </w:rPr>
+        <w:t>6-</w:t>
+      </w:r>
+      <w:r>
+        <w:rPr>
+          <w:sz w:val="28"/>
+          <w:szCs w:val="28"/>
+        </w:rPr>
+        <w:t>fig</w:t>
+      </w:r>
+      <w:r>
+        <w:rPr>
+          <w:sz w:val="28"/>
+          <w:szCs w:val="28"/>
+        </w:rPr>
+        <w:t>20.</w:t>
+      </w:r>
+      <w:r>
+        <w:rPr>
+          <w:sz w:val="28"/>
+          <w:szCs w:val="28"/>
+        </w:rPr>
+        <w:t>jpg</w:t>
+      </w:r>
+      <w:r>
+        <w:rPr>
+          <w:sz w:val="28"/>
+          <w:szCs w:val="28"/>
+        </w:rPr>
+        <w:t xml:space="preserve">) </w:t>
+      </w:r>
+      <w:r>
+        <w:rPr>
+          <w:sz w:val="28"/>
+          <w:szCs w:val="28"/>
+        </w:rPr>
+        <w:t xml:space="preserve">shows the “map” of length </w:t>
+      </w:r>
+      <w:bookmarkStart w:id="5" w:name="_Hlk497126978"/>
+      <w:r>
+        <w:rPr>
+          <w:position w:val="-14"/>
+          <w:sz w:val="28"/>
+          <w:szCs w:val="28"/>
+        </w:rPr>
+        <w:object w:dxaOrig="340" w:dyaOrig="400">
+          <v:shape id="_x0000_i1047" type="#_x0000_t75" style="width:23.25pt;height:27pt" o:ole="">
             <v:imagedata r:id="rId42" o:title=""/>
           </v:shape>
-          <o:OLEObject Type="Embed" ProgID="Equation.DSMT4" ShapeID="_x0000_i1043" DrawAspect="Content" ObjectID="_1594118992" r:id="rId43"/>
+          <o:OLEObject Type="Embed" ProgID="Equation.DSMT4" ShapeID="_x0000_i1047" DrawAspect="Content" ObjectID="_1606204980" r:id="rId51"/>
         </w:object>
       </w:r>
-      <w:r>
-        <w:rPr>
-          <w:sz w:val="28"/>
-          <w:szCs w:val="28"/>
-          <w:lang w:val="en"/>
-        </w:rPr>
-        <w:t>, the total distance between the particles should not exceed this value, so that</w:t>
-      </w:r>
-    </w:p>
-    <w:p>
-      <w:pPr>
-        <w:spacing w:after="0"/>
-        <w:jc w:val="center"/>
-        <w:rPr>
-          <w:sz w:val="28"/>
-          <w:szCs w:val="28"/>
-        </w:rPr>
-      </w:pPr>
-      <w:r>
-        <w:rPr>
-          <w:position w:val="-14"/>
-          <w:sz w:val="28"/>
-          <w:szCs w:val="28"/>
-        </w:rPr>
-        <w:object w:dxaOrig="1880" w:dyaOrig="460">
-          <v:shape id="_x0000_i1044" type="#_x0000_t75" style="width:128.25pt;height:30.75pt" o:ole="">
-            <v:imagedata r:id="rId44" o:title=""/>
-          </v:shape>
-          <o:OLEObject Type="Embed" ProgID="Equation.DSMT4" ShapeID="_x0000_i1044" DrawAspect="Content" ObjectID="_1594118993" r:id="rId45"/>
-        </w:object>
-      </w:r>
-      <w:r>
-        <w:rPr>
-          <w:sz w:val="28"/>
-          <w:szCs w:val="28"/>
-        </w:rPr>
-        <w:t>.</w:t>
-      </w:r>
-    </w:p>
-    <w:p>
-      <w:pPr>
-        <w:spacing w:after="0"/>
-        <w:jc w:val="both"/>
-        <w:rPr>
-          <w:sz w:val="28"/>
-          <w:szCs w:val="28"/>
-        </w:rPr>
-      </w:pPr>
-      <w:r>
-        <w:rPr>
-          <w:sz w:val="28"/>
-          <w:szCs w:val="28"/>
-          <w:lang w:val="en"/>
-        </w:rPr>
-        <w:t>A</w:t>
-      </w:r>
-      <w:r>
-        <w:rPr>
-          <w:sz w:val="28"/>
-          <w:szCs w:val="28"/>
-          <w:lang w:val="en"/>
-        </w:rPr>
-        <w:t xml:space="preserve">s shown in the </w:t>
-      </w:r>
-      <w:r>
-        <w:rPr>
-          <w:i/>
-          <w:sz w:val="28"/>
-          <w:szCs w:val="28"/>
-          <w:lang w:val="en"/>
-        </w:rPr>
-        <w:t>mapOfMaximalImpactparameter.docx</w:t>
-      </w:r>
-      <w:r>
-        <w:rPr>
-          <w:sz w:val="28"/>
-          <w:szCs w:val="28"/>
-          <w:lang w:val="en"/>
-        </w:rPr>
-        <w:t>, as a reasonable estimate for</w:t>
-      </w:r>
-      <w:r>
-        <w:rPr>
-          <w:sz w:val="28"/>
-          <w:szCs w:val="28"/>
-          <w:lang w:val="en"/>
-        </w:rPr>
-        <w:t xml:space="preserve"> </w:t>
-      </w:r>
-      <w:r>
-        <w:rPr>
-          <w:position w:val="-12"/>
-          <w:sz w:val="28"/>
-          <w:szCs w:val="28"/>
-        </w:rPr>
-        <w:object w:dxaOrig="580" w:dyaOrig="360">
-          <v:shape id="_x0000_i1045" type="#_x0000_t75" style="width:39.75pt;height:24pt" o:ole="">
-            <v:imagedata r:id="rId42" o:title=""/>
-          </v:shape>
-          <o:OLEObject Type="Embed" ProgID="Equation.DSMT4" ShapeID="_x0000_i1045" DrawAspect="Content" ObjectID="_1594118994" r:id="rId46"/>
-        </w:object>
-      </w:r>
-      <w:r>
-        <w:rPr>
-          <w:sz w:val="28"/>
-          <w:szCs w:val="28"/>
-          <w:lang w:val="en"/>
-        </w:rPr>
-        <w:t xml:space="preserve"> is the value </w:t>
-      </w:r>
-      <w:r>
-        <w:rPr>
-          <w:position w:val="-12"/>
-          <w:sz w:val="28"/>
-          <w:szCs w:val="28"/>
-        </w:rPr>
-        <w:object w:dxaOrig="1560" w:dyaOrig="360">
-          <v:shape id="_x0000_i1046" type="#_x0000_t75" style="width:106.5pt;height:24pt" o:ole="">
-            <v:imagedata r:id="rId47" o:title=""/>
-          </v:shape>
-          <o:OLEObject Type="Embed" ProgID="Equation.DSMT4" ShapeID="_x0000_i1046" DrawAspect="Content" ObjectID="_1594118995" r:id="rId48"/>
-        </w:object>
-      </w:r>
-      <w:r>
-        <w:rPr>
-          <w:sz w:val="28"/>
-          <w:szCs w:val="28"/>
-        </w:rPr>
-        <w:t xml:space="preserve">. Left Figure shows the “map” of length </w:t>
-      </w:r>
-      <w:bookmarkStart w:id="6" w:name="_Hlk497126978"/>
-      <w:r>
-        <w:rPr>
-          <w:position w:val="-14"/>
-          <w:sz w:val="28"/>
-          <w:szCs w:val="28"/>
-        </w:rPr>
-        <w:object w:dxaOrig="340" w:dyaOrig="400">
-          <v:shape id="_x0000_i1047" type="#_x0000_t75" style="width:23.25pt;height:27pt" o:ole="">
-            <v:imagedata r:id="rId40" o:title=""/>
-          </v:shape>
-          <o:OLEObject Type="Embed" ProgID="Equation.DSMT4" ShapeID="_x0000_i1047" DrawAspect="Content" ObjectID="_1594118996" r:id="rId49"/>
-        </w:object>
-      </w:r>
-      <w:bookmarkEnd w:id="6"/>
+      <w:bookmarkEnd w:id="5"/>
       <w:r>
         <w:rPr>
           <w:sz w:val="28"/>
@@ -1368,10 +1442,10 @@
           <wp:anchor distT="0" distB="0" distL="114300" distR="114300" simplePos="0" relativeHeight="251659264" behindDoc="0" locked="0" layoutInCell="1" allowOverlap="1" wp14:anchorId="1C488777" wp14:editId="2581B427">
             <wp:simplePos x="0" y="0"/>
             <wp:positionH relativeFrom="column">
-              <wp:posOffset>-256540</wp:posOffset>
+              <wp:posOffset>-370840</wp:posOffset>
             </wp:positionH>
             <wp:positionV relativeFrom="paragraph">
-              <wp:posOffset>262890</wp:posOffset>
+              <wp:posOffset>1169035</wp:posOffset>
             </wp:positionV>
             <wp:extent cx="3004185" cy="2265680"/>
             <wp:effectExtent l="0" t="0" r="5715" b="1270"/>
@@ -1396,7 +1470,7 @@
                     <pic:cNvPicPr/>
                   </pic:nvPicPr>
                   <pic:blipFill>
-                    <a:blip r:embed="rId50" cstate="print">
+                    <a:blip r:embed="rId52" cstate="print">
                       <a:extLst>
                         <a:ext uri="{28A0092B-C50C-407E-A947-70E740481C1C}">
                           <a14:useLocalDpi xmlns:a14="http://schemas.microsoft.com/office/drawing/2010/main" val="0"/>
@@ -1464,9 +1538,9 @@
         </w:rPr>
         <w:object w:dxaOrig="859" w:dyaOrig="400">
           <v:shape id="_x0000_i1048" type="#_x0000_t75" style="width:58.5pt;height:27pt" o:ole="">
-            <v:imagedata r:id="rId51" o:title=""/>
+            <v:imagedata r:id="rId53" o:title=""/>
           </v:shape>
-          <o:OLEObject Type="Embed" ProgID="Equation.DSMT4" ShapeID="_x0000_i1048" DrawAspect="Content" ObjectID="_1594118997" r:id="rId52"/>
+          <o:OLEObject Type="Embed" ProgID="Equation.DSMT4" ShapeID="_x0000_i1048" DrawAspect="Content" ObjectID="_1606204981" r:id="rId54"/>
         </w:object>
       </w:r>
       <w:r>
@@ -1498,9 +1572,9 @@
         </w:rPr>
         <w:object w:dxaOrig="580" w:dyaOrig="260">
           <v:shape id="_x0000_i1049" type="#_x0000_t75" style="width:37.5pt;height:17.25pt" o:ole="">
-            <v:imagedata r:id="rId5" o:title=""/>
+            <v:imagedata r:id="rId7" o:title=""/>
           </v:shape>
-          <o:OLEObject Type="Embed" ProgID="Equation.DSMT4" ShapeID="_x0000_i1049" DrawAspect="Content" ObjectID="_1594118998" r:id="rId53"/>
+          <o:OLEObject Type="Embed" ProgID="Equation.DSMT4" ShapeID="_x0000_i1049" DrawAspect="Content" ObjectID="_1606204982" r:id="rId55"/>
         </w:object>
       </w:r>
       <w:r>
@@ -1518,9 +1592,9 @@
         </w:rPr>
         <w:object w:dxaOrig="580" w:dyaOrig="260">
           <v:shape id="_x0000_i1050" type="#_x0000_t75" style="width:37.5pt;height:17.25pt" o:ole="">
-            <v:imagedata r:id="rId5" o:title=""/>
+            <v:imagedata r:id="rId7" o:title=""/>
           </v:shape>
-          <o:OLEObject Type="Embed" ProgID="Equation.DSMT4" ShapeID="_x0000_i1050" DrawAspect="Content" ObjectID="_1594118999" r:id="rId54"/>
+          <o:OLEObject Type="Embed" ProgID="Equation.DSMT4" ShapeID="_x0000_i1050" DrawAspect="Content" ObjectID="_1606204983" r:id="rId56"/>
         </w:object>
       </w:r>
       <w:r>
@@ -1580,9 +1654,9 @@
         </w:rPr>
         <w:object w:dxaOrig="1180" w:dyaOrig="380">
           <v:shape id="_x0000_i1051" type="#_x0000_t75" style="width:81pt;height:25.5pt" o:ole="">
-            <v:imagedata r:id="rId55" o:title=""/>
+            <v:imagedata r:id="rId57" o:title=""/>
           </v:shape>
-          <o:OLEObject Type="Embed" ProgID="Equation.DSMT4" ShapeID="_x0000_i1051" DrawAspect="Content" ObjectID="_1594119000" r:id="rId56"/>
+          <o:OLEObject Type="Embed" ProgID="Equation.DSMT4" ShapeID="_x0000_i1051" DrawAspect="Content" ObjectID="_1606204984" r:id="rId58"/>
         </w:object>
       </w:r>
       <w:r>
@@ -1635,130 +1709,147 @@
         </w:rPr>
         <w:object w:dxaOrig="1500" w:dyaOrig="460">
           <v:shape id="_x0000_i1052" type="#_x0000_t75" style="width:102.75pt;height:30.75pt" o:ole="">
-            <v:imagedata r:id="rId57" o:title=""/>
-          </v:shape>
-          <o:OLEObject Type="Embed" ProgID="Equation.DSMT4" ShapeID="_x0000_i1052" DrawAspect="Content" ObjectID="_1594119001" r:id="rId58"/>
-        </w:object>
-      </w:r>
-      <w:r>
-        <w:rPr>
-          <w:sz w:val="28"/>
-          <w:szCs w:val="28"/>
-        </w:rPr>
-        <w:t>).</w:t>
-      </w:r>
-      <w:r>
-        <w:rPr>
-          <w:sz w:val="28"/>
-          <w:szCs w:val="28"/>
-        </w:rPr>
-        <w:t xml:space="preserve"> This Figure </w:t>
-      </w:r>
-      <w:r>
-        <w:rPr>
-          <w:sz w:val="28"/>
-          <w:szCs w:val="28"/>
-        </w:rPr>
-        <w:t>shows</w:t>
-      </w:r>
-      <w:r>
-        <w:rPr>
-          <w:sz w:val="28"/>
-          <w:szCs w:val="28"/>
-        </w:rPr>
-        <w:t xml:space="preserve"> </w:t>
-      </w:r>
-      <w:r>
-        <w:rPr>
-          <w:sz w:val="28"/>
-          <w:szCs w:val="28"/>
-          <w:lang w:val="en"/>
-        </w:rPr>
-        <w:t>a line separating the regions of "allowable" and impossible trajectories: with</w:t>
-      </w:r>
-      <w:r>
-        <w:rPr>
-          <w:sz w:val="28"/>
-          <w:szCs w:val="28"/>
-          <w:lang w:val="en"/>
-        </w:rPr>
-        <w:t xml:space="preserve"> </w:t>
-      </w:r>
-      <w:r>
-        <w:rPr>
-          <w:position w:val="-10"/>
-          <w:sz w:val="28"/>
-          <w:szCs w:val="28"/>
-        </w:rPr>
-        <w:object w:dxaOrig="1180" w:dyaOrig="320">
-          <v:shape id="_x0000_i1053" type="#_x0000_t75" style="width:81pt;height:21.75pt" o:ole="">
             <v:imagedata r:id="rId59" o:title=""/>
           </v:shape>
-          <o:OLEObject Type="Embed" ProgID="Equation.DSMT4" ShapeID="_x0000_i1053" DrawAspect="Content" ObjectID="_1594119002" r:id="rId60"/>
+          <o:OLEObject Type="Embed" ProgID="Equation.DSMT4" ShapeID="_x0000_i1052" DrawAspect="Content" ObjectID="_1606204985" r:id="rId60"/>
         </w:object>
       </w:r>
       <w:r>
         <w:rPr>
           <w:sz w:val="28"/>
           <w:szCs w:val="28"/>
+        </w:rPr>
+        <w:t>).</w:t>
+      </w:r>
+      <w:r>
+        <w:rPr>
+          <w:sz w:val="28"/>
+          <w:szCs w:val="28"/>
+        </w:rPr>
+        <w:t xml:space="preserve"> This Figure </w:t>
+      </w:r>
+      <w:r>
+        <w:rPr>
+          <w:sz w:val="28"/>
+          <w:szCs w:val="28"/>
+        </w:rPr>
+        <w:t>(</w:t>
+      </w:r>
+      <w:proofErr w:type="gramStart"/>
+      <w:r>
+        <w:rPr>
+          <w:sz w:val="28"/>
+          <w:szCs w:val="28"/>
+        </w:rPr>
+        <w:t>areaInitialImpactParameter</w:t>
+      </w:r>
+      <w:r>
+        <w:rPr>
+          <w:sz w:val="28"/>
+          <w:szCs w:val="28"/>
+        </w:rPr>
+        <w:t>_</w:t>
+      </w:r>
+      <w:r>
+        <w:rPr>
+          <w:sz w:val="28"/>
+          <w:szCs w:val="28"/>
+        </w:rPr>
+        <w:t>v</w:t>
+      </w:r>
+      <w:r>
+        <w:rPr>
+          <w:sz w:val="28"/>
+          <w:szCs w:val="28"/>
+        </w:rPr>
+        <w:t>6-</w:t>
+      </w:r>
+      <w:r>
+        <w:rPr>
+          <w:sz w:val="28"/>
+          <w:szCs w:val="28"/>
+        </w:rPr>
+        <w:t>fig</w:t>
+      </w:r>
+      <w:r>
+        <w:rPr>
+          <w:sz w:val="28"/>
+          <w:szCs w:val="28"/>
+        </w:rPr>
+        <w:t>10.</w:t>
+      </w:r>
+      <w:r>
+        <w:rPr>
+          <w:sz w:val="28"/>
+          <w:szCs w:val="28"/>
+        </w:rPr>
+        <w:t>jpg</w:t>
+      </w:r>
+      <w:r>
+        <w:rPr>
+          <w:sz w:val="28"/>
+          <w:szCs w:val="28"/>
+        </w:rPr>
+        <w:t xml:space="preserve">) </w:t>
+      </w:r>
+      <w:r>
+        <w:rPr>
+          <w:sz w:val="28"/>
+          <w:szCs w:val="28"/>
+        </w:rPr>
+        <w:t xml:space="preserve"> </w:t>
+      </w:r>
+      <w:r>
+        <w:rPr>
+          <w:sz w:val="28"/>
+          <w:szCs w:val="28"/>
+        </w:rPr>
+        <w:t>shows</w:t>
+      </w:r>
+      <w:proofErr w:type="gramEnd"/>
+      <w:r>
+        <w:rPr>
+          <w:sz w:val="28"/>
+          <w:szCs w:val="28"/>
+        </w:rPr>
+        <w:t xml:space="preserve"> </w:t>
+      </w:r>
+      <w:r>
+        <w:rPr>
+          <w:sz w:val="28"/>
+          <w:szCs w:val="28"/>
           <w:lang w:val="en"/>
         </w:rPr>
-        <w:t xml:space="preserve">, the </w:t>
-      </w:r>
-      <w:r>
-        <w:rPr>
-          <w:sz w:val="28"/>
-          <w:szCs w:val="28"/>
-          <w:lang w:val="en"/>
+        <w:t xml:space="preserve">a line separating the regions of "allowable" and impossible </w:t>
+      </w:r>
+      <w:r>
+        <w:rPr>
+          <w:noProof/>
+          <w:sz w:val="28"/>
+          <w:szCs w:val="28"/>
         </w:rPr>
         <w:lastRenderedPageBreak/>
-        <w:t>permissible tracks are shown in red. This boundary line will be used later in other graphs</w:t>
-      </w:r>
-      <w:r>
-        <w:rPr>
-          <w:sz w:val="28"/>
-          <w:szCs w:val="28"/>
-          <w:lang w:val="en"/>
-        </w:rPr>
-        <w:t>.</w:t>
-      </w:r>
-    </w:p>
-    <w:p>
-      <w:pPr>
-        <w:spacing w:after="0"/>
-        <w:jc w:val="both"/>
-        <w:rPr>
-          <w:sz w:val="28"/>
-          <w:szCs w:val="28"/>
-        </w:rPr>
-      </w:pPr>
-      <w:r>
-        <w:rPr>
-          <w:noProof/>
-          <w:sz w:val="28"/>
-          <w:szCs w:val="28"/>
-        </w:rPr>
         <w:drawing>
-          <wp:anchor distT="0" distB="0" distL="114300" distR="114300" simplePos="0" relativeHeight="251660288" behindDoc="0" locked="0" layoutInCell="1" allowOverlap="1">
+          <wp:anchor distT="0" distB="0" distL="114300" distR="114300" simplePos="0" relativeHeight="251662336" behindDoc="0" locked="0" layoutInCell="1" allowOverlap="1">
             <wp:simplePos x="0" y="0"/>
             <wp:positionH relativeFrom="column">
               <wp:posOffset>0</wp:posOffset>
             </wp:positionH>
             <wp:positionV relativeFrom="paragraph">
-              <wp:posOffset>142875</wp:posOffset>
+              <wp:posOffset>266700</wp:posOffset>
             </wp:positionV>
-            <wp:extent cx="2971800" cy="2240280"/>
-            <wp:effectExtent l="0" t="0" r="0" b="7620"/>
+            <wp:extent cx="2423160" cy="1819656"/>
+            <wp:effectExtent l="0" t="0" r="0" b="9525"/>
             <wp:wrapThrough wrapText="bothSides">
               <wp:wrapPolygon edited="0">
                 <wp:start x="0" y="0"/>
-                <wp:lineTo x="0" y="21490"/>
-                <wp:lineTo x="21462" y="21490"/>
-                <wp:lineTo x="21462" y="0"/>
+                <wp:lineTo x="0" y="21487"/>
+                <wp:lineTo x="21396" y="21487"/>
+                <wp:lineTo x="21396" y="0"/>
                 <wp:lineTo x="0" y="0"/>
               </wp:wrapPolygon>
             </wp:wrapThrough>
-            <wp:docPr id="109" name="Picture 109"/>
+            <wp:docPr id="2" name="Picture 2" descr="A close up of a logo&#10;&#10;Description generated with high confidence"/>
             <wp:cNvGraphicFramePr>
               <a:graphicFrameLocks xmlns:a="http://schemas.openxmlformats.org/drawingml/2006/main" noChangeAspect="1"/>
             </wp:cNvGraphicFramePr>
@@ -1766,7 +1857,7 @@
               <a:graphicData uri="http://schemas.openxmlformats.org/drawingml/2006/picture">
                 <pic:pic xmlns:pic="http://schemas.openxmlformats.org/drawingml/2006/picture">
                   <pic:nvPicPr>
-                    <pic:cNvPr id="109" name="numberLarmorTurns_tAC-v6_fig30.png"/>
+                    <pic:cNvPr id="2" name="larmorNumbers-1_v6-fig30.jpg"/>
                     <pic:cNvPicPr/>
                   </pic:nvPicPr>
                   <pic:blipFill>
@@ -1784,7 +1875,7 @@
                   <pic:spPr>
                     <a:xfrm>
                       <a:off x="0" y="0"/>
-                      <a:ext cx="2971800" cy="2240280"/>
+                      <a:ext cx="2423160" cy="1819656"/>
                     </a:xfrm>
                     <a:prstGeom prst="rect">
                       <a:avLst/>
@@ -1806,6 +1897,61 @@
         <w:rPr>
           <w:sz w:val="28"/>
           <w:szCs w:val="28"/>
+          <w:lang w:val="en"/>
+        </w:rPr>
+        <w:t>trajectories: with</w:t>
+      </w:r>
+      <w:r>
+        <w:rPr>
+          <w:sz w:val="28"/>
+          <w:szCs w:val="28"/>
+          <w:lang w:val="en"/>
+        </w:rPr>
+        <w:t xml:space="preserve"> </w:t>
+      </w:r>
+      <w:r>
+        <w:rPr>
+          <w:position w:val="-10"/>
+          <w:sz w:val="28"/>
+          <w:szCs w:val="28"/>
+        </w:rPr>
+        <w:object w:dxaOrig="1180" w:dyaOrig="320">
+          <v:shape id="_x0000_i1053" type="#_x0000_t75" style="width:81pt;height:21.75pt" o:ole="">
+            <v:imagedata r:id="rId62" o:title=""/>
+          </v:shape>
+          <o:OLEObject Type="Embed" ProgID="Equation.DSMT4" ShapeID="_x0000_i1053" DrawAspect="Content" ObjectID="_1606204986" r:id="rId63"/>
+        </w:object>
+      </w:r>
+      <w:r>
+        <w:rPr>
+          <w:sz w:val="28"/>
+          <w:szCs w:val="28"/>
+          <w:lang w:val="en"/>
+        </w:rPr>
+        <w:t>, the permissible tracks are shown in red. This boundary line will be used later in other graphs</w:t>
+      </w:r>
+      <w:r>
+        <w:rPr>
+          <w:sz w:val="28"/>
+          <w:szCs w:val="28"/>
+          <w:lang w:val="en"/>
+        </w:rPr>
+        <w:t>.</w:t>
+      </w:r>
+    </w:p>
+    <w:p>
+      <w:pPr>
+        <w:spacing w:after="0"/>
+        <w:jc w:val="both"/>
+        <w:rPr>
+          <w:sz w:val="28"/>
+          <w:szCs w:val="28"/>
+        </w:rPr>
+      </w:pPr>
+      <w:r>
+        <w:rPr>
+          <w:sz w:val="28"/>
+          <w:szCs w:val="28"/>
         </w:rPr>
         <w:t xml:space="preserve">Founded parameters </w:t>
       </w:r>
@@ -1817,9 +1963,9 @@
         </w:rPr>
         <w:object w:dxaOrig="1400" w:dyaOrig="400">
           <v:shape id="_x0000_i1054" type="#_x0000_t75" style="width:96pt;height:27pt" o:ole="">
-            <v:imagedata r:id="rId62" o:title=""/>
+            <v:imagedata r:id="rId64" o:title=""/>
           </v:shape>
-          <o:OLEObject Type="Embed" ProgID="Equation.DSMT4" ShapeID="_x0000_i1054" DrawAspect="Content" ObjectID="_1594119003" r:id="rId63"/>
+          <o:OLEObject Type="Embed" ProgID="Equation.DSMT4" ShapeID="_x0000_i1054" DrawAspect="Content" ObjectID="_1606204987" r:id="rId65"/>
         </w:object>
       </w:r>
       <w:r>
@@ -1852,9 +1998,9 @@
         </w:rPr>
         <w:object w:dxaOrig="700" w:dyaOrig="360">
           <v:shape id="_x0000_i1055" type="#_x0000_t75" style="width:48pt;height:24pt" o:ole="">
-            <v:imagedata r:id="rId64" o:title=""/>
+            <v:imagedata r:id="rId66" o:title=""/>
           </v:shape>
-          <o:OLEObject Type="Embed" ProgID="Equation.DSMT4" ShapeID="_x0000_i1055" DrawAspect="Content" ObjectID="_1594119004" r:id="rId65"/>
+          <o:OLEObject Type="Embed" ProgID="Equation.DSMT4" ShapeID="_x0000_i1055" DrawAspect="Content" ObjectID="_1606204988" r:id="rId67"/>
         </w:object>
       </w:r>
       <w:r>
@@ -1887,9 +2033,9 @@
         </w:rPr>
         <w:object w:dxaOrig="360" w:dyaOrig="360">
           <v:shape id="_x0000_i1056" type="#_x0000_t75" style="width:24.75pt;height:24pt" o:ole="">
-            <v:imagedata r:id="rId66" o:title=""/>
+            <v:imagedata r:id="rId68" o:title=""/>
           </v:shape>
-          <o:OLEObject Type="Embed" ProgID="Equation.DSMT4" ShapeID="_x0000_i1056" DrawAspect="Content" ObjectID="_1594119005" r:id="rId67"/>
+          <o:OLEObject Type="Embed" ProgID="Equation.DSMT4" ShapeID="_x0000_i1056" DrawAspect="Content" ObjectID="_1606204989" r:id="rId69"/>
         </w:object>
       </w:r>
       <w:r>
@@ -1897,7 +2043,49 @@
           <w:sz w:val="28"/>
           <w:szCs w:val="28"/>
         </w:rPr>
-        <w:t>.  This number is shown on left Figure.</w:t>
+        <w:t>.  This number is shown on left Figure</w:t>
+      </w:r>
+      <w:r>
+        <w:rPr>
+          <w:sz w:val="28"/>
+          <w:szCs w:val="28"/>
+        </w:rPr>
+        <w:t xml:space="preserve"> (</w:t>
+      </w:r>
+      <w:r>
+        <w:rPr>
+          <w:sz w:val="28"/>
+          <w:szCs w:val="28"/>
+        </w:rPr>
+        <w:t>larmorNumbers</w:t>
+      </w:r>
+      <w:r>
+        <w:rPr>
+          <w:sz w:val="28"/>
+          <w:szCs w:val="28"/>
+        </w:rPr>
+        <w:t>-1</w:t>
+      </w:r>
+      <w:r>
+        <w:rPr>
+          <w:sz w:val="28"/>
+          <w:szCs w:val="28"/>
+        </w:rPr>
+        <w:t>_v6-fig30.jpg</w:t>
+      </w:r>
+      <w:r>
+        <w:rPr>
+          <w:sz w:val="28"/>
+          <w:szCs w:val="28"/>
+        </w:rPr>
+        <w:t>)</w:t>
+      </w:r>
+      <w:r>
+        <w:rPr>
+          <w:sz w:val="28"/>
+          <w:szCs w:val="28"/>
+        </w:rPr>
+        <w:t>.</w:t>
       </w:r>
     </w:p>
     <w:p>
@@ -2041,7 +2229,7 @@
                     <pic:cNvPicPr/>
                   </pic:nvPicPr>
                   <pic:blipFill>
-                    <a:blip r:embed="rId68">
+                    <a:blip r:embed="rId70">
                       <a:extLst>
                         <a:ext uri="{28A0092B-C50C-407E-A947-70E740481C1C}">
                           <a14:useLocalDpi xmlns:a14="http://schemas.microsoft.com/office/drawing/2010/main" val="0"/>
@@ -2115,7 +2303,7 @@
                     <pic:cNvPicPr/>
                   </pic:nvPicPr>
                   <pic:blipFill>
-                    <a:blip r:embed="rId69">
+                    <a:blip r:embed="rId71">
                       <a:extLst>
                         <a:ext uri="{28A0092B-C50C-407E-A947-70E740481C1C}">
                           <a14:useLocalDpi xmlns:a14="http://schemas.microsoft.com/office/drawing/2010/main" val="0"/>
@@ -2184,9 +2372,9 @@
         </w:rPr>
         <w:drawing>
           <wp:inline distT="0" distB="0" distL="0" distR="0">
-            <wp:extent cx="3017520" cy="2276856"/>
-            <wp:effectExtent l="0" t="0" r="0" b="9525"/>
-            <wp:docPr id="112" name="Picture 112"/>
+            <wp:extent cx="2627819" cy="1976120"/>
+            <wp:effectExtent l="0" t="0" r="1270" b="5080"/>
+            <wp:docPr id="4" name="Picture 4"/>
             <wp:cNvGraphicFramePr>
               <a:graphicFrameLocks xmlns:a="http://schemas.openxmlformats.org/drawingml/2006/main" noChangeAspect="1"/>
             </wp:cNvGraphicFramePr>
@@ -2194,11 +2382,11 @@
               <a:graphicData uri="http://schemas.openxmlformats.org/drawingml/2006/picture">
                 <pic:pic xmlns:pic="http://schemas.openxmlformats.org/drawingml/2006/picture">
                   <pic:nvPicPr>
-                    <pic:cNvPr id="112" name="areaOfAllowableTracks-1_tAC-v6_fig110.png"/>
+                    <pic:cNvPr id="4" name="mapParametersAandB-A1_v6-fig110.jpg"/>
                     <pic:cNvPicPr/>
                   </pic:nvPicPr>
                   <pic:blipFill>
-                    <a:blip r:embed="rId70" cstate="print">
+                    <a:blip r:embed="rId72" cstate="print">
                       <a:extLst>
                         <a:ext uri="{28A0092B-C50C-407E-A947-70E740481C1C}">
                           <a14:useLocalDpi xmlns:a14="http://schemas.microsoft.com/office/drawing/2010/main" val="0"/>
@@ -2212,7 +2400,7 @@
                   <pic:spPr>
                     <a:xfrm>
                       <a:off x="0" y="0"/>
-                      <a:ext cx="3017520" cy="2276856"/>
+                      <a:ext cx="2630068" cy="1977811"/>
                     </a:xfrm>
                     <a:prstGeom prst="rect">
                       <a:avLst/>
@@ -2239,9 +2427,9 @@
         </w:rPr>
         <w:drawing>
           <wp:inline distT="0" distB="0" distL="0" distR="0">
-            <wp:extent cx="3008376" cy="2267712"/>
-            <wp:effectExtent l="0" t="0" r="1905" b="0"/>
-            <wp:docPr id="113" name="Picture 113"/>
+            <wp:extent cx="2670048" cy="2002536"/>
+            <wp:effectExtent l="0" t="0" r="0" b="0"/>
+            <wp:docPr id="6" name="Picture 6"/>
             <wp:cNvGraphicFramePr>
               <a:graphicFrameLocks xmlns:a="http://schemas.openxmlformats.org/drawingml/2006/main" noChangeAspect="1"/>
             </wp:cNvGraphicFramePr>
@@ -2249,11 +2437,11 @@
               <a:graphicData uri="http://schemas.openxmlformats.org/drawingml/2006/picture">
                 <pic:pic xmlns:pic="http://schemas.openxmlformats.org/drawingml/2006/picture">
                   <pic:nvPicPr>
-                    <pic:cNvPr id="113" name="areaOfAllowableTracks-2_tAC-v6_fig115.png"/>
+                    <pic:cNvPr id="6" name="mapParametersAandB-A2_v6-fig115.jpg"/>
                     <pic:cNvPicPr/>
                   </pic:nvPicPr>
                   <pic:blipFill>
-                    <a:blip r:embed="rId71" cstate="print">
+                    <a:blip r:embed="rId73">
                       <a:extLst>
                         <a:ext uri="{28A0092B-C50C-407E-A947-70E740481C1C}">
                           <a14:useLocalDpi xmlns:a14="http://schemas.microsoft.com/office/drawing/2010/main" val="0"/>
@@ -2267,7 +2455,7 @@
                   <pic:spPr>
                     <a:xfrm>
                       <a:off x="0" y="0"/>
-                      <a:ext cx="3008376" cy="2267712"/>
+                      <a:ext cx="2670048" cy="2002536"/>
                     </a:xfrm>
                     <a:prstGeom prst="rect">
                       <a:avLst/>
@@ -2305,10 +2493,52 @@
         </w:rPr>
         <w:object w:dxaOrig="580" w:dyaOrig="260">
           <v:shape id="_x0000_i1057" type="#_x0000_t75" style="width:37.5pt;height:17.25pt" o:ole="">
-            <v:imagedata r:id="rId72" o:title=""/>
+            <v:imagedata r:id="rId74" o:title=""/>
           </v:shape>
-          <o:OLEObject Type="Embed" ProgID="Equation.DSMT4" ShapeID="_x0000_i1057" DrawAspect="Content" ObjectID="_1594119006" r:id="rId73"/>
+          <o:OLEObject Type="Embed" ProgID="Equation.DSMT4" ShapeID="_x0000_i1057" DrawAspect="Content" ObjectID="_1606204990" r:id="rId75"/>
         </w:object>
+      </w:r>
+      <w:r>
+        <w:rPr>
+          <w:sz w:val="28"/>
+          <w:szCs w:val="28"/>
+        </w:rPr>
+        <w:t>(</w:t>
+      </w:r>
+      <w:r>
+        <w:rPr>
+          <w:sz w:val="28"/>
+          <w:szCs w:val="28"/>
+        </w:rPr>
+        <w:t>mapParametersAandB-A1_v6-fig110.jpg</w:t>
+      </w:r>
+      <w:r>
+        <w:rPr>
+          <w:sz w:val="28"/>
+          <w:szCs w:val="28"/>
+        </w:rPr>
+        <w:t xml:space="preserve"> and</w:t>
+      </w:r>
+      <w:r>
+        <w:rPr>
+          <w:sz w:val="28"/>
+          <w:szCs w:val="28"/>
+        </w:rPr>
+        <w:t xml:space="preserve"> </w:t>
+      </w:r>
+      <w:r>
+        <w:rPr>
+          <w:sz w:val="28"/>
+          <w:szCs w:val="28"/>
+        </w:rPr>
+        <w:t>mapParametersAandB-A2_v6-fig115.jpg</w:t>
+      </w:r>
+      <w:r>
+        <w:rPr>
+          <w:sz w:val="28"/>
+          <w:szCs w:val="28"/>
+        </w:rPr>
+        <w:t>)</w:t>
       </w:r>
       <w:r>
         <w:rPr>
@@ -2335,9 +2565,9 @@
         </w:rPr>
         <w:drawing>
           <wp:inline distT="0" distB="0" distL="0" distR="0">
-            <wp:extent cx="2935224" cy="2212848"/>
+            <wp:extent cx="2824870" cy="2121535"/>
             <wp:effectExtent l="0" t="0" r="0" b="0"/>
-            <wp:docPr id="107" name="Picture 107"/>
+            <wp:docPr id="3" name="Picture 3" descr="A close up of text on a white background&#10;&#10;Description generated with high confidence"/>
             <wp:cNvGraphicFramePr>
               <a:graphicFrameLocks xmlns:a="http://schemas.openxmlformats.org/drawingml/2006/main" noChangeAspect="1"/>
             </wp:cNvGraphicFramePr>
@@ -2345,11 +2575,11 @@
               <a:graphicData uri="http://schemas.openxmlformats.org/drawingml/2006/picture">
                 <pic:pic xmlns:pic="http://schemas.openxmlformats.org/drawingml/2006/picture">
                   <pic:nvPicPr>
-                    <pic:cNvPr id="107" name="firstElectronTracks_tAC-v6_fig440.png"/>
+                    <pic:cNvPr id="3" name="firstTrack3D-A1andA2_v6-fig440.jpg"/>
                     <pic:cNvPicPr/>
                   </pic:nvPicPr>
                   <pic:blipFill>
-                    <a:blip r:embed="rId74" cstate="print">
+                    <a:blip r:embed="rId76" cstate="print">
                       <a:extLst>
                         <a:ext uri="{28A0092B-C50C-407E-A947-70E740481C1C}">
                           <a14:useLocalDpi xmlns:a14="http://schemas.microsoft.com/office/drawing/2010/main" val="0"/>
@@ -2363,7 +2593,7 @@
                   <pic:spPr>
                     <a:xfrm>
                       <a:off x="0" y="0"/>
-                      <a:ext cx="2935224" cy="2212848"/>
+                      <a:ext cx="2853408" cy="2142968"/>
                     </a:xfrm>
                     <a:prstGeom prst="rect">
                       <a:avLst/>
@@ -2404,7 +2634,7 @@
                     <pic:cNvPicPr/>
                   </pic:nvPicPr>
                   <pic:blipFill>
-                    <a:blip r:embed="rId75" cstate="print">
+                    <a:blip r:embed="rId77" cstate="print">
                       <a:extLst>
                         <a:ext uri="{28A0092B-C50C-407E-A947-70E740481C1C}">
                           <a14:useLocalDpi xmlns:a14="http://schemas.microsoft.com/office/drawing/2010/main" val="0"/>
@@ -2452,7 +2682,49 @@
           <w:sz w:val="28"/>
           <w:szCs w:val="28"/>
         </w:rPr>
-        <w:t xml:space="preserve"> for both approaches.</w:t>
+        <w:t xml:space="preserve"> for both approaches</w:t>
+      </w:r>
+      <w:r>
+        <w:rPr>
+          <w:sz w:val="28"/>
+          <w:szCs w:val="28"/>
+        </w:rPr>
+        <w:t xml:space="preserve"> (</w:t>
+      </w:r>
+      <w:r>
+        <w:rPr>
+          <w:sz w:val="28"/>
+          <w:szCs w:val="28"/>
+        </w:rPr>
+        <w:t xml:space="preserve">firstTrack3D-A1andA2_v6-fig440.jpg </w:t>
+      </w:r>
+      <w:r>
+        <w:rPr>
+          <w:sz w:val="28"/>
+          <w:szCs w:val="28"/>
+        </w:rPr>
+        <w:t xml:space="preserve">and </w:t>
+      </w:r>
+      <w:r>
+        <w:rPr>
+          <w:sz w:val="28"/>
+          <w:szCs w:val="28"/>
+        </w:rPr>
+        <w:t>trackWithMaxDpx3D-A1andA2_v6-fig445.jpg</w:t>
+      </w:r>
+      <w:r>
+        <w:rPr>
+          <w:sz w:val="28"/>
+          <w:szCs w:val="28"/>
+        </w:rPr>
+        <w:t>)</w:t>
+      </w:r>
+      <w:r>
+        <w:rPr>
+          <w:sz w:val="28"/>
+          <w:szCs w:val="28"/>
+        </w:rPr>
+        <w:t>.</w:t>
       </w:r>
     </w:p>
     <w:p>
@@ -2473,9 +2745,9 @@
         </w:rPr>
         <w:drawing>
           <wp:inline distT="0" distB="0" distL="0" distR="0">
-            <wp:extent cx="3099816" cy="2331720"/>
-            <wp:effectExtent l="0" t="0" r="5715" b="0"/>
-            <wp:docPr id="108" name="Picture 108"/>
+            <wp:extent cx="2938728" cy="2210435"/>
+            <wp:effectExtent l="0" t="0" r="0" b="0"/>
+            <wp:docPr id="7" name="Picture 7"/>
             <wp:cNvGraphicFramePr>
               <a:graphicFrameLocks xmlns:a="http://schemas.openxmlformats.org/drawingml/2006/main" noChangeAspect="1"/>
             </wp:cNvGraphicFramePr>
@@ -2483,248 +2755,7 @@
               <a:graphicData uri="http://schemas.openxmlformats.org/drawingml/2006/picture">
                 <pic:pic xmlns:pic="http://schemas.openxmlformats.org/drawingml/2006/picture">
                   <pic:nvPicPr>
-                    <pic:cNvPr id="108" name="firstElectronTracksDistances_tAC-v6_fig450.png"/>
-                    <pic:cNvPicPr/>
-                  </pic:nvPicPr>
-                  <pic:blipFill>
-                    <a:blip r:embed="rId76" cstate="print">
-                      <a:extLst>
-                        <a:ext uri="{28A0092B-C50C-407E-A947-70E740481C1C}">
-                          <a14:useLocalDpi xmlns:a14="http://schemas.microsoft.com/office/drawing/2010/main" val="0"/>
-                        </a:ext>
-                      </a:extLst>
-                    </a:blip>
-                    <a:stretch>
-                      <a:fillRect/>
-                    </a:stretch>
-                  </pic:blipFill>
-                  <pic:spPr>
-                    <a:xfrm>
-                      <a:off x="0" y="0"/>
-                      <a:ext cx="3099816" cy="2331720"/>
-                    </a:xfrm>
-                    <a:prstGeom prst="rect">
-                      <a:avLst/>
-                    </a:prstGeom>
-                  </pic:spPr>
-                </pic:pic>
-              </a:graphicData>
-            </a:graphic>
-          </wp:inline>
-        </w:drawing>
-      </w:r>
-      <w:r>
-        <w:rPr>
-          <w:noProof/>
-          <w:sz w:val="28"/>
-          <w:szCs w:val="28"/>
-        </w:rPr>
-        <w:drawing>
-          <wp:inline distT="0" distB="0" distL="0" distR="0">
-            <wp:extent cx="2971800" cy="2240280"/>
-            <wp:effectExtent l="0" t="0" r="0" b="7620"/>
-            <wp:docPr id="131" name="Picture 131"/>
-            <wp:cNvGraphicFramePr>
-              <a:graphicFrameLocks xmlns:a="http://schemas.openxmlformats.org/drawingml/2006/main" noChangeAspect="1"/>
-            </wp:cNvGraphicFramePr>
-            <a:graphic xmlns:a="http://schemas.openxmlformats.org/drawingml/2006/main">
-              <a:graphicData uri="http://schemas.openxmlformats.org/drawingml/2006/picture">
-                <pic:pic xmlns:pic="http://schemas.openxmlformats.org/drawingml/2006/picture">
-                  <pic:nvPicPr>
-                    <pic:cNvPr id="131" name="diffDistancesToIon_A1-A2_tAC-v6_fig325.png"/>
-                    <pic:cNvPicPr/>
-                  </pic:nvPicPr>
-                  <pic:blipFill>
-                    <a:blip r:embed="rId77" cstate="print">
-                      <a:extLst>
-                        <a:ext uri="{28A0092B-C50C-407E-A947-70E740481C1C}">
-                          <a14:useLocalDpi xmlns:a14="http://schemas.microsoft.com/office/drawing/2010/main" val="0"/>
-                        </a:ext>
-                      </a:extLst>
-                    </a:blip>
-                    <a:stretch>
-                      <a:fillRect/>
-                    </a:stretch>
-                  </pic:blipFill>
-                  <pic:spPr>
-                    <a:xfrm>
-                      <a:off x="0" y="0"/>
-                      <a:ext cx="2971800" cy="2240280"/>
-                    </a:xfrm>
-                    <a:prstGeom prst="rect">
-                      <a:avLst/>
-                    </a:prstGeom>
-                  </pic:spPr>
-                </pic:pic>
-              </a:graphicData>
-            </a:graphic>
-          </wp:inline>
-        </w:drawing>
-      </w:r>
-    </w:p>
-    <w:p>
-      <w:pPr>
-        <w:spacing w:after="0"/>
-        <w:ind w:left="-360" w:right="-360"/>
-        <w:jc w:val="center"/>
-        <w:rPr>
-          <w:sz w:val="28"/>
-          <w:szCs w:val="28"/>
-        </w:rPr>
-      </w:pPr>
-      <w:r>
-        <w:rPr>
-          <w:sz w:val="28"/>
-          <w:szCs w:val="28"/>
-        </w:rPr>
-        <w:t>Trajectories of the electron for both approaches (left) and difference for distance between electron and ion for both approach (right).</w:t>
-      </w:r>
-    </w:p>
-    <w:p>
-      <w:pPr>
-        <w:spacing w:after="0"/>
-        <w:ind w:left="-360" w:right="-360"/>
-        <w:jc w:val="center"/>
-        <w:rPr>
-          <w:sz w:val="16"/>
-          <w:szCs w:val="16"/>
-        </w:rPr>
-      </w:pPr>
-    </w:p>
-    <w:p>
-      <w:pPr>
-        <w:spacing w:after="0"/>
-        <w:jc w:val="both"/>
-        <w:rPr>
-          <w:rStyle w:val="shorttext"/>
-          <w:sz w:val="28"/>
-          <w:szCs w:val="28"/>
-          <w:lang w:val="en"/>
-        </w:rPr>
-      </w:pPr>
-      <w:r>
-        <w:rPr>
-          <w:sz w:val="28"/>
-          <w:szCs w:val="28"/>
-        </w:rPr>
-        <w:lastRenderedPageBreak/>
-        <w:t xml:space="preserve">Last </w:t>
-      </w:r>
-      <w:r>
-        <w:rPr>
-          <w:sz w:val="28"/>
-          <w:szCs w:val="28"/>
-          <w:lang w:val="en"/>
-        </w:rPr>
-        <w:t>F</w:t>
-      </w:r>
-      <w:r>
-        <w:rPr>
-          <w:sz w:val="28"/>
-          <w:szCs w:val="28"/>
-          <w:lang w:val="en"/>
-        </w:rPr>
-        <w:t>igure</w:t>
-      </w:r>
-      <w:r>
-        <w:rPr>
-          <w:sz w:val="28"/>
-          <w:szCs w:val="28"/>
-          <w:lang w:val="en"/>
-        </w:rPr>
-        <w:t xml:space="preserve"> show</w:t>
-      </w:r>
-      <w:r>
-        <w:rPr>
-          <w:sz w:val="28"/>
-          <w:szCs w:val="28"/>
-          <w:lang w:val="en"/>
-        </w:rPr>
-        <w:t xml:space="preserve"> a small difference in the approaches in determining the distance between the electron and the ion during their mutual movement past each other</w:t>
-      </w:r>
-      <w:r>
-        <w:rPr>
-          <w:sz w:val="28"/>
-          <w:szCs w:val="28"/>
-          <w:lang w:val="en"/>
-        </w:rPr>
-        <w:t xml:space="preserve">. So, </w:t>
-      </w:r>
-      <w:r>
-        <w:rPr>
-          <w:rStyle w:val="shorttext"/>
-          <w:sz w:val="28"/>
-          <w:szCs w:val="28"/>
-          <w:lang w:val="en"/>
-        </w:rPr>
-        <w:t>th</w:t>
-      </w:r>
-      <w:r>
-        <w:rPr>
-          <w:rStyle w:val="shorttext"/>
-          <w:sz w:val="28"/>
-          <w:szCs w:val="28"/>
-          <w:lang w:val="en"/>
-        </w:rPr>
-        <w:t xml:space="preserve">e comparison </w:t>
-      </w:r>
-      <w:r>
-        <w:rPr>
-          <w:rStyle w:val="shorttext"/>
-          <w:sz w:val="28"/>
-          <w:szCs w:val="28"/>
-          <w:lang w:val="en"/>
-        </w:rPr>
-        <w:t xml:space="preserve">of transferred momenta for both approaches </w:t>
-      </w:r>
-      <w:r>
-        <w:rPr>
-          <w:rStyle w:val="shorttext"/>
-          <w:sz w:val="28"/>
-          <w:szCs w:val="28"/>
-          <w:lang w:val="en"/>
-        </w:rPr>
-        <w:t>is entirely acceptable</w:t>
-      </w:r>
-      <w:r>
-        <w:rPr>
-          <w:rStyle w:val="shorttext"/>
-          <w:sz w:val="28"/>
-          <w:szCs w:val="28"/>
-          <w:lang w:val="en"/>
-        </w:rPr>
-        <w:t>.</w:t>
-      </w:r>
-    </w:p>
-    <w:p>
-      <w:pPr>
-        <w:spacing w:after="0"/>
-        <w:ind w:left="-360" w:right="-720"/>
-        <w:jc w:val="both"/>
-        <w:rPr>
-          <w:sz w:val="28"/>
-          <w:szCs w:val="28"/>
-        </w:rPr>
-      </w:pPr>
-      <w:r>
-        <w:rPr>
-          <w:noProof/>
-          <w:sz w:val="28"/>
-          <w:szCs w:val="28"/>
-        </w:rPr>
-        <w:drawing>
-          <wp:inline distT="0" distB="0" distL="0" distR="0">
-            <wp:extent cx="3227832" cy="2587752"/>
-            <wp:effectExtent l="0" t="0" r="0" b="3175"/>
-            <wp:docPr id="117" name="Picture 117"/>
-            <wp:cNvGraphicFramePr>
-              <a:graphicFrameLocks xmlns:a="http://schemas.openxmlformats.org/drawingml/2006/main" noChangeAspect="1"/>
-            </wp:cNvGraphicFramePr>
-            <a:graphic xmlns:a="http://schemas.openxmlformats.org/drawingml/2006/main">
-              <a:graphicData uri="http://schemas.openxmlformats.org/drawingml/2006/picture">
-                <pic:pic xmlns:pic="http://schemas.openxmlformats.org/drawingml/2006/picture">
-                  <pic:nvPicPr>
-                    <pic:cNvPr id="117" name="dpx_1surface_tAC-v6_fig240.png"/>
+                    <pic:cNvPr id="7" name="distanceToIon-A1andA2_v6-fig450.jpg"/>
                     <pic:cNvPicPr/>
                   </pic:nvPicPr>
                   <pic:blipFill>
@@ -2742,7 +2773,7 @@
                   <pic:spPr>
                     <a:xfrm>
                       <a:off x="0" y="0"/>
-                      <a:ext cx="3227832" cy="2587752"/>
+                      <a:ext cx="2943462" cy="2213996"/>
                     </a:xfrm>
                     <a:prstGeom prst="rect">
                       <a:avLst/>
@@ -2756,22 +2787,15 @@
       </w:r>
       <w:r>
         <w:rPr>
-          <w:sz w:val="28"/>
-          <w:szCs w:val="28"/>
-        </w:rPr>
-        <w:t xml:space="preserve"> </w:t>
-      </w:r>
-      <w:r>
-        <w:rPr>
           <w:noProof/>
           <w:sz w:val="28"/>
           <w:szCs w:val="28"/>
         </w:rPr>
         <w:drawing>
           <wp:inline distT="0" distB="0" distL="0" distR="0">
-            <wp:extent cx="2816352" cy="2578608"/>
-            <wp:effectExtent l="0" t="0" r="3175" b="0"/>
-            <wp:docPr id="118" name="Picture 118"/>
+            <wp:extent cx="2926080" cy="2194560"/>
+            <wp:effectExtent l="0" t="0" r="7620" b="0"/>
+            <wp:docPr id="5" name="Picture 5" descr="A close up of a mans face&#10;&#10;Description generated with high confidence"/>
             <wp:cNvGraphicFramePr>
               <a:graphicFrameLocks xmlns:a="http://schemas.openxmlformats.org/drawingml/2006/main" noChangeAspect="1"/>
             </wp:cNvGraphicFramePr>
@@ -2779,7 +2803,7 @@
               <a:graphicData uri="http://schemas.openxmlformats.org/drawingml/2006/picture">
                 <pic:pic xmlns:pic="http://schemas.openxmlformats.org/drawingml/2006/picture">
                   <pic:nvPicPr>
-                    <pic:cNvPr id="118" name="dpx_1map_tAC-v6_fig245.png"/>
+                    <pic:cNvPr id="5" name="differenceDistancetoIon-A1andA2_v6-fig325.jpg"/>
                     <pic:cNvPicPr/>
                   </pic:nvPicPr>
                   <pic:blipFill>
@@ -2797,7 +2821,7 @@
                   <pic:spPr>
                     <a:xfrm>
                       <a:off x="0" y="0"/>
-                      <a:ext cx="2816352" cy="2578608"/>
+                      <a:ext cx="2926080" cy="2194560"/>
                     </a:xfrm>
                     <a:prstGeom prst="rect">
                       <a:avLst/>
@@ -2813,7 +2837,7 @@
     <w:p>
       <w:pPr>
         <w:spacing w:after="0"/>
-        <w:ind w:left="-360" w:right="-720"/>
+        <w:ind w:left="-360" w:right="-360"/>
         <w:jc w:val="center"/>
         <w:rPr>
           <w:sz w:val="28"/>
@@ -2825,33 +2849,177 @@
           <w:sz w:val="28"/>
           <w:szCs w:val="28"/>
         </w:rPr>
-        <w:t xml:space="preserve">Transferred Momentum </w:t>
-      </w:r>
-      <w:r>
-        <w:rPr>
-          <w:position w:val="-12"/>
-          <w:sz w:val="28"/>
-          <w:szCs w:val="28"/>
-        </w:rPr>
-        <w:object w:dxaOrig="380" w:dyaOrig="360">
-          <v:shape id="_x0000_i1058" type="#_x0000_t75" style="width:18.75pt;height:18pt" o:ole="">
-            <v:imagedata r:id="rId80" o:title=""/>
-          </v:shape>
-          <o:OLEObject Type="Embed" ProgID="Equation.DSMT4" ShapeID="_x0000_i1058" DrawAspect="Content" ObjectID="_1594119007" r:id="rId81"/>
-        </w:object>
-      </w:r>
-      <w:r>
-        <w:rPr>
-          <w:sz w:val="28"/>
-          <w:szCs w:val="28"/>
-        </w:rPr>
-        <w:t>: Approach-1.</w:t>
-      </w:r>
-    </w:p>
-    <w:p>
-      <w:pPr>
-        <w:spacing w:after="0"/>
-        <w:ind w:left="-360" w:right="-720"/>
+        <w:t>Trajectories of the electron for both approaches (left) and difference for distance between electron and ion for both approach (right)</w:t>
+      </w:r>
+      <w:r>
+        <w:rPr>
+          <w:sz w:val="28"/>
+          <w:szCs w:val="28"/>
+        </w:rPr>
+        <w:t xml:space="preserve"> (</w:t>
+      </w:r>
+      <w:r>
+        <w:rPr>
+          <w:sz w:val="28"/>
+          <w:szCs w:val="28"/>
+        </w:rPr>
+        <w:t>distanceToIon-A1andA2_v6-fig450.jpg</w:t>
+      </w:r>
+      <w:r>
+        <w:rPr>
+          <w:sz w:val="28"/>
+          <w:szCs w:val="28"/>
+        </w:rPr>
+        <w:t xml:space="preserve"> and</w:t>
+      </w:r>
+      <w:r>
+        <w:rPr>
+          <w:sz w:val="28"/>
+          <w:szCs w:val="28"/>
+        </w:rPr>
+        <w:t xml:space="preserve"> </w:t>
+      </w:r>
+      <w:r>
+        <w:rPr>
+          <w:sz w:val="28"/>
+          <w:szCs w:val="28"/>
+        </w:rPr>
+        <w:t>differenceDistancetoIon-A1andA2_v6-fig325.jpg</w:t>
+      </w:r>
+      <w:r>
+        <w:rPr>
+          <w:sz w:val="28"/>
+          <w:szCs w:val="28"/>
+        </w:rPr>
+        <w:t>)</w:t>
+      </w:r>
+      <w:r>
+        <w:rPr>
+          <w:sz w:val="28"/>
+          <w:szCs w:val="28"/>
+        </w:rPr>
+        <w:t>.</w:t>
+      </w:r>
+    </w:p>
+    <w:p>
+      <w:pPr>
+        <w:spacing w:after="0"/>
+        <w:ind w:left="-360" w:right="-360"/>
+        <w:jc w:val="center"/>
+        <w:rPr>
+          <w:sz w:val="16"/>
+          <w:szCs w:val="16"/>
+        </w:rPr>
+      </w:pPr>
+    </w:p>
+    <w:p>
+      <w:pPr>
+        <w:spacing w:after="0"/>
+        <w:jc w:val="both"/>
+        <w:rPr>
+          <w:rStyle w:val="shorttext"/>
+          <w:sz w:val="28"/>
+          <w:szCs w:val="28"/>
+          <w:lang w:val="en"/>
+        </w:rPr>
+      </w:pPr>
+      <w:r>
+        <w:rPr>
+          <w:sz w:val="28"/>
+          <w:szCs w:val="28"/>
+        </w:rPr>
+        <w:t xml:space="preserve">Last </w:t>
+      </w:r>
+      <w:r>
+        <w:rPr>
+          <w:sz w:val="28"/>
+          <w:szCs w:val="28"/>
+          <w:lang w:val="en"/>
+        </w:rPr>
+        <w:t>F</w:t>
+      </w:r>
+      <w:r>
+        <w:rPr>
+          <w:sz w:val="28"/>
+          <w:szCs w:val="28"/>
+          <w:lang w:val="en"/>
+        </w:rPr>
+        <w:t>igure</w:t>
+      </w:r>
+      <w:r>
+        <w:rPr>
+          <w:sz w:val="28"/>
+          <w:szCs w:val="28"/>
+          <w:lang w:val="en"/>
+        </w:rPr>
+        <w:t xml:space="preserve"> show</w:t>
+      </w:r>
+      <w:r>
+        <w:rPr>
+          <w:sz w:val="28"/>
+          <w:szCs w:val="28"/>
+          <w:lang w:val="en"/>
+        </w:rPr>
+        <w:t xml:space="preserve"> a small difference in the approaches in determining the distance between the electron and the ion during their mutual movement past each other</w:t>
+      </w:r>
+      <w:r>
+        <w:rPr>
+          <w:sz w:val="28"/>
+          <w:szCs w:val="28"/>
+          <w:lang w:val="en"/>
+        </w:rPr>
+        <w:t xml:space="preserve">. So, </w:t>
+      </w:r>
+      <w:r>
+        <w:rPr>
+          <w:rStyle w:val="shorttext"/>
+          <w:sz w:val="28"/>
+          <w:szCs w:val="28"/>
+          <w:lang w:val="en"/>
+        </w:rPr>
+        <w:t>th</w:t>
+      </w:r>
+      <w:r>
+        <w:rPr>
+          <w:rStyle w:val="shorttext"/>
+          <w:sz w:val="28"/>
+          <w:szCs w:val="28"/>
+          <w:lang w:val="en"/>
+        </w:rPr>
+        <w:t xml:space="preserve">e comparison </w:t>
+      </w:r>
+      <w:r>
+        <w:rPr>
+          <w:rStyle w:val="shorttext"/>
+          <w:sz w:val="28"/>
+          <w:szCs w:val="28"/>
+          <w:lang w:val="en"/>
+        </w:rPr>
+        <w:t xml:space="preserve">of transferred momenta for both approaches </w:t>
+      </w:r>
+      <w:r>
+        <w:rPr>
+          <w:rStyle w:val="shorttext"/>
+          <w:sz w:val="28"/>
+          <w:szCs w:val="28"/>
+          <w:lang w:val="en"/>
+        </w:rPr>
+        <w:t>is entirely acceptable</w:t>
+      </w:r>
+      <w:r>
+        <w:rPr>
+          <w:rStyle w:val="shorttext"/>
+          <w:sz w:val="28"/>
+          <w:szCs w:val="28"/>
+          <w:lang w:val="en"/>
+        </w:rPr>
+        <w:t>.</w:t>
+      </w:r>
+    </w:p>
+    <w:p>
+      <w:pPr>
+        <w:spacing w:after="0"/>
+        <w:ind w:right="-720"/>
         <w:jc w:val="both"/>
         <w:rPr>
           <w:sz w:val="28"/>
@@ -2866,9 +3034,9 @@
         </w:rPr>
         <w:drawing>
           <wp:inline distT="0" distB="0" distL="0" distR="0">
-            <wp:extent cx="3236976" cy="2633472"/>
-            <wp:effectExtent l="0" t="0" r="1905" b="0"/>
-            <wp:docPr id="119" name="Picture 119"/>
+            <wp:extent cx="3181350" cy="2392375"/>
+            <wp:effectExtent l="0" t="0" r="0" b="8255"/>
+            <wp:docPr id="9" name="Picture 9"/>
             <wp:cNvGraphicFramePr>
               <a:graphicFrameLocks xmlns:a="http://schemas.openxmlformats.org/drawingml/2006/main" noChangeAspect="1"/>
             </wp:cNvGraphicFramePr>
@@ -2876,11 +3044,11 @@
               <a:graphicData uri="http://schemas.openxmlformats.org/drawingml/2006/picture">
                 <pic:pic xmlns:pic="http://schemas.openxmlformats.org/drawingml/2006/picture">
                   <pic:nvPicPr>
-                    <pic:cNvPr id="119" name="dpx_2surface_tAC-v6_fig340.png"/>
+                    <pic:cNvPr id="9" name="dpxSurf-A1_v6-fig240.jpg"/>
                     <pic:cNvPicPr/>
                   </pic:nvPicPr>
                   <pic:blipFill>
-                    <a:blip r:embed="rId82">
+                    <a:blip r:embed="rId80">
                       <a:extLst>
                         <a:ext uri="{28A0092B-C50C-407E-A947-70E740481C1C}">
                           <a14:useLocalDpi xmlns:a14="http://schemas.microsoft.com/office/drawing/2010/main" val="0"/>
@@ -2894,7 +3062,7 @@
                   <pic:spPr>
                     <a:xfrm>
                       <a:off x="0" y="0"/>
-                      <a:ext cx="3236976" cy="2633472"/>
+                      <a:ext cx="3181350" cy="2392375"/>
                     </a:xfrm>
                     <a:prstGeom prst="rect">
                       <a:avLst/>
@@ -2921,9 +3089,9 @@
         </w:rPr>
         <w:drawing>
           <wp:inline distT="0" distB="0" distL="0" distR="0">
-            <wp:extent cx="2880360" cy="2569464"/>
-            <wp:effectExtent l="0" t="0" r="0" b="2540"/>
-            <wp:docPr id="120" name="Picture 120"/>
+            <wp:extent cx="3122660" cy="2347532"/>
+            <wp:effectExtent l="0" t="0" r="1905" b="0"/>
+            <wp:docPr id="10" name="Picture 10"/>
             <wp:cNvGraphicFramePr>
               <a:graphicFrameLocks xmlns:a="http://schemas.openxmlformats.org/drawingml/2006/main" noChangeAspect="1"/>
             </wp:cNvGraphicFramePr>
@@ -2931,11 +3099,11 @@
               <a:graphicData uri="http://schemas.openxmlformats.org/drawingml/2006/picture">
                 <pic:pic xmlns:pic="http://schemas.openxmlformats.org/drawingml/2006/picture">
                   <pic:nvPicPr>
-                    <pic:cNvPr id="120" name="dpx_2map_tAC-v6_fig345.png"/>
+                    <pic:cNvPr id="10" name="dpxMap-A1_v6-fig245.jpg"/>
                     <pic:cNvPicPr/>
                   </pic:nvPicPr>
                   <pic:blipFill>
-                    <a:blip r:embed="rId83">
+                    <a:blip r:embed="rId81">
                       <a:extLst>
                         <a:ext uri="{28A0092B-C50C-407E-A947-70E740481C1C}">
                           <a14:useLocalDpi xmlns:a14="http://schemas.microsoft.com/office/drawing/2010/main" val="0"/>
@@ -2949,7 +3117,7 @@
                   <pic:spPr>
                     <a:xfrm>
                       <a:off x="0" y="0"/>
-                      <a:ext cx="2880360" cy="2569464"/>
+                      <a:ext cx="3141842" cy="2361953"/>
                     </a:xfrm>
                     <a:prstGeom prst="rect">
                       <a:avLst/>
@@ -2972,7 +3140,6 @@
           <w:szCs w:val="28"/>
         </w:rPr>
       </w:pPr>
-      <w:bookmarkStart w:id="7" w:name="_Hlk497228511"/>
       <w:r>
         <w:rPr>
           <w:sz w:val="28"/>
@@ -2987,19 +3154,60 @@
           <w:szCs w:val="28"/>
         </w:rPr>
         <w:object w:dxaOrig="380" w:dyaOrig="360">
-          <v:shape id="_x0000_i1059" type="#_x0000_t75" style="width:18.75pt;height:18pt" o:ole="">
-            <v:imagedata r:id="rId80" o:title=""/>
+          <v:shape id="_x0000_i1058" type="#_x0000_t75" style="width:18.75pt;height:18pt" o:ole="">
+            <v:imagedata r:id="rId82" o:title=""/>
           </v:shape>
-          <o:OLEObject Type="Embed" ProgID="Equation.DSMT4" ShapeID="_x0000_i1059" DrawAspect="Content" ObjectID="_1594119008" r:id="rId84"/>
+          <o:OLEObject Type="Embed" ProgID="Equation.DSMT4" ShapeID="_x0000_i1058" DrawAspect="Content" ObjectID="_1606204991" r:id="rId83"/>
         </w:object>
       </w:r>
-      <w:bookmarkEnd w:id="7"/>
-      <w:r>
-        <w:rPr>
-          <w:sz w:val="28"/>
-          <w:szCs w:val="28"/>
-        </w:rPr>
-        <w:t>: Approach-2.</w:t>
+      <w:r>
+        <w:rPr>
+          <w:sz w:val="28"/>
+          <w:szCs w:val="28"/>
+        </w:rPr>
+        <w:t>: Approach-1</w:t>
+      </w:r>
+      <w:r>
+        <w:rPr>
+          <w:sz w:val="28"/>
+          <w:szCs w:val="28"/>
+        </w:rPr>
+        <w:t xml:space="preserve"> (</w:t>
+      </w:r>
+      <w:r>
+        <w:rPr>
+          <w:sz w:val="28"/>
+          <w:szCs w:val="28"/>
+        </w:rPr>
+        <w:t>dpxSurf-A1_v6-fig240.jpg</w:t>
+      </w:r>
+      <w:r>
+        <w:rPr>
+          <w:sz w:val="28"/>
+          <w:szCs w:val="28"/>
+        </w:rPr>
+        <w:t xml:space="preserve"> and </w:t>
+      </w:r>
+      <w:r>
+        <w:rPr>
+          <w:sz w:val="28"/>
+          <w:szCs w:val="28"/>
+        </w:rPr>
+        <w:t>dpxMap-A1_v6-fig245.jpg</w:t>
+      </w:r>
+      <w:r>
+        <w:rPr>
+          <w:sz w:val="28"/>
+          <w:szCs w:val="28"/>
+        </w:rPr>
+        <w:t>)</w:t>
+      </w:r>
+      <w:r>
+        <w:rPr>
+          <w:sz w:val="28"/>
+          <w:szCs w:val="28"/>
+        </w:rPr>
+        <w:t>.</w:t>
       </w:r>
     </w:p>
     <w:p>
@@ -3008,6 +3216,17 @@
         <w:ind w:left="-360" w:right="-720"/>
         <w:jc w:val="center"/>
         <w:rPr>
+          <w:sz w:val="16"/>
+          <w:szCs w:val="16"/>
+        </w:rPr>
+      </w:pPr>
+    </w:p>
+    <w:p>
+      <w:pPr>
+        <w:spacing w:after="0"/>
+        <w:ind w:right="-720"/>
+        <w:jc w:val="both"/>
+        <w:rPr>
           <w:sz w:val="28"/>
           <w:szCs w:val="28"/>
         </w:rPr>
@@ -3018,12 +3237,11 @@
           <w:sz w:val="28"/>
           <w:szCs w:val="28"/>
         </w:rPr>
-        <w:lastRenderedPageBreak/>
         <w:drawing>
           <wp:inline distT="0" distB="0" distL="0" distR="0">
-            <wp:extent cx="4425696" cy="4087368"/>
-            <wp:effectExtent l="0" t="0" r="0" b="8890"/>
-            <wp:docPr id="128" name="Picture 128"/>
+            <wp:extent cx="3163824" cy="2377440"/>
+            <wp:effectExtent l="0" t="0" r="0" b="3810"/>
+            <wp:docPr id="13" name="Picture 13"/>
             <wp:cNvGraphicFramePr>
               <a:graphicFrameLocks xmlns:a="http://schemas.openxmlformats.org/drawingml/2006/main" noChangeAspect="1"/>
             </wp:cNvGraphicFramePr>
@@ -3031,7 +3249,62 @@
               <a:graphicData uri="http://schemas.openxmlformats.org/drawingml/2006/picture">
                 <pic:pic xmlns:pic="http://schemas.openxmlformats.org/drawingml/2006/picture">
                   <pic:nvPicPr>
-                    <pic:cNvPr id="128" name="dpxDifferences_1-2_tAC-v6_fig545.png"/>
+                    <pic:cNvPr id="13" name="dpxSurf-A2_v6-fig340.jpg"/>
+                    <pic:cNvPicPr/>
+                  </pic:nvPicPr>
+                  <pic:blipFill>
+                    <a:blip r:embed="rId84">
+                      <a:extLst>
+                        <a:ext uri="{28A0092B-C50C-407E-A947-70E740481C1C}">
+                          <a14:useLocalDpi xmlns:a14="http://schemas.microsoft.com/office/drawing/2010/main" val="0"/>
+                        </a:ext>
+                      </a:extLst>
+                    </a:blip>
+                    <a:stretch>
+                      <a:fillRect/>
+                    </a:stretch>
+                  </pic:blipFill>
+                  <pic:spPr>
+                    <a:xfrm>
+                      <a:off x="0" y="0"/>
+                      <a:ext cx="3163824" cy="2377440"/>
+                    </a:xfrm>
+                    <a:prstGeom prst="rect">
+                      <a:avLst/>
+                    </a:prstGeom>
+                  </pic:spPr>
+                </pic:pic>
+              </a:graphicData>
+            </a:graphic>
+          </wp:inline>
+        </w:drawing>
+      </w:r>
+      <w:r>
+        <w:rPr>
+          <w:sz w:val="28"/>
+          <w:szCs w:val="28"/>
+        </w:rPr>
+        <w:t xml:space="preserve"> </w:t>
+      </w:r>
+      <w:r>
+        <w:rPr>
+          <w:noProof/>
+          <w:sz w:val="28"/>
+          <w:szCs w:val="28"/>
+        </w:rPr>
+        <w:drawing>
+          <wp:inline distT="0" distB="0" distL="0" distR="0">
+            <wp:extent cx="3163824" cy="2377440"/>
+            <wp:effectExtent l="0" t="0" r="0" b="3810"/>
+            <wp:docPr id="14" name="Picture 14"/>
+            <wp:cNvGraphicFramePr>
+              <a:graphicFrameLocks xmlns:a="http://schemas.openxmlformats.org/drawingml/2006/main" noChangeAspect="1"/>
+            </wp:cNvGraphicFramePr>
+            <a:graphic xmlns:a="http://schemas.openxmlformats.org/drawingml/2006/main">
+              <a:graphicData uri="http://schemas.openxmlformats.org/drawingml/2006/picture">
+                <pic:pic xmlns:pic="http://schemas.openxmlformats.org/drawingml/2006/picture">
+                  <pic:nvPicPr>
+                    <pic:cNvPr id="14" name="dpxMap-A2_v6-fig345.jpg"/>
                     <pic:cNvPicPr/>
                   </pic:nvPicPr>
                   <pic:blipFill>
@@ -3049,7 +3322,7 @@
                   <pic:spPr>
                     <a:xfrm>
                       <a:off x="0" y="0"/>
-                      <a:ext cx="4425696" cy="4087368"/>
+                      <a:ext cx="3163824" cy="2377440"/>
                     </a:xfrm>
                     <a:prstGeom prst="rect">
                       <a:avLst/>
@@ -3072,12 +3345,13 @@
           <w:szCs w:val="28"/>
         </w:rPr>
       </w:pPr>
-      <w:r>
-        <w:rPr>
-          <w:sz w:val="28"/>
-          <w:szCs w:val="28"/>
-        </w:rPr>
-        <w:t xml:space="preserve">Difference of Transferred Momentum </w:t>
+      <w:bookmarkStart w:id="6" w:name="_Hlk497228511"/>
+      <w:r>
+        <w:rPr>
+          <w:sz w:val="28"/>
+          <w:szCs w:val="28"/>
+        </w:rPr>
+        <w:t xml:space="preserve">Transferred Momentum </w:t>
       </w:r>
       <w:r>
         <w:rPr>
@@ -3086,12 +3360,55 @@
           <w:szCs w:val="28"/>
         </w:rPr>
         <w:object w:dxaOrig="380" w:dyaOrig="360">
-          <v:shape id="_x0000_i1060" type="#_x0000_t75" style="width:18.75pt;height:18pt" o:ole="">
-            <v:imagedata r:id="rId80" o:title=""/>
+          <v:shape id="_x0000_i1059" type="#_x0000_t75" style="width:18.75pt;height:18pt" o:ole="">
+            <v:imagedata r:id="rId82" o:title=""/>
           </v:shape>
-          <o:OLEObject Type="Embed" ProgID="Equation.DSMT4" ShapeID="_x0000_i1060" DrawAspect="Content" ObjectID="_1594119009" r:id="rId86"/>
+          <o:OLEObject Type="Embed" ProgID="Equation.DSMT4" ShapeID="_x0000_i1059" DrawAspect="Content" ObjectID="_1606204992" r:id="rId86"/>
         </w:object>
       </w:r>
+      <w:bookmarkEnd w:id="6"/>
+      <w:r>
+        <w:rPr>
+          <w:sz w:val="28"/>
+          <w:szCs w:val="28"/>
+        </w:rPr>
+        <w:t>: Approach-2</w:t>
+      </w:r>
+      <w:r>
+        <w:rPr>
+          <w:sz w:val="28"/>
+          <w:szCs w:val="28"/>
+        </w:rPr>
+        <w:t xml:space="preserve"> (</w:t>
+      </w:r>
+      <w:r>
+        <w:rPr>
+          <w:sz w:val="28"/>
+          <w:szCs w:val="28"/>
+        </w:rPr>
+        <w:t>dpxSurf-A2_v6-fig340.jpg</w:t>
+      </w:r>
+      <w:r>
+        <w:rPr>
+          <w:sz w:val="28"/>
+          <w:szCs w:val="28"/>
+        </w:rPr>
+        <w:t xml:space="preserve"> and </w:t>
+      </w:r>
+      <w:r>
+        <w:rPr>
+          <w:sz w:val="28"/>
+          <w:szCs w:val="28"/>
+        </w:rPr>
+        <w:t>dpxMap-A2_v6-fig345.jpg</w:t>
+      </w:r>
+      <w:r>
+        <w:rPr>
+          <w:sz w:val="28"/>
+          <w:szCs w:val="28"/>
+        </w:rPr>
+        <w:t>)</w:t>
+      </w:r>
       <w:r>
         <w:rPr>
           <w:sz w:val="28"/>
@@ -3103,19 +3420,8 @@
     <w:p>
       <w:pPr>
         <w:spacing w:after="0"/>
-        <w:ind w:left="-360" w:right="-720"/>
-        <w:jc w:val="both"/>
-        <w:rPr>
-          <w:sz w:val="28"/>
-          <w:szCs w:val="28"/>
-        </w:rPr>
-      </w:pPr>
-    </w:p>
-    <w:p>
-      <w:pPr>
-        <w:spacing w:after="0"/>
-        <w:ind w:left="-360" w:right="-720"/>
-        <w:jc w:val="both"/>
+        <w:ind w:right="-720"/>
+        <w:jc w:val="center"/>
         <w:rPr>
           <w:sz w:val="28"/>
           <w:szCs w:val="28"/>
@@ -3127,11 +3433,12 @@
           <w:sz w:val="28"/>
           <w:szCs w:val="28"/>
         </w:rPr>
+        <w:lastRenderedPageBreak/>
         <w:drawing>
           <wp:inline distT="0" distB="0" distL="0" distR="0">
-            <wp:extent cx="3163824" cy="2587752"/>
-            <wp:effectExtent l="0" t="0" r="0" b="3175"/>
-            <wp:docPr id="121" name="Picture 121"/>
+            <wp:extent cx="3078480" cy="2308860"/>
+            <wp:effectExtent l="0" t="0" r="7620" b="0"/>
+            <wp:docPr id="15" name="Picture 15"/>
             <wp:cNvGraphicFramePr>
               <a:graphicFrameLocks xmlns:a="http://schemas.openxmlformats.org/drawingml/2006/main" noChangeAspect="1"/>
             </wp:cNvGraphicFramePr>
@@ -3139,7 +3446,7 @@
               <a:graphicData uri="http://schemas.openxmlformats.org/drawingml/2006/picture">
                 <pic:pic xmlns:pic="http://schemas.openxmlformats.org/drawingml/2006/picture">
                   <pic:nvPicPr>
-                    <pic:cNvPr id="121" name="dpz_1surface_tAC-v6_fig260.png"/>
+                    <pic:cNvPr id="15" name="dpxMap-A2minusA1_v6-fig545.jpg"/>
                     <pic:cNvPicPr/>
                   </pic:nvPicPr>
                   <pic:blipFill>
@@ -3157,7 +3464,7 @@
                   <pic:spPr>
                     <a:xfrm>
                       <a:off x="0" y="0"/>
-                      <a:ext cx="3163824" cy="2587752"/>
+                      <a:ext cx="3078480" cy="2308860"/>
                     </a:xfrm>
                     <a:prstGeom prst="rect">
                       <a:avLst/>
@@ -3184,9 +3491,9 @@
         </w:rPr>
         <w:drawing>
           <wp:inline distT="0" distB="0" distL="0" distR="0">
-            <wp:extent cx="2880360" cy="2569464"/>
-            <wp:effectExtent l="0" t="0" r="0" b="2540"/>
-            <wp:docPr id="122" name="Picture 122"/>
+            <wp:extent cx="3053080" cy="2289810"/>
+            <wp:effectExtent l="0" t="0" r="0" b="0"/>
+            <wp:docPr id="16" name="Picture 16"/>
             <wp:cNvGraphicFramePr>
               <a:graphicFrameLocks xmlns:a="http://schemas.openxmlformats.org/drawingml/2006/main" noChangeAspect="1"/>
             </wp:cNvGraphicFramePr>
@@ -3194,7 +3501,7 @@
               <a:graphicData uri="http://schemas.openxmlformats.org/drawingml/2006/picture">
                 <pic:pic xmlns:pic="http://schemas.openxmlformats.org/drawingml/2006/picture">
                   <pic:nvPicPr>
-                    <pic:cNvPr id="122" name="dpz_1map_tAC-v6_fig265.png"/>
+                    <pic:cNvPr id="16" name="dpxMap-A2divideA1_v6-fig546.jpg"/>
                     <pic:cNvPicPr/>
                   </pic:nvPicPr>
                   <pic:blipFill>
@@ -3212,7 +3519,7 @@
                   <pic:spPr>
                     <a:xfrm>
                       <a:off x="0" y="0"/>
-                      <a:ext cx="2880360" cy="2569464"/>
+                      <a:ext cx="3053080" cy="2289810"/>
                     </a:xfrm>
                     <a:prstGeom prst="rect">
                       <a:avLst/>
@@ -3240,7 +3547,7 @@
           <w:sz w:val="28"/>
           <w:szCs w:val="28"/>
         </w:rPr>
-        <w:t xml:space="preserve">Transferred Momentum </w:t>
+        <w:t xml:space="preserve">Difference of Transferred Momentum </w:t>
       </w:r>
       <w:r>
         <w:rPr>
@@ -3249,10 +3556,10 @@
           <w:szCs w:val="28"/>
         </w:rPr>
         <w:object w:dxaOrig="380" w:dyaOrig="360">
-          <v:shape id="_x0000_i1061" type="#_x0000_t75" style="width:18.75pt;height:18pt" o:ole="">
-            <v:imagedata r:id="rId89" o:title=""/>
+          <v:shape id="_x0000_i1060" type="#_x0000_t75" style="width:18.75pt;height:18pt" o:ole="">
+            <v:imagedata r:id="rId82" o:title=""/>
           </v:shape>
-          <o:OLEObject Type="Embed" ProgID="Equation.DSMT4" ShapeID="_x0000_i1061" DrawAspect="Content" ObjectID="_1594119010" r:id="rId90"/>
+          <o:OLEObject Type="Embed" ProgID="Equation.DSMT4" ShapeID="_x0000_i1060" DrawAspect="Content" ObjectID="_1606204993" r:id="rId89"/>
         </w:object>
       </w:r>
       <w:r>
@@ -3260,27 +3567,72 @@
           <w:sz w:val="28"/>
           <w:szCs w:val="28"/>
         </w:rPr>
-        <w:t>: Approach-1.</w:t>
+        <w:t>: Approaches 1 (</w:t>
+      </w:r>
+      <w:r>
+        <w:rPr>
+          <w:sz w:val="28"/>
+          <w:szCs w:val="28"/>
+        </w:rPr>
+        <w:t>dpxMap-A2minusA1_v6-fig545.jpg</w:t>
+      </w:r>
+      <w:r>
+        <w:rPr>
+          <w:sz w:val="28"/>
+          <w:szCs w:val="28"/>
+        </w:rPr>
+        <w:t>) and 2</w:t>
+      </w:r>
+      <w:r>
+        <w:rPr>
+          <w:sz w:val="28"/>
+          <w:szCs w:val="28"/>
+        </w:rPr>
+        <w:t xml:space="preserve"> (</w:t>
+      </w:r>
+      <w:r>
+        <w:rPr>
+          <w:sz w:val="28"/>
+          <w:szCs w:val="28"/>
+        </w:rPr>
+        <w:t>dpxMap-A2divideA1_v6-fig546.jpg</w:t>
+      </w:r>
+      <w:r>
+        <w:rPr>
+          <w:sz w:val="28"/>
+          <w:szCs w:val="28"/>
+        </w:rPr>
+        <w:t>)</w:t>
+      </w:r>
+      <w:r>
+        <w:rPr>
+          <w:sz w:val="28"/>
+          <w:szCs w:val="28"/>
+        </w:rPr>
+        <w:t>.</w:t>
       </w:r>
     </w:p>
     <w:p>
       <w:pPr>
         <w:spacing w:after="0"/>
         <w:ind w:left="-360" w:right="-720"/>
+        <w:jc w:val="center"/>
+        <w:rPr>
+          <w:sz w:val="16"/>
+          <w:szCs w:val="16"/>
+        </w:rPr>
+      </w:pPr>
+    </w:p>
+    <w:p>
+      <w:pPr>
+        <w:spacing w:after="0"/>
+        <w:ind w:right="-720"/>
         <w:jc w:val="both"/>
         <w:rPr>
           <w:sz w:val="28"/>
           <w:szCs w:val="28"/>
         </w:rPr>
       </w:pPr>
-      <w:r>
-        <w:rPr>
-          <w:sz w:val="28"/>
-          <w:szCs w:val="28"/>
-        </w:rPr>
-        <w:lastRenderedPageBreak/>
-        <w:t xml:space="preserve"> </w:t>
-      </w:r>
       <w:r>
         <w:rPr>
           <w:noProof/>
@@ -3289,9 +3641,9 @@
         </w:rPr>
         <w:drawing>
           <wp:inline distT="0" distB="0" distL="0" distR="0">
-            <wp:extent cx="3163824" cy="2587752"/>
-            <wp:effectExtent l="0" t="0" r="0" b="3175"/>
-            <wp:docPr id="130" name="Picture 130"/>
+            <wp:extent cx="3027680" cy="2270760"/>
+            <wp:effectExtent l="0" t="0" r="1270" b="0"/>
+            <wp:docPr id="17" name="Picture 17"/>
             <wp:cNvGraphicFramePr>
               <a:graphicFrameLocks xmlns:a="http://schemas.openxmlformats.org/drawingml/2006/main" noChangeAspect="1"/>
             </wp:cNvGraphicFramePr>
@@ -3299,7 +3651,62 @@
               <a:graphicData uri="http://schemas.openxmlformats.org/drawingml/2006/picture">
                 <pic:pic xmlns:pic="http://schemas.openxmlformats.org/drawingml/2006/picture">
                   <pic:nvPicPr>
-                    <pic:cNvPr id="130" name="dpz_2surface_tAC-v6_fig360.png"/>
+                    <pic:cNvPr id="17" name="dpzSurf-A1_v6-fig260.jpg"/>
+                    <pic:cNvPicPr/>
+                  </pic:nvPicPr>
+                  <pic:blipFill>
+                    <a:blip r:embed="rId90">
+                      <a:extLst>
+                        <a:ext uri="{28A0092B-C50C-407E-A947-70E740481C1C}">
+                          <a14:useLocalDpi xmlns:a14="http://schemas.microsoft.com/office/drawing/2010/main" val="0"/>
+                        </a:ext>
+                      </a:extLst>
+                    </a:blip>
+                    <a:stretch>
+                      <a:fillRect/>
+                    </a:stretch>
+                  </pic:blipFill>
+                  <pic:spPr>
+                    <a:xfrm>
+                      <a:off x="0" y="0"/>
+                      <a:ext cx="3027680" cy="2270760"/>
+                    </a:xfrm>
+                    <a:prstGeom prst="rect">
+                      <a:avLst/>
+                    </a:prstGeom>
+                  </pic:spPr>
+                </pic:pic>
+              </a:graphicData>
+            </a:graphic>
+          </wp:inline>
+        </w:drawing>
+      </w:r>
+      <w:r>
+        <w:rPr>
+          <w:sz w:val="28"/>
+          <w:szCs w:val="28"/>
+        </w:rPr>
+        <w:t xml:space="preserve"> </w:t>
+      </w:r>
+      <w:r>
+        <w:rPr>
+          <w:noProof/>
+          <w:sz w:val="28"/>
+          <w:szCs w:val="28"/>
+        </w:rPr>
+        <w:drawing>
+          <wp:inline distT="0" distB="0" distL="0" distR="0">
+            <wp:extent cx="3141980" cy="2356485"/>
+            <wp:effectExtent l="0" t="0" r="1270" b="5715"/>
+            <wp:docPr id="18" name="Picture 18"/>
+            <wp:cNvGraphicFramePr>
+              <a:graphicFrameLocks xmlns:a="http://schemas.openxmlformats.org/drawingml/2006/main" noChangeAspect="1"/>
+            </wp:cNvGraphicFramePr>
+            <a:graphic xmlns:a="http://schemas.openxmlformats.org/drawingml/2006/main">
+              <a:graphicData uri="http://schemas.openxmlformats.org/drawingml/2006/picture">
+                <pic:pic xmlns:pic="http://schemas.openxmlformats.org/drawingml/2006/picture">
+                  <pic:nvPicPr>
+                    <pic:cNvPr id="18" name="dpzMap-A1_v6-fig265.jpg"/>
                     <pic:cNvPicPr/>
                   </pic:nvPicPr>
                   <pic:blipFill>
@@ -3317,7 +3724,7 @@
                   <pic:spPr>
                     <a:xfrm>
                       <a:off x="0" y="0"/>
-                      <a:ext cx="3163824" cy="2587752"/>
+                      <a:ext cx="3141980" cy="2356485"/>
                     </a:xfrm>
                     <a:prstGeom prst="rect">
                       <a:avLst/>
@@ -3329,6 +3736,116 @@
           </wp:inline>
         </w:drawing>
       </w:r>
+    </w:p>
+    <w:p>
+      <w:pPr>
+        <w:spacing w:after="0"/>
+        <w:ind w:left="-360" w:right="-720"/>
+        <w:jc w:val="center"/>
+        <w:rPr>
+          <w:sz w:val="28"/>
+          <w:szCs w:val="28"/>
+        </w:rPr>
+      </w:pPr>
+      <w:r>
+        <w:rPr>
+          <w:sz w:val="28"/>
+          <w:szCs w:val="28"/>
+        </w:rPr>
+        <w:t xml:space="preserve">Transferred Momentum </w:t>
+      </w:r>
+      <w:r>
+        <w:rPr>
+          <w:position w:val="-12"/>
+          <w:sz w:val="28"/>
+          <w:szCs w:val="28"/>
+        </w:rPr>
+        <w:object w:dxaOrig="380" w:dyaOrig="360">
+          <v:shape id="_x0000_i1061" type="#_x0000_t75" style="width:18.75pt;height:18pt" o:ole="">
+            <v:imagedata r:id="rId92" o:title=""/>
+          </v:shape>
+          <o:OLEObject Type="Embed" ProgID="Equation.DSMT4" ShapeID="_x0000_i1061" DrawAspect="Content" ObjectID="_1606204994" r:id="rId93"/>
+        </w:object>
+      </w:r>
+      <w:r>
+        <w:rPr>
+          <w:sz w:val="28"/>
+          <w:szCs w:val="28"/>
+        </w:rPr>
+        <w:t>: Approach-1</w:t>
+      </w:r>
+      <w:r>
+        <w:rPr>
+          <w:sz w:val="28"/>
+          <w:szCs w:val="28"/>
+        </w:rPr>
+        <w:t xml:space="preserve"> (</w:t>
+      </w:r>
+      <w:r>
+        <w:rPr>
+          <w:sz w:val="28"/>
+          <w:szCs w:val="28"/>
+        </w:rPr>
+        <w:t>dpzSurf-A1_v6-fig260.jpg</w:t>
+      </w:r>
+      <w:r>
+        <w:rPr>
+          <w:sz w:val="28"/>
+          <w:szCs w:val="28"/>
+        </w:rPr>
+        <w:t xml:space="preserve"> and </w:t>
+      </w:r>
+      <w:r>
+        <w:rPr>
+          <w:sz w:val="28"/>
+          <w:szCs w:val="28"/>
+        </w:rPr>
+        <w:t>dpzMap-A1_v6-fig265.jpg</w:t>
+      </w:r>
+      <w:r>
+        <w:rPr>
+          <w:sz w:val="28"/>
+          <w:szCs w:val="28"/>
+        </w:rPr>
+        <w:t>)</w:t>
+      </w:r>
+      <w:r>
+        <w:rPr>
+          <w:sz w:val="28"/>
+          <w:szCs w:val="28"/>
+        </w:rPr>
+        <w:t>.</w:t>
+      </w:r>
+    </w:p>
+    <w:p>
+      <w:pPr>
+        <w:spacing w:after="0"/>
+        <w:ind w:left="-360" w:right="-720"/>
+        <w:jc w:val="center"/>
+        <w:rPr>
+          <w:sz w:val="28"/>
+          <w:szCs w:val="28"/>
+        </w:rPr>
+      </w:pPr>
+    </w:p>
+    <w:p>
+      <w:pPr>
+        <w:spacing w:after="0"/>
+        <w:ind w:right="-720"/>
+        <w:jc w:val="both"/>
+        <w:rPr>
+          <w:sz w:val="28"/>
+          <w:szCs w:val="28"/>
+        </w:rPr>
+      </w:pPr>
+      <w:r>
+        <w:rPr>
+          <w:sz w:val="28"/>
+          <w:szCs w:val="28"/>
+        </w:rPr>
+        <w:lastRenderedPageBreak/>
+        <w:t xml:space="preserve"> </w:t>
+      </w:r>
       <w:r>
         <w:rPr>
           <w:noProof/>
@@ -3337,9 +3854,9 @@
         </w:rPr>
         <w:drawing>
           <wp:inline distT="0" distB="0" distL="0" distR="0">
-            <wp:extent cx="2843784" cy="2551176"/>
-            <wp:effectExtent l="0" t="0" r="0" b="1905"/>
-            <wp:docPr id="123" name="Picture 123"/>
+            <wp:extent cx="3035808" cy="2276856"/>
+            <wp:effectExtent l="0" t="0" r="0" b="9525"/>
+            <wp:docPr id="20" name="Picture 20" descr="A close up of text on a white background&#10;&#10;Description generated with high confidence"/>
             <wp:cNvGraphicFramePr>
               <a:graphicFrameLocks xmlns:a="http://schemas.openxmlformats.org/drawingml/2006/main" noChangeAspect="1"/>
             </wp:cNvGraphicFramePr>
@@ -3347,104 +3864,7 @@
               <a:graphicData uri="http://schemas.openxmlformats.org/drawingml/2006/picture">
                 <pic:pic xmlns:pic="http://schemas.openxmlformats.org/drawingml/2006/picture">
                   <pic:nvPicPr>
-                    <pic:cNvPr id="123" name="dpz_2map_tAC-v6_fig365.png"/>
-                    <pic:cNvPicPr/>
-                  </pic:nvPicPr>
-                  <pic:blipFill>
-                    <a:blip r:embed="rId92">
-                      <a:extLst>
-                        <a:ext uri="{28A0092B-C50C-407E-A947-70E740481C1C}">
-                          <a14:useLocalDpi xmlns:a14="http://schemas.microsoft.com/office/drawing/2010/main" val="0"/>
-                        </a:ext>
-                      </a:extLst>
-                    </a:blip>
-                    <a:stretch>
-                      <a:fillRect/>
-                    </a:stretch>
-                  </pic:blipFill>
-                  <pic:spPr>
-                    <a:xfrm>
-                      <a:off x="0" y="0"/>
-                      <a:ext cx="2843784" cy="2551176"/>
-                    </a:xfrm>
-                    <a:prstGeom prst="rect">
-                      <a:avLst/>
-                    </a:prstGeom>
-                  </pic:spPr>
-                </pic:pic>
-              </a:graphicData>
-            </a:graphic>
-          </wp:inline>
-        </w:drawing>
-      </w:r>
-    </w:p>
-    <w:p>
-      <w:pPr>
-        <w:spacing w:after="0"/>
-        <w:ind w:left="-360" w:right="-720"/>
-        <w:jc w:val="center"/>
-        <w:rPr>
-          <w:sz w:val="28"/>
-          <w:szCs w:val="28"/>
-        </w:rPr>
-      </w:pPr>
-      <w:r>
-        <w:rPr>
-          <w:sz w:val="28"/>
-          <w:szCs w:val="28"/>
-        </w:rPr>
-        <w:t xml:space="preserve">Transferred Momentum </w:t>
-      </w:r>
-      <w:r>
-        <w:rPr>
-          <w:position w:val="-12"/>
-          <w:sz w:val="28"/>
-          <w:szCs w:val="28"/>
-        </w:rPr>
-        <w:object w:dxaOrig="380" w:dyaOrig="360">
-          <v:shape id="_x0000_i1062" type="#_x0000_t75" style="width:18.75pt;height:18pt" o:ole="">
-            <v:imagedata r:id="rId89" o:title=""/>
-          </v:shape>
-          <o:OLEObject Type="Embed" ProgID="Equation.DSMT4" ShapeID="_x0000_i1062" DrawAspect="Content" ObjectID="_1594119011" r:id="rId93"/>
-        </w:object>
-      </w:r>
-      <w:r>
-        <w:rPr>
-          <w:sz w:val="28"/>
-          <w:szCs w:val="28"/>
-        </w:rPr>
-        <w:t>: Approach-2.</w:t>
-      </w:r>
-    </w:p>
-    <w:p>
-      <w:pPr>
-        <w:spacing w:after="0"/>
-        <w:ind w:left="-360" w:right="-720"/>
-        <w:jc w:val="center"/>
-        <w:rPr>
-          <w:sz w:val="28"/>
-          <w:szCs w:val="28"/>
-        </w:rPr>
-      </w:pPr>
-      <w:r>
-        <w:rPr>
-          <w:noProof/>
-          <w:sz w:val="28"/>
-          <w:szCs w:val="28"/>
-        </w:rPr>
-        <w:drawing>
-          <wp:inline distT="0" distB="0" distL="0" distR="0">
-            <wp:extent cx="4480560" cy="4059936"/>
-            <wp:effectExtent l="0" t="0" r="0" b="0"/>
-            <wp:docPr id="129" name="Picture 129"/>
-            <wp:cNvGraphicFramePr>
-              <a:graphicFrameLocks xmlns:a="http://schemas.openxmlformats.org/drawingml/2006/main" noChangeAspect="1"/>
-            </wp:cNvGraphicFramePr>
-            <a:graphic xmlns:a="http://schemas.openxmlformats.org/drawingml/2006/main">
-              <a:graphicData uri="http://schemas.openxmlformats.org/drawingml/2006/picture">
-                <pic:pic xmlns:pic="http://schemas.openxmlformats.org/drawingml/2006/picture">
-                  <pic:nvPicPr>
-                    <pic:cNvPr id="129" name="dpzDifferences_1-2_tAC-v6_fig555.png"/>
+                    <pic:cNvPr id="20" name="dpzSurf-A2-1_v6-fig360.jpg"/>
                     <pic:cNvPicPr/>
                   </pic:nvPicPr>
                   <pic:blipFill>
@@ -3462,7 +3882,7 @@
                   <pic:spPr>
                     <a:xfrm>
                       <a:off x="0" y="0"/>
-                      <a:ext cx="4480560" cy="4059936"/>
+                      <a:ext cx="3035808" cy="2276856"/>
                     </a:xfrm>
                     <a:prstGeom prst="rect">
                       <a:avLst/>
@@ -3474,100 +3894,17 @@
           </wp:inline>
         </w:drawing>
       </w:r>
-    </w:p>
-    <w:p>
-      <w:pPr>
-        <w:spacing w:after="0"/>
-        <w:ind w:left="-360" w:right="-720"/>
-        <w:jc w:val="center"/>
-        <w:rPr>
-          <w:sz w:val="28"/>
-          <w:szCs w:val="28"/>
-        </w:rPr>
-      </w:pPr>
-      <w:r>
-        <w:rPr>
-          <w:sz w:val="28"/>
-          <w:szCs w:val="28"/>
-        </w:rPr>
-        <w:t xml:space="preserve">Difference of Transferred Momentum </w:t>
-      </w:r>
-      <w:r>
-        <w:rPr>
-          <w:position w:val="-12"/>
-          <w:sz w:val="28"/>
-          <w:szCs w:val="28"/>
-        </w:rPr>
-        <w:object w:dxaOrig="380" w:dyaOrig="360">
-          <v:shape id="_x0000_i1063" type="#_x0000_t75" style="width:18.75pt;height:18pt" o:ole="">
-            <v:imagedata r:id="rId89" o:title=""/>
-          </v:shape>
-          <o:OLEObject Type="Embed" ProgID="Equation.DSMT4" ShapeID="_x0000_i1063" DrawAspect="Content" ObjectID="_1594119012" r:id="rId95"/>
-        </w:object>
-      </w:r>
-      <w:r>
-        <w:rPr>
-          <w:sz w:val="28"/>
-          <w:szCs w:val="28"/>
-        </w:rPr>
-        <w:t>.</w:t>
-      </w:r>
-    </w:p>
-    <w:p>
-      <w:pPr>
-        <w:spacing w:after="0"/>
-        <w:ind w:left="-360" w:right="-720"/>
-        <w:jc w:val="center"/>
-        <w:rPr>
-          <w:sz w:val="28"/>
-          <w:szCs w:val="28"/>
-        </w:rPr>
-      </w:pPr>
-    </w:p>
-    <w:p>
-      <w:pPr>
-        <w:spacing w:after="0"/>
-        <w:ind w:left="-360" w:right="-720"/>
-        <w:jc w:val="both"/>
-        <w:rPr>
-          <w:sz w:val="28"/>
-          <w:szCs w:val="28"/>
-        </w:rPr>
-      </w:pPr>
-    </w:p>
-    <w:p>
-      <w:pPr>
-        <w:spacing w:after="0"/>
-        <w:ind w:left="-360" w:right="-720"/>
-        <w:jc w:val="both"/>
-        <w:rPr>
-          <w:sz w:val="28"/>
-          <w:szCs w:val="28"/>
-        </w:rPr>
-      </w:pPr>
-    </w:p>
-    <w:p>
-      <w:pPr>
-        <w:spacing w:after="0"/>
-        <w:ind w:left="-360" w:right="-720"/>
-        <w:jc w:val="both"/>
-        <w:rPr>
-          <w:sz w:val="28"/>
-          <w:szCs w:val="28"/>
-        </w:rPr>
-      </w:pPr>
       <w:r>
         <w:rPr>
           <w:noProof/>
           <w:sz w:val="28"/>
           <w:szCs w:val="28"/>
         </w:rPr>
-        <w:lastRenderedPageBreak/>
         <w:drawing>
           <wp:inline distT="0" distB="0" distL="0" distR="0">
-            <wp:extent cx="3227832" cy="2606040"/>
-            <wp:effectExtent l="0" t="0" r="0" b="3810"/>
-            <wp:docPr id="124" name="Picture 124"/>
+            <wp:extent cx="2926080" cy="2194560"/>
+            <wp:effectExtent l="0" t="0" r="7620" b="0"/>
+            <wp:docPr id="21" name="Picture 21" descr="A screenshot of a cell phone&#10;&#10;Description generated with high confidence"/>
             <wp:cNvGraphicFramePr>
               <a:graphicFrameLocks xmlns:a="http://schemas.openxmlformats.org/drawingml/2006/main" noChangeAspect="1"/>
             </wp:cNvGraphicFramePr>
@@ -3575,11 +3912,11 @@
               <a:graphicData uri="http://schemas.openxmlformats.org/drawingml/2006/picture">
                 <pic:pic xmlns:pic="http://schemas.openxmlformats.org/drawingml/2006/picture">
                   <pic:nvPicPr>
-                    <pic:cNvPr id="124" name="dpy_1surface_tAC-v6_fig250.png"/>
+                    <pic:cNvPr id="21" name="dpzMap-A2_v6-fig365.jpg"/>
                     <pic:cNvPicPr/>
                   </pic:nvPicPr>
                   <pic:blipFill>
-                    <a:blip r:embed="rId96">
+                    <a:blip r:embed="rId95">
                       <a:extLst>
                         <a:ext uri="{28A0092B-C50C-407E-A947-70E740481C1C}">
                           <a14:useLocalDpi xmlns:a14="http://schemas.microsoft.com/office/drawing/2010/main" val="0"/>
@@ -3593,7 +3930,7 @@
                   <pic:spPr>
                     <a:xfrm>
                       <a:off x="0" y="0"/>
-                      <a:ext cx="3227832" cy="2606040"/>
+                      <a:ext cx="2926080" cy="2194560"/>
                     </a:xfrm>
                     <a:prstGeom prst="rect">
                       <a:avLst/>
@@ -3605,13 +3942,100 @@
           </wp:inline>
         </w:drawing>
       </w:r>
-      <w:r>
-        <w:rPr>
-          <w:sz w:val="28"/>
-          <w:szCs w:val="28"/>
-        </w:rPr>
+    </w:p>
+    <w:p>
+      <w:pPr>
+        <w:spacing w:after="0"/>
+        <w:ind w:left="-360" w:right="-720"/>
+        <w:jc w:val="center"/>
+        <w:rPr>
+          <w:sz w:val="28"/>
+          <w:szCs w:val="28"/>
+        </w:rPr>
+      </w:pPr>
+      <w:r>
+        <w:rPr>
+          <w:sz w:val="28"/>
+          <w:szCs w:val="28"/>
+        </w:rPr>
+        <w:t xml:space="preserve">Transferred Momentum </w:t>
+      </w:r>
+      <w:r>
+        <w:rPr>
+          <w:position w:val="-12"/>
+          <w:sz w:val="28"/>
+          <w:szCs w:val="28"/>
+        </w:rPr>
+        <w:object w:dxaOrig="380" w:dyaOrig="360">
+          <v:shape id="_x0000_i1062" type="#_x0000_t75" style="width:18.75pt;height:18pt" o:ole="">
+            <v:imagedata r:id="rId92" o:title=""/>
+          </v:shape>
+          <o:OLEObject Type="Embed" ProgID="Equation.DSMT4" ShapeID="_x0000_i1062" DrawAspect="Content" ObjectID="_1606204995" r:id="rId96"/>
+        </w:object>
+      </w:r>
+      <w:r>
+        <w:rPr>
+          <w:sz w:val="28"/>
+          <w:szCs w:val="28"/>
+        </w:rPr>
+        <w:t>: Approach-2</w:t>
+      </w:r>
+      <w:r>
+        <w:rPr>
+          <w:sz w:val="28"/>
+          <w:szCs w:val="28"/>
+        </w:rPr>
+        <w:t xml:space="preserve"> (</w:t>
+      </w:r>
+      <w:r>
+        <w:rPr>
+          <w:sz w:val="28"/>
+          <w:szCs w:val="28"/>
+        </w:rPr>
+        <w:t xml:space="preserve">dpzSurf-A2_v6-fig360.jpg </w:t>
+      </w:r>
+      <w:r>
+        <w:rPr>
+          <w:sz w:val="28"/>
+          <w:szCs w:val="28"/>
+        </w:rPr>
+        <w:t>and</w:t>
+      </w:r>
+      <w:r>
         <w:t xml:space="preserve"> </w:t>
       </w:r>
+      <w:r>
+        <w:rPr>
+          <w:sz w:val="28"/>
+          <w:szCs w:val="28"/>
+        </w:rPr>
+        <w:t>dpzMap-A2_v6-fig365.jpg</w:t>
+      </w:r>
+      <w:r>
+        <w:rPr>
+          <w:sz w:val="28"/>
+          <w:szCs w:val="28"/>
+        </w:rPr>
+        <w:t>)</w:t>
+      </w:r>
+      <w:r>
+        <w:rPr>
+          <w:sz w:val="28"/>
+          <w:szCs w:val="28"/>
+        </w:rPr>
+        <w:t>.</w:t>
+      </w:r>
+    </w:p>
+    <w:p>
+      <w:pPr>
+        <w:spacing w:after="0"/>
+        <w:ind w:left="-360" w:right="-720"/>
+        <w:jc w:val="center"/>
+        <w:rPr>
+          <w:sz w:val="28"/>
+          <w:szCs w:val="28"/>
+        </w:rPr>
+      </w:pPr>
       <w:r>
         <w:rPr>
           <w:noProof/>
@@ -3620,9 +4044,9 @@
         </w:rPr>
         <w:drawing>
           <wp:inline distT="0" distB="0" distL="0" distR="0">
-            <wp:extent cx="2843784" cy="2551176"/>
-            <wp:effectExtent l="0" t="0" r="0" b="1905"/>
-            <wp:docPr id="125" name="Picture 125"/>
+            <wp:extent cx="2926080" cy="2194560"/>
+            <wp:effectExtent l="0" t="0" r="7620" b="0"/>
+            <wp:docPr id="22" name="Picture 22" descr="A screenshot of a cell phone&#10;&#10;Description generated with high confidence"/>
             <wp:cNvGraphicFramePr>
               <a:graphicFrameLocks xmlns:a="http://schemas.openxmlformats.org/drawingml/2006/main" noChangeAspect="1"/>
             </wp:cNvGraphicFramePr>
@@ -3630,7 +4054,7 @@
               <a:graphicData uri="http://schemas.openxmlformats.org/drawingml/2006/picture">
                 <pic:pic xmlns:pic="http://schemas.openxmlformats.org/drawingml/2006/picture">
                   <pic:nvPicPr>
-                    <pic:cNvPr id="125" name="dpy_1map_tAC-v6_fig255.png"/>
+                    <pic:cNvPr id="22" name="dpzMap-A2minusA1_v6-fig555.jpg"/>
                     <pic:cNvPicPr/>
                   </pic:nvPicPr>
                   <pic:blipFill>
@@ -3648,7 +4072,7 @@
                   <pic:spPr>
                     <a:xfrm>
                       <a:off x="0" y="0"/>
-                      <a:ext cx="2843784" cy="2551176"/>
+                      <a:ext cx="2926080" cy="2194560"/>
                     </a:xfrm>
                     <a:prstGeom prst="rect">
                       <a:avLst/>
@@ -3660,6 +4084,61 @@
           </wp:inline>
         </w:drawing>
       </w:r>
+      <w:r>
+        <w:rPr>
+          <w:sz w:val="28"/>
+          <w:szCs w:val="28"/>
+        </w:rPr>
+        <w:t xml:space="preserve"> </w:t>
+      </w:r>
+      <w:r>
+        <w:rPr>
+          <w:noProof/>
+          <w:sz w:val="28"/>
+          <w:szCs w:val="28"/>
+        </w:rPr>
+        <w:drawing>
+          <wp:inline distT="0" distB="0" distL="0" distR="0">
+            <wp:extent cx="2926080" cy="2194560"/>
+            <wp:effectExtent l="0" t="0" r="7620" b="0"/>
+            <wp:docPr id="23" name="Picture 23" descr="A close up of text on a white background&#10;&#10;Description generated with high confidence"/>
+            <wp:cNvGraphicFramePr>
+              <a:graphicFrameLocks xmlns:a="http://schemas.openxmlformats.org/drawingml/2006/main" noChangeAspect="1"/>
+            </wp:cNvGraphicFramePr>
+            <a:graphic xmlns:a="http://schemas.openxmlformats.org/drawingml/2006/main">
+              <a:graphicData uri="http://schemas.openxmlformats.org/drawingml/2006/picture">
+                <pic:pic xmlns:pic="http://schemas.openxmlformats.org/drawingml/2006/picture">
+                  <pic:nvPicPr>
+                    <pic:cNvPr id="23" name="dpzMap-A2divideA1_v6-fig556.jpg"/>
+                    <pic:cNvPicPr/>
+                  </pic:nvPicPr>
+                  <pic:blipFill>
+                    <a:blip r:embed="rId98">
+                      <a:extLst>
+                        <a:ext uri="{28A0092B-C50C-407E-A947-70E740481C1C}">
+                          <a14:useLocalDpi xmlns:a14="http://schemas.microsoft.com/office/drawing/2010/main" val="0"/>
+                        </a:ext>
+                      </a:extLst>
+                    </a:blip>
+                    <a:stretch>
+                      <a:fillRect/>
+                    </a:stretch>
+                  </pic:blipFill>
+                  <pic:spPr>
+                    <a:xfrm>
+                      <a:off x="0" y="0"/>
+                      <a:ext cx="2926080" cy="2194560"/>
+                    </a:xfrm>
+                    <a:prstGeom prst="rect">
+                      <a:avLst/>
+                    </a:prstGeom>
+                  </pic:spPr>
+                </pic:pic>
+              </a:graphicData>
+            </a:graphic>
+          </wp:inline>
+        </w:drawing>
+      </w:r>
     </w:p>
     <w:p>
       <w:pPr>
@@ -3676,6 +4155,1353 @@
           <w:sz w:val="28"/>
           <w:szCs w:val="28"/>
         </w:rPr>
+        <w:t xml:space="preserve">Difference of Transferred Momentum </w:t>
+      </w:r>
+      <w:r>
+        <w:rPr>
+          <w:position w:val="-12"/>
+          <w:sz w:val="28"/>
+          <w:szCs w:val="28"/>
+        </w:rPr>
+        <w:object w:dxaOrig="380" w:dyaOrig="360">
+          <v:shape id="_x0000_i1063" type="#_x0000_t75" style="width:18.75pt;height:18pt" o:ole="">
+            <v:imagedata r:id="rId92" o:title=""/>
+          </v:shape>
+          <o:OLEObject Type="Embed" ProgID="Equation.DSMT4" ShapeID="_x0000_i1063" DrawAspect="Content" ObjectID="_1606204996" r:id="rId99"/>
+        </w:object>
+      </w:r>
+      <w:r>
+        <w:rPr>
+          <w:sz w:val="28"/>
+          <w:szCs w:val="28"/>
+        </w:rPr>
+        <w:t xml:space="preserve">: Approaches </w:t>
+      </w:r>
+      <w:r>
+        <w:rPr>
+          <w:sz w:val="28"/>
+          <w:szCs w:val="28"/>
+        </w:rPr>
+        <w:t>1</w:t>
+      </w:r>
+      <w:r>
+        <w:rPr>
+          <w:sz w:val="28"/>
+          <w:szCs w:val="28"/>
+        </w:rPr>
+        <w:t xml:space="preserve"> (</w:t>
+      </w:r>
+      <w:r>
+        <w:rPr>
+          <w:sz w:val="28"/>
+          <w:szCs w:val="28"/>
+        </w:rPr>
+        <w:t>dpzMap-A2minusA1_v6-fig555.jpg</w:t>
+      </w:r>
+      <w:r>
+        <w:rPr>
+          <w:sz w:val="28"/>
+          <w:szCs w:val="28"/>
+        </w:rPr>
+        <w:t>)</w:t>
+      </w:r>
+      <w:r>
+        <w:rPr>
+          <w:sz w:val="28"/>
+          <w:szCs w:val="28"/>
+        </w:rPr>
+        <w:t xml:space="preserve"> and</w:t>
+      </w:r>
+      <w:r>
+        <w:t xml:space="preserve"> </w:t>
+      </w:r>
+      <w:r>
+        <w:t>2 (</w:t>
+      </w:r>
+      <w:r>
+        <w:rPr>
+          <w:sz w:val="28"/>
+          <w:szCs w:val="28"/>
+        </w:rPr>
+        <w:t>dpzMap-A2divideA1_v6-fig556.jpg</w:t>
+      </w:r>
+      <w:r>
+        <w:rPr>
+          <w:sz w:val="28"/>
+          <w:szCs w:val="28"/>
+        </w:rPr>
+        <w:t>)</w:t>
+      </w:r>
+      <w:r>
+        <w:rPr>
+          <w:sz w:val="28"/>
+          <w:szCs w:val="28"/>
+        </w:rPr>
+        <w:t>.</w:t>
+      </w:r>
+    </w:p>
+    <w:p>
+      <w:pPr>
+        <w:spacing w:after="0"/>
+        <w:ind w:left="-360" w:right="-720"/>
+        <w:jc w:val="center"/>
+        <w:rPr>
+          <w:sz w:val="16"/>
+          <w:szCs w:val="16"/>
+        </w:rPr>
+      </w:pPr>
+    </w:p>
+    <w:p>
+      <w:pPr>
+        <w:spacing w:after="0"/>
+        <w:ind w:left="-360" w:right="-720"/>
+        <w:jc w:val="center"/>
+        <w:rPr>
+          <w:sz w:val="16"/>
+          <w:szCs w:val="16"/>
+        </w:rPr>
+      </w:pPr>
+    </w:p>
+    <w:p>
+      <w:pPr>
+        <w:spacing w:after="0"/>
+        <w:ind w:left="-360" w:right="-720"/>
+        <w:jc w:val="center"/>
+        <w:rPr>
+          <w:sz w:val="16"/>
+          <w:szCs w:val="16"/>
+        </w:rPr>
+      </w:pPr>
+    </w:p>
+    <w:p>
+      <w:pPr>
+        <w:spacing w:after="0"/>
+        <w:ind w:left="-360" w:right="-720"/>
+        <w:jc w:val="center"/>
+        <w:rPr>
+          <w:sz w:val="16"/>
+          <w:szCs w:val="16"/>
+        </w:rPr>
+      </w:pPr>
+    </w:p>
+    <w:p>
+      <w:pPr>
+        <w:spacing w:after="0"/>
+        <w:ind w:left="-360" w:right="-720"/>
+        <w:jc w:val="center"/>
+        <w:rPr>
+          <w:sz w:val="28"/>
+          <w:szCs w:val="28"/>
+        </w:rPr>
+      </w:pPr>
+      <w:r>
+        <w:rPr>
+          <w:noProof/>
+          <w:sz w:val="28"/>
+          <w:szCs w:val="28"/>
+        </w:rPr>
+        <w:lastRenderedPageBreak/>
+        <w:drawing>
+          <wp:inline distT="0" distB="0" distL="0" distR="0">
+            <wp:extent cx="2926080" cy="2194560"/>
+            <wp:effectExtent l="0" t="0" r="7620" b="0"/>
+            <wp:docPr id="24" name="Picture 24" descr="A close up of a logo&#10;&#10;Description generated with high confidence"/>
+            <wp:cNvGraphicFramePr>
+              <a:graphicFrameLocks xmlns:a="http://schemas.openxmlformats.org/drawingml/2006/main" noChangeAspect="1"/>
+            </wp:cNvGraphicFramePr>
+            <a:graphic xmlns:a="http://schemas.openxmlformats.org/drawingml/2006/main">
+              <a:graphicData uri="http://schemas.openxmlformats.org/drawingml/2006/picture">
+                <pic:pic xmlns:pic="http://schemas.openxmlformats.org/drawingml/2006/picture">
+                  <pic:nvPicPr>
+                    <pic:cNvPr id="24" name="dpxSurf-A3_v6-fig540.jpg"/>
+                    <pic:cNvPicPr/>
+                  </pic:nvPicPr>
+                  <pic:blipFill>
+                    <a:blip r:embed="rId100">
+                      <a:extLst>
+                        <a:ext uri="{28A0092B-C50C-407E-A947-70E740481C1C}">
+                          <a14:useLocalDpi xmlns:a14="http://schemas.microsoft.com/office/drawing/2010/main" val="0"/>
+                        </a:ext>
+                      </a:extLst>
+                    </a:blip>
+                    <a:stretch>
+                      <a:fillRect/>
+                    </a:stretch>
+                  </pic:blipFill>
+                  <pic:spPr>
+                    <a:xfrm>
+                      <a:off x="0" y="0"/>
+                      <a:ext cx="2926080" cy="2194560"/>
+                    </a:xfrm>
+                    <a:prstGeom prst="rect">
+                      <a:avLst/>
+                    </a:prstGeom>
+                  </pic:spPr>
+                </pic:pic>
+              </a:graphicData>
+            </a:graphic>
+          </wp:inline>
+        </w:drawing>
+      </w:r>
+      <w:r>
+        <w:rPr>
+          <w:sz w:val="28"/>
+          <w:szCs w:val="28"/>
+        </w:rPr>
+        <w:t xml:space="preserve"> </w:t>
+      </w:r>
+      <w:r>
+        <w:rPr>
+          <w:noProof/>
+          <w:sz w:val="28"/>
+          <w:szCs w:val="28"/>
+        </w:rPr>
+        <w:drawing>
+          <wp:inline distT="0" distB="0" distL="0" distR="0">
+            <wp:extent cx="2926080" cy="2194560"/>
+            <wp:effectExtent l="0" t="0" r="7620" b="0"/>
+            <wp:docPr id="25" name="Picture 25" descr="A screenshot of a cell phone&#10;&#10;Description generated with high confidence"/>
+            <wp:cNvGraphicFramePr>
+              <a:graphicFrameLocks xmlns:a="http://schemas.openxmlformats.org/drawingml/2006/main" noChangeAspect="1"/>
+            </wp:cNvGraphicFramePr>
+            <a:graphic xmlns:a="http://schemas.openxmlformats.org/drawingml/2006/main">
+              <a:graphicData uri="http://schemas.openxmlformats.org/drawingml/2006/picture">
+                <pic:pic xmlns:pic="http://schemas.openxmlformats.org/drawingml/2006/picture">
+                  <pic:nvPicPr>
+                    <pic:cNvPr id="25" name="dpxMap-A3_v6-fig845.jpg"/>
+                    <pic:cNvPicPr/>
+                  </pic:nvPicPr>
+                  <pic:blipFill>
+                    <a:blip r:embed="rId101">
+                      <a:extLst>
+                        <a:ext uri="{28A0092B-C50C-407E-A947-70E740481C1C}">
+                          <a14:useLocalDpi xmlns:a14="http://schemas.microsoft.com/office/drawing/2010/main" val="0"/>
+                        </a:ext>
+                      </a:extLst>
+                    </a:blip>
+                    <a:stretch>
+                      <a:fillRect/>
+                    </a:stretch>
+                  </pic:blipFill>
+                  <pic:spPr>
+                    <a:xfrm>
+                      <a:off x="0" y="0"/>
+                      <a:ext cx="2926080" cy="2194560"/>
+                    </a:xfrm>
+                    <a:prstGeom prst="rect">
+                      <a:avLst/>
+                    </a:prstGeom>
+                  </pic:spPr>
+                </pic:pic>
+              </a:graphicData>
+            </a:graphic>
+          </wp:inline>
+        </w:drawing>
+      </w:r>
+    </w:p>
+    <w:p>
+      <w:pPr>
+        <w:spacing w:after="0"/>
+        <w:ind w:left="-360" w:right="-720"/>
+        <w:jc w:val="center"/>
+        <w:rPr>
+          <w:sz w:val="28"/>
+          <w:szCs w:val="28"/>
+        </w:rPr>
+      </w:pPr>
+      <w:r>
+        <w:rPr>
+          <w:sz w:val="28"/>
+          <w:szCs w:val="28"/>
+        </w:rPr>
+        <w:t xml:space="preserve">Transferred Momentum </w:t>
+      </w:r>
+      <w:r>
+        <w:rPr>
+          <w:position w:val="-12"/>
+          <w:sz w:val="28"/>
+          <w:szCs w:val="28"/>
+        </w:rPr>
+        <w:object w:dxaOrig="380" w:dyaOrig="360">
+          <v:shape id="_x0000_i1068" type="#_x0000_t75" style="width:18.75pt;height:18pt" o:ole="">
+            <v:imagedata r:id="rId102" o:title=""/>
+          </v:shape>
+          <o:OLEObject Type="Embed" ProgID="Equation.DSMT4" ShapeID="_x0000_i1068" DrawAspect="Content" ObjectID="_1606204997" r:id="rId103"/>
+        </w:object>
+      </w:r>
+      <w:r>
+        <w:rPr>
+          <w:sz w:val="28"/>
+          <w:szCs w:val="28"/>
+        </w:rPr>
+        <w:t>: Approach-3</w:t>
+      </w:r>
+      <w:r>
+        <w:rPr>
+          <w:sz w:val="28"/>
+          <w:szCs w:val="28"/>
+        </w:rPr>
+        <w:t xml:space="preserve"> (</w:t>
+      </w:r>
+      <w:r>
+        <w:rPr>
+          <w:sz w:val="28"/>
+          <w:szCs w:val="28"/>
+        </w:rPr>
+        <w:t>dpxSurf-A3_v6-fig540.jpg</w:t>
+      </w:r>
+      <w:r>
+        <w:rPr>
+          <w:sz w:val="28"/>
+          <w:szCs w:val="28"/>
+        </w:rPr>
+        <w:t xml:space="preserve"> </w:t>
+      </w:r>
+      <w:r>
+        <w:rPr>
+          <w:sz w:val="28"/>
+          <w:szCs w:val="28"/>
+        </w:rPr>
+        <w:t>and</w:t>
+      </w:r>
+      <w:r>
+        <w:t xml:space="preserve"> </w:t>
+      </w:r>
+      <w:r>
+        <w:rPr>
+          <w:sz w:val="28"/>
+          <w:szCs w:val="28"/>
+        </w:rPr>
+        <w:t>dpxMap-A3_v6-fig845.jpg</w:t>
+      </w:r>
+      <w:r>
+        <w:rPr>
+          <w:sz w:val="28"/>
+          <w:szCs w:val="28"/>
+        </w:rPr>
+        <w:t>).</w:t>
+      </w:r>
+    </w:p>
+    <w:p>
+      <w:pPr>
+        <w:spacing w:after="0"/>
+        <w:ind w:left="-360" w:right="-720"/>
+        <w:jc w:val="center"/>
+        <w:rPr>
+          <w:sz w:val="28"/>
+          <w:szCs w:val="28"/>
+        </w:rPr>
+      </w:pPr>
+    </w:p>
+    <w:p>
+      <w:pPr>
+        <w:spacing w:after="0"/>
+        <w:ind w:left="-360" w:right="-720"/>
+        <w:jc w:val="center"/>
+        <w:rPr>
+          <w:sz w:val="28"/>
+          <w:szCs w:val="28"/>
+        </w:rPr>
+      </w:pPr>
+      <w:r>
+        <w:rPr>
+          <w:noProof/>
+          <w:sz w:val="28"/>
+          <w:szCs w:val="28"/>
+        </w:rPr>
+        <w:drawing>
+          <wp:inline distT="0" distB="0" distL="0" distR="0">
+            <wp:extent cx="2926080" cy="2194560"/>
+            <wp:effectExtent l="0" t="0" r="7620" b="0"/>
+            <wp:docPr id="26" name="Picture 26" descr="A close up of text on a white background&#10;&#10;Description generated with high confidence"/>
+            <wp:cNvGraphicFramePr>
+              <a:graphicFrameLocks xmlns:a="http://schemas.openxmlformats.org/drawingml/2006/main" noChangeAspect="1"/>
+            </wp:cNvGraphicFramePr>
+            <a:graphic xmlns:a="http://schemas.openxmlformats.org/drawingml/2006/main">
+              <a:graphicData uri="http://schemas.openxmlformats.org/drawingml/2006/picture">
+                <pic:pic xmlns:pic="http://schemas.openxmlformats.org/drawingml/2006/picture">
+                  <pic:nvPicPr>
+                    <pic:cNvPr id="26" name="dpxMap-A3minusA1_v6-fig745.jpg"/>
+                    <pic:cNvPicPr/>
+                  </pic:nvPicPr>
+                  <pic:blipFill>
+                    <a:blip r:embed="rId104">
+                      <a:extLst>
+                        <a:ext uri="{28A0092B-C50C-407E-A947-70E740481C1C}">
+                          <a14:useLocalDpi xmlns:a14="http://schemas.microsoft.com/office/drawing/2010/main" val="0"/>
+                        </a:ext>
+                      </a:extLst>
+                    </a:blip>
+                    <a:stretch>
+                      <a:fillRect/>
+                    </a:stretch>
+                  </pic:blipFill>
+                  <pic:spPr>
+                    <a:xfrm>
+                      <a:off x="0" y="0"/>
+                      <a:ext cx="2926080" cy="2194560"/>
+                    </a:xfrm>
+                    <a:prstGeom prst="rect">
+                      <a:avLst/>
+                    </a:prstGeom>
+                  </pic:spPr>
+                </pic:pic>
+              </a:graphicData>
+            </a:graphic>
+          </wp:inline>
+        </w:drawing>
+      </w:r>
+      <w:r>
+        <w:rPr>
+          <w:sz w:val="28"/>
+          <w:szCs w:val="28"/>
+        </w:rPr>
+        <w:t xml:space="preserve">  </w:t>
+      </w:r>
+      <w:r>
+        <w:rPr>
+          <w:noProof/>
+          <w:sz w:val="28"/>
+          <w:szCs w:val="28"/>
+        </w:rPr>
+        <w:drawing>
+          <wp:inline distT="0" distB="0" distL="0" distR="0">
+            <wp:extent cx="2926080" cy="2194560"/>
+            <wp:effectExtent l="0" t="0" r="7620" b="0"/>
+            <wp:docPr id="27" name="Picture 27" descr="A screenshot of a cell phone&#10;&#10;Description generated with high confidence"/>
+            <wp:cNvGraphicFramePr>
+              <a:graphicFrameLocks xmlns:a="http://schemas.openxmlformats.org/drawingml/2006/main" noChangeAspect="1"/>
+            </wp:cNvGraphicFramePr>
+            <a:graphic xmlns:a="http://schemas.openxmlformats.org/drawingml/2006/main">
+              <a:graphicData uri="http://schemas.openxmlformats.org/drawingml/2006/picture">
+                <pic:pic xmlns:pic="http://schemas.openxmlformats.org/drawingml/2006/picture">
+                  <pic:nvPicPr>
+                    <pic:cNvPr id="27" name="dpxMap-A3divideA1_v6-fig746.jpg"/>
+                    <pic:cNvPicPr/>
+                  </pic:nvPicPr>
+                  <pic:blipFill>
+                    <a:blip r:embed="rId105">
+                      <a:extLst>
+                        <a:ext uri="{28A0092B-C50C-407E-A947-70E740481C1C}">
+                          <a14:useLocalDpi xmlns:a14="http://schemas.microsoft.com/office/drawing/2010/main" val="0"/>
+                        </a:ext>
+                      </a:extLst>
+                    </a:blip>
+                    <a:stretch>
+                      <a:fillRect/>
+                    </a:stretch>
+                  </pic:blipFill>
+                  <pic:spPr>
+                    <a:xfrm>
+                      <a:off x="0" y="0"/>
+                      <a:ext cx="2926080" cy="2194560"/>
+                    </a:xfrm>
+                    <a:prstGeom prst="rect">
+                      <a:avLst/>
+                    </a:prstGeom>
+                  </pic:spPr>
+                </pic:pic>
+              </a:graphicData>
+            </a:graphic>
+          </wp:inline>
+        </w:drawing>
+      </w:r>
+    </w:p>
+    <w:p>
+      <w:pPr>
+        <w:spacing w:after="0"/>
+        <w:ind w:left="-360" w:right="-720"/>
+        <w:jc w:val="center"/>
+        <w:rPr>
+          <w:sz w:val="28"/>
+          <w:szCs w:val="28"/>
+        </w:rPr>
+      </w:pPr>
+      <w:bookmarkStart w:id="7" w:name="_Hlk532459383"/>
+      <w:r>
+        <w:rPr>
+          <w:sz w:val="28"/>
+          <w:szCs w:val="28"/>
+        </w:rPr>
+        <w:t xml:space="preserve">Difference of Transferred Momentum </w:t>
+      </w:r>
+      <w:r>
+        <w:rPr>
+          <w:position w:val="-12"/>
+          <w:sz w:val="28"/>
+          <w:szCs w:val="28"/>
+        </w:rPr>
+        <w:object w:dxaOrig="380" w:dyaOrig="360">
+          <v:shape id="_x0000_i1069" type="#_x0000_t75" style="width:18.75pt;height:18pt" o:ole="">
+            <v:imagedata r:id="rId82" o:title=""/>
+          </v:shape>
+          <o:OLEObject Type="Embed" ProgID="Equation.DSMT4" ShapeID="_x0000_i1069" DrawAspect="Content" ObjectID="_1606204998" r:id="rId106"/>
+        </w:object>
+      </w:r>
+      <w:r>
+        <w:rPr>
+          <w:sz w:val="28"/>
+          <w:szCs w:val="28"/>
+        </w:rPr>
+        <w:t>: Approaches 3</w:t>
+      </w:r>
+      <w:r>
+        <w:rPr>
+          <w:sz w:val="28"/>
+          <w:szCs w:val="28"/>
+        </w:rPr>
+        <w:t xml:space="preserve"> (</w:t>
+      </w:r>
+      <w:r>
+        <w:rPr>
+          <w:sz w:val="28"/>
+          <w:szCs w:val="28"/>
+        </w:rPr>
+        <w:t>dpxMap-A3minusA1_v6-fig7</w:t>
+      </w:r>
+      <w:r>
+        <w:rPr>
+          <w:sz w:val="28"/>
+          <w:szCs w:val="28"/>
+        </w:rPr>
+        <w:t>45.jpg</w:t>
+      </w:r>
+      <w:r>
+        <w:rPr>
+          <w:sz w:val="28"/>
+          <w:szCs w:val="28"/>
+        </w:rPr>
+        <w:t>)</w:t>
+      </w:r>
+      <w:r>
+        <w:rPr>
+          <w:sz w:val="28"/>
+          <w:szCs w:val="28"/>
+        </w:rPr>
+        <w:t xml:space="preserve"> and </w:t>
+      </w:r>
+      <w:r>
+        <w:rPr>
+          <w:sz w:val="28"/>
+          <w:szCs w:val="28"/>
+        </w:rPr>
+        <w:t>1 (</w:t>
+      </w:r>
+      <w:r>
+        <w:rPr>
+          <w:sz w:val="28"/>
+          <w:szCs w:val="28"/>
+        </w:rPr>
+        <w:t>dpxMap-A3divideA1_v6-fig746.jpg</w:t>
+      </w:r>
+      <w:r>
+        <w:rPr>
+          <w:sz w:val="28"/>
+          <w:szCs w:val="28"/>
+        </w:rPr>
+        <w:t>)</w:t>
+      </w:r>
+      <w:r>
+        <w:rPr>
+          <w:sz w:val="28"/>
+          <w:szCs w:val="28"/>
+        </w:rPr>
+        <w:t>.</w:t>
+      </w:r>
+    </w:p>
+    <w:bookmarkEnd w:id="7"/>
+    <w:p>
+      <w:pPr>
+        <w:spacing w:after="0"/>
+        <w:ind w:left="-360" w:right="-720"/>
+        <w:jc w:val="center"/>
+        <w:rPr>
+          <w:sz w:val="28"/>
+          <w:szCs w:val="28"/>
+        </w:rPr>
+      </w:pPr>
+    </w:p>
+    <w:p>
+      <w:pPr>
+        <w:spacing w:after="0"/>
+        <w:ind w:left="-360" w:right="-720"/>
+        <w:jc w:val="center"/>
+        <w:rPr>
+          <w:sz w:val="28"/>
+          <w:szCs w:val="28"/>
+        </w:rPr>
+      </w:pPr>
+    </w:p>
+    <w:p>
+      <w:pPr>
+        <w:spacing w:after="0"/>
+        <w:ind w:left="-360" w:right="-720"/>
+        <w:jc w:val="center"/>
+        <w:rPr>
+          <w:sz w:val="28"/>
+          <w:szCs w:val="28"/>
+        </w:rPr>
+      </w:pPr>
+      <w:r>
+        <w:rPr>
+          <w:noProof/>
+          <w:sz w:val="28"/>
+          <w:szCs w:val="28"/>
+        </w:rPr>
+        <w:lastRenderedPageBreak/>
+        <w:drawing>
+          <wp:inline distT="0" distB="0" distL="0" distR="0">
+            <wp:extent cx="5852172" cy="4389129"/>
+            <wp:effectExtent l="0" t="0" r="0" b="0"/>
+            <wp:docPr id="28" name="Picture 28" descr="A screenshot of a cell phone&#10;&#10;Description generated with high confidence"/>
+            <wp:cNvGraphicFramePr>
+              <a:graphicFrameLocks xmlns:a="http://schemas.openxmlformats.org/drawingml/2006/main" noChangeAspect="1"/>
+            </wp:cNvGraphicFramePr>
+            <a:graphic xmlns:a="http://schemas.openxmlformats.org/drawingml/2006/main">
+              <a:graphicData uri="http://schemas.openxmlformats.org/drawingml/2006/picture">
+                <pic:pic xmlns:pic="http://schemas.openxmlformats.org/drawingml/2006/picture">
+                  <pic:nvPicPr>
+                    <pic:cNvPr id="28" name="dpxMap-A3minusA2_v6-fig1745.jpg"/>
+                    <pic:cNvPicPr/>
+                  </pic:nvPicPr>
+                  <pic:blipFill>
+                    <a:blip r:embed="rId107">
+                      <a:extLst>
+                        <a:ext uri="{28A0092B-C50C-407E-A947-70E740481C1C}">
+                          <a14:useLocalDpi xmlns:a14="http://schemas.microsoft.com/office/drawing/2010/main" val="0"/>
+                        </a:ext>
+                      </a:extLst>
+                    </a:blip>
+                    <a:stretch>
+                      <a:fillRect/>
+                    </a:stretch>
+                  </pic:blipFill>
+                  <pic:spPr>
+                    <a:xfrm>
+                      <a:off x="0" y="0"/>
+                      <a:ext cx="5852172" cy="4389129"/>
+                    </a:xfrm>
+                    <a:prstGeom prst="rect">
+                      <a:avLst/>
+                    </a:prstGeom>
+                  </pic:spPr>
+                </pic:pic>
+              </a:graphicData>
+            </a:graphic>
+          </wp:inline>
+        </w:drawing>
+      </w:r>
+    </w:p>
+    <w:p>
+      <w:pPr>
+        <w:spacing w:after="0"/>
+        <w:ind w:left="-360" w:right="-720"/>
+        <w:jc w:val="center"/>
+        <w:rPr>
+          <w:sz w:val="28"/>
+          <w:szCs w:val="28"/>
+        </w:rPr>
+      </w:pPr>
+      <w:r>
+        <w:rPr>
+          <w:sz w:val="28"/>
+          <w:szCs w:val="28"/>
+        </w:rPr>
+        <w:t xml:space="preserve">Difference of Transferred Momentum </w:t>
+      </w:r>
+      <w:r>
+        <w:rPr>
+          <w:position w:val="-12"/>
+          <w:sz w:val="28"/>
+          <w:szCs w:val="28"/>
+        </w:rPr>
+        <w:object w:dxaOrig="380" w:dyaOrig="360">
+          <v:shape id="_x0000_i1070" type="#_x0000_t75" style="width:18.75pt;height:18pt" o:ole="">
+            <v:imagedata r:id="rId82" o:title=""/>
+          </v:shape>
+          <o:OLEObject Type="Embed" ProgID="Equation.DSMT4" ShapeID="_x0000_i1070" DrawAspect="Content" ObjectID="_1606204999" r:id="rId108"/>
+        </w:object>
+      </w:r>
+      <w:r>
+        <w:rPr>
+          <w:sz w:val="28"/>
+          <w:szCs w:val="28"/>
+        </w:rPr>
+        <w:t xml:space="preserve">: Approaches 3 </w:t>
+      </w:r>
+      <w:r>
+        <w:rPr>
+          <w:sz w:val="28"/>
+          <w:szCs w:val="28"/>
+        </w:rPr>
+        <w:t xml:space="preserve">and 2 </w:t>
+      </w:r>
+      <w:r>
+        <w:rPr>
+          <w:sz w:val="28"/>
+          <w:szCs w:val="28"/>
+        </w:rPr>
+        <w:t>(</w:t>
+      </w:r>
+      <w:r>
+        <w:rPr>
+          <w:sz w:val="28"/>
+          <w:szCs w:val="28"/>
+        </w:rPr>
+        <w:t>dpxMap-A3minusA2</w:t>
+      </w:r>
+      <w:r>
+        <w:rPr>
+          <w:sz w:val="28"/>
+          <w:szCs w:val="28"/>
+        </w:rPr>
+        <w:t>_v6-fig</w:t>
+      </w:r>
+      <w:r>
+        <w:rPr>
+          <w:sz w:val="28"/>
+          <w:szCs w:val="28"/>
+        </w:rPr>
+        <w:t>1</w:t>
+      </w:r>
+      <w:r>
+        <w:rPr>
+          <w:sz w:val="28"/>
+          <w:szCs w:val="28"/>
+        </w:rPr>
+        <w:t>7</w:t>
+      </w:r>
+      <w:r>
+        <w:rPr>
+          <w:sz w:val="28"/>
+          <w:szCs w:val="28"/>
+        </w:rPr>
+        <w:t>45.jpg</w:t>
+      </w:r>
+      <w:r>
+        <w:rPr>
+          <w:sz w:val="28"/>
+          <w:szCs w:val="28"/>
+        </w:rPr>
+        <w:t>).</w:t>
+      </w:r>
+    </w:p>
+    <w:p>
+      <w:pPr>
+        <w:spacing w:after="0"/>
+        <w:ind w:left="-360" w:right="-720"/>
+        <w:jc w:val="center"/>
+        <w:rPr>
+          <w:sz w:val="28"/>
+          <w:szCs w:val="28"/>
+        </w:rPr>
+      </w:pPr>
+    </w:p>
+    <w:p>
+      <w:pPr>
+        <w:spacing w:after="0"/>
+        <w:ind w:left="-360" w:right="-720"/>
+        <w:jc w:val="center"/>
+        <w:rPr>
+          <w:sz w:val="28"/>
+          <w:szCs w:val="28"/>
+        </w:rPr>
+      </w:pPr>
+      <w:r>
+        <w:rPr>
+          <w:noProof/>
+          <w:sz w:val="28"/>
+          <w:szCs w:val="28"/>
+        </w:rPr>
+        <w:drawing>
+          <wp:inline distT="0" distB="0" distL="0" distR="0">
+            <wp:extent cx="2926080" cy="2194560"/>
+            <wp:effectExtent l="0" t="0" r="7620" b="0"/>
+            <wp:docPr id="29" name="Picture 29" descr="A close up of a logo&#10;&#10;Description generated with high confidence"/>
+            <wp:cNvGraphicFramePr>
+              <a:graphicFrameLocks xmlns:a="http://schemas.openxmlformats.org/drawingml/2006/main" noChangeAspect="1"/>
+            </wp:cNvGraphicFramePr>
+            <a:graphic xmlns:a="http://schemas.openxmlformats.org/drawingml/2006/main">
+              <a:graphicData uri="http://schemas.openxmlformats.org/drawingml/2006/picture">
+                <pic:pic xmlns:pic="http://schemas.openxmlformats.org/drawingml/2006/picture">
+                  <pic:nvPicPr>
+                    <pic:cNvPr id="29" name="dpzSurf-A3_v6-fig860.jpg"/>
+                    <pic:cNvPicPr/>
+                  </pic:nvPicPr>
+                  <pic:blipFill>
+                    <a:blip r:embed="rId109">
+                      <a:extLst>
+                        <a:ext uri="{28A0092B-C50C-407E-A947-70E740481C1C}">
+                          <a14:useLocalDpi xmlns:a14="http://schemas.microsoft.com/office/drawing/2010/main" val="0"/>
+                        </a:ext>
+                      </a:extLst>
+                    </a:blip>
+                    <a:stretch>
+                      <a:fillRect/>
+                    </a:stretch>
+                  </pic:blipFill>
+                  <pic:spPr>
+                    <a:xfrm>
+                      <a:off x="0" y="0"/>
+                      <a:ext cx="2926080" cy="2194560"/>
+                    </a:xfrm>
+                    <a:prstGeom prst="rect">
+                      <a:avLst/>
+                    </a:prstGeom>
+                  </pic:spPr>
+                </pic:pic>
+              </a:graphicData>
+            </a:graphic>
+          </wp:inline>
+        </w:drawing>
+      </w:r>
+      <w:r>
+        <w:rPr>
+          <w:sz w:val="28"/>
+          <w:szCs w:val="28"/>
+        </w:rPr>
+        <w:t xml:space="preserve"> </w:t>
+      </w:r>
+      <w:r>
+        <w:rPr>
+          <w:noProof/>
+          <w:sz w:val="28"/>
+          <w:szCs w:val="28"/>
+        </w:rPr>
+        <w:drawing>
+          <wp:inline distT="0" distB="0" distL="0" distR="0">
+            <wp:extent cx="2926080" cy="2194560"/>
+            <wp:effectExtent l="0" t="0" r="7620" b="0"/>
+            <wp:docPr id="30" name="Picture 30" descr="A screenshot of a cell phone&#10;&#10;Description generated with high confidence"/>
+            <wp:cNvGraphicFramePr>
+              <a:graphicFrameLocks xmlns:a="http://schemas.openxmlformats.org/drawingml/2006/main" noChangeAspect="1"/>
+            </wp:cNvGraphicFramePr>
+            <a:graphic xmlns:a="http://schemas.openxmlformats.org/drawingml/2006/main">
+              <a:graphicData uri="http://schemas.openxmlformats.org/drawingml/2006/picture">
+                <pic:pic xmlns:pic="http://schemas.openxmlformats.org/drawingml/2006/picture">
+                  <pic:nvPicPr>
+                    <pic:cNvPr id="30" name="dpzMap-A3_v6-fig865.jpg"/>
+                    <pic:cNvPicPr/>
+                  </pic:nvPicPr>
+                  <pic:blipFill>
+                    <a:blip r:embed="rId110">
+                      <a:extLst>
+                        <a:ext uri="{28A0092B-C50C-407E-A947-70E740481C1C}">
+                          <a14:useLocalDpi xmlns:a14="http://schemas.microsoft.com/office/drawing/2010/main" val="0"/>
+                        </a:ext>
+                      </a:extLst>
+                    </a:blip>
+                    <a:stretch>
+                      <a:fillRect/>
+                    </a:stretch>
+                  </pic:blipFill>
+                  <pic:spPr>
+                    <a:xfrm>
+                      <a:off x="0" y="0"/>
+                      <a:ext cx="2926080" cy="2194560"/>
+                    </a:xfrm>
+                    <a:prstGeom prst="rect">
+                      <a:avLst/>
+                    </a:prstGeom>
+                  </pic:spPr>
+                </pic:pic>
+              </a:graphicData>
+            </a:graphic>
+          </wp:inline>
+        </w:drawing>
+      </w:r>
+    </w:p>
+    <w:p>
+      <w:pPr>
+        <w:spacing w:after="0"/>
+        <w:ind w:left="-360" w:right="-720"/>
+        <w:jc w:val="center"/>
+        <w:rPr>
+          <w:sz w:val="28"/>
+          <w:szCs w:val="28"/>
+        </w:rPr>
+      </w:pPr>
+      <w:r>
+        <w:rPr>
+          <w:sz w:val="28"/>
+          <w:szCs w:val="28"/>
+        </w:rPr>
+        <w:t xml:space="preserve">Transferred Momentum </w:t>
+      </w:r>
+      <w:r>
+        <w:rPr>
+          <w:position w:val="-12"/>
+          <w:sz w:val="28"/>
+          <w:szCs w:val="28"/>
+        </w:rPr>
+        <w:object w:dxaOrig="380" w:dyaOrig="360">
+          <v:shape id="_x0000_i1073" type="#_x0000_t75" style="width:18.75pt;height:18pt" o:ole="">
+            <v:imagedata r:id="rId111" o:title=""/>
+          </v:shape>
+          <o:OLEObject Type="Embed" ProgID="Equation.DSMT4" ShapeID="_x0000_i1073" DrawAspect="Content" ObjectID="_1606205000" r:id="rId112"/>
+        </w:object>
+      </w:r>
+      <w:r>
+        <w:rPr>
+          <w:sz w:val="28"/>
+          <w:szCs w:val="28"/>
+        </w:rPr>
+        <w:t>: Approach-3 (</w:t>
+      </w:r>
+      <w:r>
+        <w:rPr>
+          <w:sz w:val="28"/>
+          <w:szCs w:val="28"/>
+        </w:rPr>
+        <w:t>dpzSurf-A3_v6-fig860.jpg</w:t>
+      </w:r>
+      <w:r>
+        <w:rPr>
+          <w:sz w:val="28"/>
+          <w:szCs w:val="28"/>
+        </w:rPr>
+        <w:t xml:space="preserve"> </w:t>
+      </w:r>
+      <w:r>
+        <w:rPr>
+          <w:sz w:val="28"/>
+          <w:szCs w:val="28"/>
+        </w:rPr>
+        <w:t>and</w:t>
+      </w:r>
+      <w:r>
+        <w:t xml:space="preserve"> </w:t>
+      </w:r>
+      <w:r>
+        <w:rPr>
+          <w:sz w:val="28"/>
+          <w:szCs w:val="28"/>
+        </w:rPr>
+        <w:t>dpzMap-A3_v6-fig865.jpg</w:t>
+      </w:r>
+      <w:r>
+        <w:rPr>
+          <w:sz w:val="28"/>
+          <w:szCs w:val="28"/>
+        </w:rPr>
+        <w:t>).</w:t>
+      </w:r>
+    </w:p>
+    <w:p>
+      <w:pPr>
+        <w:spacing w:after="0"/>
+        <w:ind w:left="-360" w:right="-720"/>
+        <w:jc w:val="center"/>
+        <w:rPr>
+          <w:sz w:val="28"/>
+          <w:szCs w:val="28"/>
+        </w:rPr>
+      </w:pPr>
+    </w:p>
+    <w:p>
+      <w:pPr>
+        <w:spacing w:after="0"/>
+        <w:ind w:left="-360" w:right="-720"/>
+        <w:jc w:val="center"/>
+        <w:rPr>
+          <w:sz w:val="28"/>
+          <w:szCs w:val="28"/>
+        </w:rPr>
+      </w:pPr>
+      <w:r>
+        <w:rPr>
+          <w:noProof/>
+          <w:sz w:val="28"/>
+          <w:szCs w:val="28"/>
+        </w:rPr>
+        <w:lastRenderedPageBreak/>
+        <w:drawing>
+          <wp:inline distT="0" distB="0" distL="0" distR="0">
+            <wp:extent cx="2926080" cy="2194560"/>
+            <wp:effectExtent l="0" t="0" r="7620" b="0"/>
+            <wp:docPr id="31" name="Picture 31"/>
+            <wp:cNvGraphicFramePr>
+              <a:graphicFrameLocks xmlns:a="http://schemas.openxmlformats.org/drawingml/2006/main" noChangeAspect="1"/>
+            </wp:cNvGraphicFramePr>
+            <a:graphic xmlns:a="http://schemas.openxmlformats.org/drawingml/2006/main">
+              <a:graphicData uri="http://schemas.openxmlformats.org/drawingml/2006/picture">
+                <pic:pic xmlns:pic="http://schemas.openxmlformats.org/drawingml/2006/picture">
+                  <pic:nvPicPr>
+                    <pic:cNvPr id="31" name="dpzMap-A3minusA1_v6-fig755.jpg"/>
+                    <pic:cNvPicPr/>
+                  </pic:nvPicPr>
+                  <pic:blipFill>
+                    <a:blip r:embed="rId113">
+                      <a:extLst>
+                        <a:ext uri="{28A0092B-C50C-407E-A947-70E740481C1C}">
+                          <a14:useLocalDpi xmlns:a14="http://schemas.microsoft.com/office/drawing/2010/main" val="0"/>
+                        </a:ext>
+                      </a:extLst>
+                    </a:blip>
+                    <a:stretch>
+                      <a:fillRect/>
+                    </a:stretch>
+                  </pic:blipFill>
+                  <pic:spPr>
+                    <a:xfrm>
+                      <a:off x="0" y="0"/>
+                      <a:ext cx="2926080" cy="2194560"/>
+                    </a:xfrm>
+                    <a:prstGeom prst="rect">
+                      <a:avLst/>
+                    </a:prstGeom>
+                  </pic:spPr>
+                </pic:pic>
+              </a:graphicData>
+            </a:graphic>
+          </wp:inline>
+        </w:drawing>
+      </w:r>
+      <w:r>
+        <w:rPr>
+          <w:sz w:val="28"/>
+          <w:szCs w:val="28"/>
+        </w:rPr>
+        <w:t xml:space="preserve"> </w:t>
+      </w:r>
+      <w:r>
+        <w:rPr>
+          <w:noProof/>
+          <w:sz w:val="28"/>
+          <w:szCs w:val="28"/>
+        </w:rPr>
+        <w:drawing>
+          <wp:inline distT="0" distB="0" distL="0" distR="0">
+            <wp:extent cx="2926080" cy="2194560"/>
+            <wp:effectExtent l="0" t="0" r="7620" b="0"/>
+            <wp:docPr id="96" name="Picture 96" descr="A screenshot of a cell phone&#10;&#10;Description generated with high confidence"/>
+            <wp:cNvGraphicFramePr>
+              <a:graphicFrameLocks xmlns:a="http://schemas.openxmlformats.org/drawingml/2006/main" noChangeAspect="1"/>
+            </wp:cNvGraphicFramePr>
+            <a:graphic xmlns:a="http://schemas.openxmlformats.org/drawingml/2006/main">
+              <a:graphicData uri="http://schemas.openxmlformats.org/drawingml/2006/picture">
+                <pic:pic xmlns:pic="http://schemas.openxmlformats.org/drawingml/2006/picture">
+                  <pic:nvPicPr>
+                    <pic:cNvPr id="96" name="dpzMap-A3minusA2_v6-fig1755.jpg"/>
+                    <pic:cNvPicPr/>
+                  </pic:nvPicPr>
+                  <pic:blipFill>
+                    <a:blip r:embed="rId114">
+                      <a:extLst>
+                        <a:ext uri="{28A0092B-C50C-407E-A947-70E740481C1C}">
+                          <a14:useLocalDpi xmlns:a14="http://schemas.microsoft.com/office/drawing/2010/main" val="0"/>
+                        </a:ext>
+                      </a:extLst>
+                    </a:blip>
+                    <a:stretch>
+                      <a:fillRect/>
+                    </a:stretch>
+                  </pic:blipFill>
+                  <pic:spPr>
+                    <a:xfrm>
+                      <a:off x="0" y="0"/>
+                      <a:ext cx="2926080" cy="2194560"/>
+                    </a:xfrm>
+                    <a:prstGeom prst="rect">
+                      <a:avLst/>
+                    </a:prstGeom>
+                  </pic:spPr>
+                </pic:pic>
+              </a:graphicData>
+            </a:graphic>
+          </wp:inline>
+        </w:drawing>
+      </w:r>
+    </w:p>
+    <w:p>
+      <w:pPr>
+        <w:spacing w:after="0"/>
+        <w:ind w:left="-360" w:right="-720"/>
+        <w:jc w:val="center"/>
+        <w:rPr>
+          <w:sz w:val="28"/>
+          <w:szCs w:val="28"/>
+        </w:rPr>
+      </w:pPr>
+      <w:r>
+        <w:rPr>
+          <w:sz w:val="28"/>
+          <w:szCs w:val="28"/>
+        </w:rPr>
+        <w:t xml:space="preserve">Difference of Transferred Momentum </w:t>
+      </w:r>
+      <w:r>
+        <w:rPr>
+          <w:position w:val="-12"/>
+          <w:sz w:val="28"/>
+          <w:szCs w:val="28"/>
+        </w:rPr>
+        <w:object w:dxaOrig="380" w:dyaOrig="360">
+          <v:shape id="_x0000_i1076" type="#_x0000_t75" style="width:18.75pt;height:18pt" o:ole="">
+            <v:imagedata r:id="rId115" o:title=""/>
+          </v:shape>
+          <o:OLEObject Type="Embed" ProgID="Equation.DSMT4" ShapeID="_x0000_i1076" DrawAspect="Content" ObjectID="_1606205001" r:id="rId116"/>
+        </w:object>
+      </w:r>
+      <w:r>
+        <w:rPr>
+          <w:sz w:val="28"/>
+          <w:szCs w:val="28"/>
+        </w:rPr>
+        <w:t xml:space="preserve">: Approaches 3 </w:t>
+      </w:r>
+      <w:r>
+        <w:rPr>
+          <w:sz w:val="28"/>
+          <w:szCs w:val="28"/>
+        </w:rPr>
+        <w:t xml:space="preserve">with 1 </w:t>
+      </w:r>
+      <w:r>
+        <w:rPr>
+          <w:sz w:val="28"/>
+          <w:szCs w:val="28"/>
+        </w:rPr>
+        <w:t>and 2 (</w:t>
+      </w:r>
+      <w:r>
+        <w:rPr>
+          <w:sz w:val="28"/>
+          <w:szCs w:val="28"/>
+        </w:rPr>
+        <w:t>dpzMap-A3minusA1_v6-fig755.jpg</w:t>
+      </w:r>
+      <w:r>
+        <w:rPr>
+          <w:sz w:val="28"/>
+          <w:szCs w:val="28"/>
+        </w:rPr>
+        <w:t xml:space="preserve"> and dpzMap-A3minusA2</w:t>
+      </w:r>
+      <w:r>
+        <w:rPr>
+          <w:sz w:val="28"/>
+          <w:szCs w:val="28"/>
+        </w:rPr>
+        <w:t>_v6-fig</w:t>
+      </w:r>
+      <w:r>
+        <w:rPr>
+          <w:sz w:val="28"/>
+          <w:szCs w:val="28"/>
+        </w:rPr>
+        <w:t>1</w:t>
+      </w:r>
+      <w:r>
+        <w:rPr>
+          <w:sz w:val="28"/>
+          <w:szCs w:val="28"/>
+        </w:rPr>
+        <w:t>755.jpg</w:t>
+      </w:r>
+      <w:r>
+        <w:rPr>
+          <w:sz w:val="28"/>
+          <w:szCs w:val="28"/>
+        </w:rPr>
+        <w:t>).</w:t>
+      </w:r>
+    </w:p>
+    <w:p>
+      <w:pPr>
+        <w:spacing w:after="0"/>
+        <w:ind w:left="-360" w:right="-720"/>
+        <w:jc w:val="center"/>
+        <w:rPr>
+          <w:sz w:val="28"/>
+          <w:szCs w:val="28"/>
+        </w:rPr>
+      </w:pPr>
+    </w:p>
+    <w:p>
+      <w:pPr>
+        <w:spacing w:after="0"/>
+        <w:ind w:left="-360" w:right="-720"/>
+        <w:jc w:val="center"/>
+        <w:rPr>
+          <w:sz w:val="28"/>
+          <w:szCs w:val="28"/>
+        </w:rPr>
+      </w:pPr>
+    </w:p>
+    <w:p>
+      <w:pPr>
+        <w:spacing w:after="0"/>
+        <w:ind w:left="-360" w:right="-720"/>
+        <w:jc w:val="center"/>
+        <w:rPr>
+          <w:sz w:val="28"/>
+          <w:szCs w:val="28"/>
+        </w:rPr>
+      </w:pPr>
+    </w:p>
+    <w:p>
+      <w:pPr>
+        <w:spacing w:after="0"/>
+        <w:ind w:left="-360" w:right="-720"/>
+        <w:jc w:val="center"/>
+        <w:rPr>
+          <w:sz w:val="28"/>
+          <w:szCs w:val="28"/>
+        </w:rPr>
+      </w:pPr>
+    </w:p>
+    <w:p>
+      <w:pPr>
+        <w:spacing w:after="0"/>
+        <w:ind w:left="-360" w:right="-720"/>
+        <w:jc w:val="both"/>
+        <w:rPr>
+          <w:sz w:val="28"/>
+          <w:szCs w:val="28"/>
+        </w:rPr>
+      </w:pPr>
+    </w:p>
+    <w:p>
+      <w:pPr>
+        <w:spacing w:after="0"/>
+        <w:ind w:left="-360" w:right="-720"/>
+        <w:jc w:val="both"/>
+        <w:rPr>
+          <w:sz w:val="28"/>
+          <w:szCs w:val="28"/>
+        </w:rPr>
+      </w:pPr>
+    </w:p>
+    <w:p>
+      <w:pPr>
+        <w:spacing w:after="0"/>
+        <w:ind w:left="-360" w:right="-720"/>
+        <w:jc w:val="both"/>
+        <w:rPr>
+          <w:sz w:val="28"/>
+          <w:szCs w:val="28"/>
+        </w:rPr>
+      </w:pPr>
+      <w:r>
+        <w:rPr>
+          <w:noProof/>
+          <w:sz w:val="28"/>
+          <w:szCs w:val="28"/>
+        </w:rPr>
+        <w:drawing>
+          <wp:inline distT="0" distB="0" distL="0" distR="0">
+            <wp:extent cx="2926080" cy="2194560"/>
+            <wp:effectExtent l="0" t="0" r="7620" b="0"/>
+            <wp:docPr id="97" name="Picture 97" descr="A close up of a logo&#10;&#10;Description generated with high confidence"/>
+            <wp:cNvGraphicFramePr>
+              <a:graphicFrameLocks xmlns:a="http://schemas.openxmlformats.org/drawingml/2006/main" noChangeAspect="1"/>
+            </wp:cNvGraphicFramePr>
+            <a:graphic xmlns:a="http://schemas.openxmlformats.org/drawingml/2006/main">
+              <a:graphicData uri="http://schemas.openxmlformats.org/drawingml/2006/picture">
+                <pic:pic xmlns:pic="http://schemas.openxmlformats.org/drawingml/2006/picture">
+                  <pic:nvPicPr>
+                    <pic:cNvPr id="97" name="dpySurf-A1_v6-fig250.jpg"/>
+                    <pic:cNvPicPr/>
+                  </pic:nvPicPr>
+                  <pic:blipFill>
+                    <a:blip r:embed="rId117">
+                      <a:extLst>
+                        <a:ext uri="{28A0092B-C50C-407E-A947-70E740481C1C}">
+                          <a14:useLocalDpi xmlns:a14="http://schemas.microsoft.com/office/drawing/2010/main" val="0"/>
+                        </a:ext>
+                      </a:extLst>
+                    </a:blip>
+                    <a:stretch>
+                      <a:fillRect/>
+                    </a:stretch>
+                  </pic:blipFill>
+                  <pic:spPr>
+                    <a:xfrm>
+                      <a:off x="0" y="0"/>
+                      <a:ext cx="2926080" cy="2194560"/>
+                    </a:xfrm>
+                    <a:prstGeom prst="rect">
+                      <a:avLst/>
+                    </a:prstGeom>
+                  </pic:spPr>
+                </pic:pic>
+              </a:graphicData>
+            </a:graphic>
+          </wp:inline>
+        </w:drawing>
+      </w:r>
+      <w:r>
+        <w:rPr>
+          <w:sz w:val="28"/>
+          <w:szCs w:val="28"/>
+        </w:rPr>
+        <w:t xml:space="preserve"> </w:t>
+      </w:r>
+      <w:r>
+        <w:rPr>
+          <w:noProof/>
+          <w:sz w:val="28"/>
+          <w:szCs w:val="28"/>
+        </w:rPr>
+        <w:drawing>
+          <wp:inline distT="0" distB="0" distL="0" distR="0">
+            <wp:extent cx="2926080" cy="2194560"/>
+            <wp:effectExtent l="0" t="0" r="7620" b="0"/>
+            <wp:docPr id="98" name="Picture 98" descr="A screenshot of a cell phone&#10;&#10;Description generated with high confidence"/>
+            <wp:cNvGraphicFramePr>
+              <a:graphicFrameLocks xmlns:a="http://schemas.openxmlformats.org/drawingml/2006/main" noChangeAspect="1"/>
+            </wp:cNvGraphicFramePr>
+            <a:graphic xmlns:a="http://schemas.openxmlformats.org/drawingml/2006/main">
+              <a:graphicData uri="http://schemas.openxmlformats.org/drawingml/2006/picture">
+                <pic:pic xmlns:pic="http://schemas.openxmlformats.org/drawingml/2006/picture">
+                  <pic:nvPicPr>
+                    <pic:cNvPr id="98" name="dpyMap-A1_v6-fig255.jpg"/>
+                    <pic:cNvPicPr/>
+                  </pic:nvPicPr>
+                  <pic:blipFill>
+                    <a:blip r:embed="rId118">
+                      <a:extLst>
+                        <a:ext uri="{28A0092B-C50C-407E-A947-70E740481C1C}">
+                          <a14:useLocalDpi xmlns:a14="http://schemas.microsoft.com/office/drawing/2010/main" val="0"/>
+                        </a:ext>
+                      </a:extLst>
+                    </a:blip>
+                    <a:stretch>
+                      <a:fillRect/>
+                    </a:stretch>
+                  </pic:blipFill>
+                  <pic:spPr>
+                    <a:xfrm>
+                      <a:off x="0" y="0"/>
+                      <a:ext cx="2926080" cy="2194560"/>
+                    </a:xfrm>
+                    <a:prstGeom prst="rect">
+                      <a:avLst/>
+                    </a:prstGeom>
+                  </pic:spPr>
+                </pic:pic>
+              </a:graphicData>
+            </a:graphic>
+          </wp:inline>
+        </w:drawing>
+      </w:r>
+    </w:p>
+    <w:p>
+      <w:pPr>
+        <w:spacing w:after="0"/>
+        <w:ind w:left="-360" w:right="-720"/>
+        <w:jc w:val="center"/>
+        <w:rPr>
+          <w:sz w:val="28"/>
+          <w:szCs w:val="28"/>
+        </w:rPr>
+      </w:pPr>
+      <w:r>
+        <w:rPr>
+          <w:sz w:val="28"/>
+          <w:szCs w:val="28"/>
+        </w:rPr>
         <w:t xml:space="preserve">Transferred Momentum </w:t>
       </w:r>
       <w:r>
@@ -3686,9 +5512,9 @@
         </w:rPr>
         <w:object w:dxaOrig="380" w:dyaOrig="380">
           <v:shape id="_x0000_i1064" type="#_x0000_t75" style="width:18.75pt;height:18.75pt" o:ole="">
-            <v:imagedata r:id="rId98" o:title=""/>
+            <v:imagedata r:id="rId119" o:title=""/>
           </v:shape>
-          <o:OLEObject Type="Embed" ProgID="Equation.DSMT4" ShapeID="_x0000_i1064" DrawAspect="Content" ObjectID="_1594119013" r:id="rId99"/>
+          <o:OLEObject Type="Embed" ProgID="Equation.DSMT4" ShapeID="_x0000_i1064" DrawAspect="Content" ObjectID="_1606205002" r:id="rId120"/>
         </w:object>
       </w:r>
       <w:r>
@@ -3696,7 +5522,52 @@
           <w:sz w:val="28"/>
           <w:szCs w:val="28"/>
         </w:rPr>
-        <w:t>: Approach-1.</w:t>
+        <w:t>: Approach-1</w:t>
+      </w:r>
+      <w:r>
+        <w:rPr>
+          <w:sz w:val="28"/>
+          <w:szCs w:val="28"/>
+        </w:rPr>
+        <w:t xml:space="preserve"> (</w:t>
+      </w:r>
+      <w:r>
+        <w:rPr>
+          <w:sz w:val="28"/>
+          <w:szCs w:val="28"/>
+        </w:rPr>
+        <w:t>dpySurf-A1_v6-fig250.jpg</w:t>
+      </w:r>
+      <w:r>
+        <w:rPr>
+          <w:sz w:val="28"/>
+          <w:szCs w:val="28"/>
+        </w:rPr>
+        <w:t xml:space="preserve"> and</w:t>
+      </w:r>
+      <w:r>
+        <w:t xml:space="preserve"> </w:t>
+      </w:r>
+      <w:r>
+        <w:rPr>
+          <w:sz w:val="28"/>
+          <w:szCs w:val="28"/>
+        </w:rPr>
+        <w:t>dpyMap-A1_v6-fig255.jpg</w:t>
+      </w:r>
+      <w:r>
+        <w:rPr>
+          <w:sz w:val="28"/>
+          <w:szCs w:val="28"/>
+        </w:rPr>
+        <w:t>)</w:t>
+      </w:r>
+      <w:r>
+        <w:rPr>
+          <w:sz w:val="28"/>
+          <w:szCs w:val="28"/>
+        </w:rPr>
+        <w:t>.</w:t>
       </w:r>
     </w:p>
     <w:p>
@@ -3735,9 +5606,9 @@
         </w:rPr>
         <w:object w:dxaOrig="380" w:dyaOrig="380">
           <v:shape id="_x0000_i1065" type="#_x0000_t75" style="width:18.75pt;height:18.75pt" o:ole="">
-            <v:imagedata r:id="rId98" o:title=""/>
+            <v:imagedata r:id="rId119" o:title=""/>
           </v:shape>
-          <o:OLEObject Type="Embed" ProgID="Equation.DSMT4" ShapeID="_x0000_i1065" DrawAspect="Content" ObjectID="_1594119014" r:id="rId100"/>
+          <o:OLEObject Type="Embed" ProgID="Equation.DSMT4" ShapeID="_x0000_i1065" DrawAspect="Content" ObjectID="_1606205003" r:id="rId121"/>
         </w:object>
       </w:r>
       <w:r>
@@ -3745,7 +5616,16 @@
           <w:sz w:val="28"/>
           <w:szCs w:val="28"/>
         </w:rPr>
-        <w:t xml:space="preserve"> for approach-2 equals zero!</w:t>
+        <w:t xml:space="preserve"> for approach-2 equa</w:t>
+      </w:r>
+      <w:bookmarkStart w:id="8" w:name="_GoBack"/>
+      <w:bookmarkEnd w:id="8"/>
+      <w:r>
+        <w:rPr>
+          <w:sz w:val="28"/>
+          <w:szCs w:val="28"/>
+        </w:rPr>
+        <w:t>ls zero!</w:t>
       </w:r>
     </w:p>
     <w:p>
@@ -3782,6 +5662,12 @@
       </w:pPr>
     </w:p>
     <w:sectPr>
+      <w:headerReference w:type="even" r:id="rId122"/>
+      <w:headerReference w:type="default" r:id="rId123"/>
+      <w:footerReference w:type="even" r:id="rId124"/>
+      <w:footerReference w:type="default" r:id="rId125"/>
+      <w:headerReference w:type="first" r:id="rId126"/>
+      <w:footerReference w:type="first" r:id="rId127"/>
       <w:pgSz w:w="12240" w:h="15840"/>
       <w:pgMar w:top="1440" w:right="1440" w:bottom="1440" w:left="1440" w:header="720" w:footer="720" w:gutter="0"/>
       <w:cols w:space="720"/>
@@ -3789,6 +5675,116 @@
     </w:sectPr>
   </w:body>
 </w:document>
+</file>
+
+<file path=word/endnotes.xml><?xml version="1.0" encoding="utf-8"?>
+<w:endnotes xmlns:wpc="http://schemas.microsoft.com/office/word/2010/wordprocessingCanvas" xmlns:cx="http://schemas.microsoft.com/office/drawing/2014/chartex" xmlns:cx1="http://schemas.microsoft.com/office/drawing/2015/9/8/chartex" xmlns:cx2="http://schemas.microsoft.com/office/drawing/2015/10/21/chartex" xmlns:cx3="http://schemas.microsoft.com/office/drawing/2016/5/9/chartex" xmlns:cx4="http://schemas.microsoft.com/office/drawing/2016/5/10/chartex" xmlns:cx5="http://schemas.microsoft.com/office/drawing/2016/5/11/chartex" xmlns:cx6="http://schemas.microsoft.com/office/drawing/2016/5/12/chartex" xmlns:cx7="http://schemas.microsoft.com/office/drawing/2016/5/13/chartex" xmlns:cx8="http://schemas.microsoft.com/office/drawing/2016/5/14/chartex" xmlns:mc="http://schemas.openxmlformats.org/markup-compatibility/2006" xmlns:aink="http://schemas.microsoft.com/office/drawing/2016/ink" xmlns:am3d="http://schemas.microsoft.com/office/drawing/2017/model3d" xmlns:o="urn:schemas-microsoft-com:office:office" xmlns:r="http://schemas.openxmlformats.org/officeDocument/2006/relationships" xmlns:m="http://schemas.openxmlformats.org/officeDocument/2006/math" xmlns:v="urn:schemas-microsoft-com:vml" xmlns:wp14="http://schemas.microsoft.com/office/word/2010/wordprocessingDrawing" xmlns:wp="http://schemas.openxmlformats.org/drawingml/2006/wordprocessingDrawing" xmlns:w10="urn:schemas-microsoft-com:office:word" xmlns:w="http://schemas.openxmlformats.org/wordprocessingml/2006/main" xmlns:w14="http://schemas.microsoft.com/office/word/2010/wordml" xmlns:w15="http://schemas.microsoft.com/office/word/2012/wordml" xmlns:w16cid="http://schemas.microsoft.com/office/word/2016/wordml/cid" xmlns:w16se="http://schemas.microsoft.com/office/word/2015/wordml/symex" xmlns:wpg="http://schemas.microsoft.com/office/word/2010/wordprocessingGroup" xmlns:wpi="http://schemas.microsoft.com/office/word/2010/wordprocessingInk" xmlns:wne="http://schemas.microsoft.com/office/word/2006/wordml" xmlns:wps="http://schemas.microsoft.com/office/word/2010/wordprocessingShape" mc:Ignorable="w14 w15 w16se w16cid wp14">
+  <w:endnote w:type="separator" w:id="-1">
+    <w:p>
+      <w:pPr>
+        <w:spacing w:after="0" w:line="240" w:lineRule="auto"/>
+      </w:pPr>
+      <w:r>
+        <w:separator/>
+      </w:r>
+    </w:p>
+  </w:endnote>
+  <w:endnote w:type="continuationSeparator" w:id="0">
+    <w:p>
+      <w:pPr>
+        <w:spacing w:after="0" w:line="240" w:lineRule="auto"/>
+      </w:pPr>
+      <w:r>
+        <w:continuationSeparator/>
+      </w:r>
+    </w:p>
+  </w:endnote>
+</w:endnotes>
+</file>
+
+<file path=word/footer1.xml><?xml version="1.0" encoding="utf-8"?>
+<w:ftr xmlns:wpc="http://schemas.microsoft.com/office/word/2010/wordprocessingCanvas" xmlns:cx="http://schemas.microsoft.com/office/drawing/2014/chartex" xmlns:cx1="http://schemas.microsoft.com/office/drawing/2015/9/8/chartex" xmlns:cx2="http://schemas.microsoft.com/office/drawing/2015/10/21/chartex" xmlns:cx3="http://schemas.microsoft.com/office/drawing/2016/5/9/chartex" xmlns:cx4="http://schemas.microsoft.com/office/drawing/2016/5/10/chartex" xmlns:cx5="http://schemas.microsoft.com/office/drawing/2016/5/11/chartex" xmlns:cx6="http://schemas.microsoft.com/office/drawing/2016/5/12/chartex" xmlns:cx7="http://schemas.microsoft.com/office/drawing/2016/5/13/chartex" xmlns:cx8="http://schemas.microsoft.com/office/drawing/2016/5/14/chartex" xmlns:mc="http://schemas.openxmlformats.org/markup-compatibility/2006" xmlns:aink="http://schemas.microsoft.com/office/drawing/2016/ink" xmlns:am3d="http://schemas.microsoft.com/office/drawing/2017/model3d" xmlns:o="urn:schemas-microsoft-com:office:office" xmlns:r="http://schemas.openxmlformats.org/officeDocument/2006/relationships" xmlns:m="http://schemas.openxmlformats.org/officeDocument/2006/math" xmlns:v="urn:schemas-microsoft-com:vml" xmlns:wp14="http://schemas.microsoft.com/office/word/2010/wordprocessingDrawing" xmlns:wp="http://schemas.openxmlformats.org/drawingml/2006/wordprocessingDrawing" xmlns:w10="urn:schemas-microsoft-com:office:word" xmlns:w="http://schemas.openxmlformats.org/wordprocessingml/2006/main" xmlns:w14="http://schemas.microsoft.com/office/word/2010/wordml" xmlns:w15="http://schemas.microsoft.com/office/word/2012/wordml" xmlns:w16cid="http://schemas.microsoft.com/office/word/2016/wordml/cid" xmlns:w16se="http://schemas.microsoft.com/office/word/2015/wordml/symex" xmlns:wpg="http://schemas.microsoft.com/office/word/2010/wordprocessingGroup" xmlns:wpi="http://schemas.microsoft.com/office/word/2010/wordprocessingInk" xmlns:wne="http://schemas.microsoft.com/office/word/2006/wordml" xmlns:wps="http://schemas.microsoft.com/office/word/2010/wordprocessingShape" mc:Ignorable="w14 w15 w16se w16cid wp14">
+  <w:p>
+    <w:pPr>
+      <w:pStyle w:val="Footer"/>
+    </w:pPr>
+  </w:p>
+</w:ftr>
+</file>
+
+<file path=word/footer2.xml><?xml version="1.0" encoding="utf-8"?>
+<w:ftr xmlns:wpc="http://schemas.microsoft.com/office/word/2010/wordprocessingCanvas" xmlns:cx="http://schemas.microsoft.com/office/drawing/2014/chartex" xmlns:cx1="http://schemas.microsoft.com/office/drawing/2015/9/8/chartex" xmlns:cx2="http://schemas.microsoft.com/office/drawing/2015/10/21/chartex" xmlns:cx3="http://schemas.microsoft.com/office/drawing/2016/5/9/chartex" xmlns:cx4="http://schemas.microsoft.com/office/drawing/2016/5/10/chartex" xmlns:cx5="http://schemas.microsoft.com/office/drawing/2016/5/11/chartex" xmlns:cx6="http://schemas.microsoft.com/office/drawing/2016/5/12/chartex" xmlns:cx7="http://schemas.microsoft.com/office/drawing/2016/5/13/chartex" xmlns:cx8="http://schemas.microsoft.com/office/drawing/2016/5/14/chartex" xmlns:mc="http://schemas.openxmlformats.org/markup-compatibility/2006" xmlns:aink="http://schemas.microsoft.com/office/drawing/2016/ink" xmlns:am3d="http://schemas.microsoft.com/office/drawing/2017/model3d" xmlns:o="urn:schemas-microsoft-com:office:office" xmlns:r="http://schemas.openxmlformats.org/officeDocument/2006/relationships" xmlns:m="http://schemas.openxmlformats.org/officeDocument/2006/math" xmlns:v="urn:schemas-microsoft-com:vml" xmlns:wp14="http://schemas.microsoft.com/office/word/2010/wordprocessingDrawing" xmlns:wp="http://schemas.openxmlformats.org/drawingml/2006/wordprocessingDrawing" xmlns:w10="urn:schemas-microsoft-com:office:word" xmlns:w="http://schemas.openxmlformats.org/wordprocessingml/2006/main" xmlns:w14="http://schemas.microsoft.com/office/word/2010/wordml" xmlns:w15="http://schemas.microsoft.com/office/word/2012/wordml" xmlns:w16cid="http://schemas.microsoft.com/office/word/2016/wordml/cid" xmlns:w16se="http://schemas.microsoft.com/office/word/2015/wordml/symex" xmlns:wpg="http://schemas.microsoft.com/office/word/2010/wordprocessingGroup" xmlns:wpi="http://schemas.microsoft.com/office/word/2010/wordprocessingInk" xmlns:wne="http://schemas.microsoft.com/office/word/2006/wordml" xmlns:wps="http://schemas.microsoft.com/office/word/2010/wordprocessingShape" mc:Ignorable="w14 w15 w16se w16cid wp14">
+  <w:p>
+    <w:pPr>
+      <w:pStyle w:val="Footer"/>
+    </w:pPr>
+  </w:p>
+</w:ftr>
+</file>
+
+<file path=word/footer3.xml><?xml version="1.0" encoding="utf-8"?>
+<w:ftr xmlns:wpc="http://schemas.microsoft.com/office/word/2010/wordprocessingCanvas" xmlns:cx="http://schemas.microsoft.com/office/drawing/2014/chartex" xmlns:cx1="http://schemas.microsoft.com/office/drawing/2015/9/8/chartex" xmlns:cx2="http://schemas.microsoft.com/office/drawing/2015/10/21/chartex" xmlns:cx3="http://schemas.microsoft.com/office/drawing/2016/5/9/chartex" xmlns:cx4="http://schemas.microsoft.com/office/drawing/2016/5/10/chartex" xmlns:cx5="http://schemas.microsoft.com/office/drawing/2016/5/11/chartex" xmlns:cx6="http://schemas.microsoft.com/office/drawing/2016/5/12/chartex" xmlns:cx7="http://schemas.microsoft.com/office/drawing/2016/5/13/chartex" xmlns:cx8="http://schemas.microsoft.com/office/drawing/2016/5/14/chartex" xmlns:mc="http://schemas.openxmlformats.org/markup-compatibility/2006" xmlns:aink="http://schemas.microsoft.com/office/drawing/2016/ink" xmlns:am3d="http://schemas.microsoft.com/office/drawing/2017/model3d" xmlns:o="urn:schemas-microsoft-com:office:office" xmlns:r="http://schemas.openxmlformats.org/officeDocument/2006/relationships" xmlns:m="http://schemas.openxmlformats.org/officeDocument/2006/math" xmlns:v="urn:schemas-microsoft-com:vml" xmlns:wp14="http://schemas.microsoft.com/office/word/2010/wordprocessingDrawing" xmlns:wp="http://schemas.openxmlformats.org/drawingml/2006/wordprocessingDrawing" xmlns:w10="urn:schemas-microsoft-com:office:word" xmlns:w="http://schemas.openxmlformats.org/wordprocessingml/2006/main" xmlns:w14="http://schemas.microsoft.com/office/word/2010/wordml" xmlns:w15="http://schemas.microsoft.com/office/word/2012/wordml" xmlns:w16cid="http://schemas.microsoft.com/office/word/2016/wordml/cid" xmlns:w16se="http://schemas.microsoft.com/office/word/2015/wordml/symex" xmlns:wpg="http://schemas.microsoft.com/office/word/2010/wordprocessingGroup" xmlns:wpi="http://schemas.microsoft.com/office/word/2010/wordprocessingInk" xmlns:wne="http://schemas.microsoft.com/office/word/2006/wordml" xmlns:wps="http://schemas.microsoft.com/office/word/2010/wordprocessingShape" mc:Ignorable="w14 w15 w16se w16cid wp14">
+  <w:p>
+    <w:pPr>
+      <w:pStyle w:val="Footer"/>
+    </w:pPr>
+  </w:p>
+</w:ftr>
+</file>
+
+<file path=word/footnotes.xml><?xml version="1.0" encoding="utf-8"?>
+<w:footnotes xmlns:wpc="http://schemas.microsoft.com/office/word/2010/wordprocessingCanvas" xmlns:cx="http://schemas.microsoft.com/office/drawing/2014/chartex" xmlns:cx1="http://schemas.microsoft.com/office/drawing/2015/9/8/chartex" xmlns:cx2="http://schemas.microsoft.com/office/drawing/2015/10/21/chartex" xmlns:cx3="http://schemas.microsoft.com/office/drawing/2016/5/9/chartex" xmlns:cx4="http://schemas.microsoft.com/office/drawing/2016/5/10/chartex" xmlns:cx5="http://schemas.microsoft.com/office/drawing/2016/5/11/chartex" xmlns:cx6="http://schemas.microsoft.com/office/drawing/2016/5/12/chartex" xmlns:cx7="http://schemas.microsoft.com/office/drawing/2016/5/13/chartex" xmlns:cx8="http://schemas.microsoft.com/office/drawing/2016/5/14/chartex" xmlns:mc="http://schemas.openxmlformats.org/markup-compatibility/2006" xmlns:aink="http://schemas.microsoft.com/office/drawing/2016/ink" xmlns:am3d="http://schemas.microsoft.com/office/drawing/2017/model3d" xmlns:o="urn:schemas-microsoft-com:office:office" xmlns:r="http://schemas.openxmlformats.org/officeDocument/2006/relationships" xmlns:m="http://schemas.openxmlformats.org/officeDocument/2006/math" xmlns:v="urn:schemas-microsoft-com:vml" xmlns:wp14="http://schemas.microsoft.com/office/word/2010/wordprocessingDrawing" xmlns:wp="http://schemas.openxmlformats.org/drawingml/2006/wordprocessingDrawing" xmlns:w10="urn:schemas-microsoft-com:office:word" xmlns:w="http://schemas.openxmlformats.org/wordprocessingml/2006/main" xmlns:w14="http://schemas.microsoft.com/office/word/2010/wordml" xmlns:w15="http://schemas.microsoft.com/office/word/2012/wordml" xmlns:w16cid="http://schemas.microsoft.com/office/word/2016/wordml/cid" xmlns:w16se="http://schemas.microsoft.com/office/word/2015/wordml/symex" xmlns:wpg="http://schemas.microsoft.com/office/word/2010/wordprocessingGroup" xmlns:wpi="http://schemas.microsoft.com/office/word/2010/wordprocessingInk" xmlns:wne="http://schemas.microsoft.com/office/word/2006/wordml" xmlns:wps="http://schemas.microsoft.com/office/word/2010/wordprocessingShape" mc:Ignorable="w14 w15 w16se w16cid wp14">
+  <w:footnote w:type="separator" w:id="-1">
+    <w:p>
+      <w:pPr>
+        <w:spacing w:after="0" w:line="240" w:lineRule="auto"/>
+      </w:pPr>
+      <w:r>
+        <w:separator/>
+      </w:r>
+    </w:p>
+  </w:footnote>
+  <w:footnote w:type="continuationSeparator" w:id="0">
+    <w:p>
+      <w:pPr>
+        <w:spacing w:after="0" w:line="240" w:lineRule="auto"/>
+      </w:pPr>
+      <w:r>
+        <w:continuationSeparator/>
+      </w:r>
+    </w:p>
+  </w:footnote>
+</w:footnotes>
+</file>
+
+<file path=word/header1.xml><?xml version="1.0" encoding="utf-8"?>
+<w:hdr xmlns:wpc="http://schemas.microsoft.com/office/word/2010/wordprocessingCanvas" xmlns:cx="http://schemas.microsoft.com/office/drawing/2014/chartex" xmlns:cx1="http://schemas.microsoft.com/office/drawing/2015/9/8/chartex" xmlns:cx2="http://schemas.microsoft.com/office/drawing/2015/10/21/chartex" xmlns:cx3="http://schemas.microsoft.com/office/drawing/2016/5/9/chartex" xmlns:cx4="http://schemas.microsoft.com/office/drawing/2016/5/10/chartex" xmlns:cx5="http://schemas.microsoft.com/office/drawing/2016/5/11/chartex" xmlns:cx6="http://schemas.microsoft.com/office/drawing/2016/5/12/chartex" xmlns:cx7="http://schemas.microsoft.com/office/drawing/2016/5/13/chartex" xmlns:cx8="http://schemas.microsoft.com/office/drawing/2016/5/14/chartex" xmlns:mc="http://schemas.openxmlformats.org/markup-compatibility/2006" xmlns:aink="http://schemas.microsoft.com/office/drawing/2016/ink" xmlns:am3d="http://schemas.microsoft.com/office/drawing/2017/model3d" xmlns:o="urn:schemas-microsoft-com:office:office" xmlns:r="http://schemas.openxmlformats.org/officeDocument/2006/relationships" xmlns:m="http://schemas.openxmlformats.org/officeDocument/2006/math" xmlns:v="urn:schemas-microsoft-com:vml" xmlns:wp14="http://schemas.microsoft.com/office/word/2010/wordprocessingDrawing" xmlns:wp="http://schemas.openxmlformats.org/drawingml/2006/wordprocessingDrawing" xmlns:w10="urn:schemas-microsoft-com:office:word" xmlns:w="http://schemas.openxmlformats.org/wordprocessingml/2006/main" xmlns:w14="http://schemas.microsoft.com/office/word/2010/wordml" xmlns:w15="http://schemas.microsoft.com/office/word/2012/wordml" xmlns:w16cid="http://schemas.microsoft.com/office/word/2016/wordml/cid" xmlns:w16se="http://schemas.microsoft.com/office/word/2015/wordml/symex" xmlns:wpg="http://schemas.microsoft.com/office/word/2010/wordprocessingGroup" xmlns:wpi="http://schemas.microsoft.com/office/word/2010/wordprocessingInk" xmlns:wne="http://schemas.microsoft.com/office/word/2006/wordml" xmlns:wps="http://schemas.microsoft.com/office/word/2010/wordprocessingShape" mc:Ignorable="w14 w15 w16se w16cid wp14">
+  <w:p>
+    <w:pPr>
+      <w:pStyle w:val="Header"/>
+    </w:pPr>
+  </w:p>
+</w:hdr>
+</file>
+
+<file path=word/header2.xml><?xml version="1.0" encoding="utf-8"?>
+<w:hdr xmlns:wpc="http://schemas.microsoft.com/office/word/2010/wordprocessingCanvas" xmlns:cx="http://schemas.microsoft.com/office/drawing/2014/chartex" xmlns:cx1="http://schemas.microsoft.com/office/drawing/2015/9/8/chartex" xmlns:cx2="http://schemas.microsoft.com/office/drawing/2015/10/21/chartex" xmlns:cx3="http://schemas.microsoft.com/office/drawing/2016/5/9/chartex" xmlns:cx4="http://schemas.microsoft.com/office/drawing/2016/5/10/chartex" xmlns:cx5="http://schemas.microsoft.com/office/drawing/2016/5/11/chartex" xmlns:cx6="http://schemas.microsoft.com/office/drawing/2016/5/12/chartex" xmlns:cx7="http://schemas.microsoft.com/office/drawing/2016/5/13/chartex" xmlns:cx8="http://schemas.microsoft.com/office/drawing/2016/5/14/chartex" xmlns:mc="http://schemas.openxmlformats.org/markup-compatibility/2006" xmlns:aink="http://schemas.microsoft.com/office/drawing/2016/ink" xmlns:am3d="http://schemas.microsoft.com/office/drawing/2017/model3d" xmlns:o="urn:schemas-microsoft-com:office:office" xmlns:r="http://schemas.openxmlformats.org/officeDocument/2006/relationships" xmlns:m="http://schemas.openxmlformats.org/officeDocument/2006/math" xmlns:v="urn:schemas-microsoft-com:vml" xmlns:wp14="http://schemas.microsoft.com/office/word/2010/wordprocessingDrawing" xmlns:wp="http://schemas.openxmlformats.org/drawingml/2006/wordprocessingDrawing" xmlns:w10="urn:schemas-microsoft-com:office:word" xmlns:w="http://schemas.openxmlformats.org/wordprocessingml/2006/main" xmlns:w14="http://schemas.microsoft.com/office/word/2010/wordml" xmlns:w15="http://schemas.microsoft.com/office/word/2012/wordml" xmlns:w16cid="http://schemas.microsoft.com/office/word/2016/wordml/cid" xmlns:w16se="http://schemas.microsoft.com/office/word/2015/wordml/symex" xmlns:wpg="http://schemas.microsoft.com/office/word/2010/wordprocessingGroup" xmlns:wpi="http://schemas.microsoft.com/office/word/2010/wordprocessingInk" xmlns:wne="http://schemas.microsoft.com/office/word/2006/wordml" xmlns:wps="http://schemas.microsoft.com/office/word/2010/wordprocessingShape" mc:Ignorable="w14 w15 w16se w16cid wp14">
+  <w:p>
+    <w:pPr>
+      <w:pStyle w:val="Header"/>
+    </w:pPr>
+  </w:p>
+</w:hdr>
+</file>
+
+<file path=word/header3.xml><?xml version="1.0" encoding="utf-8"?>
+<w:hdr xmlns:wpc="http://schemas.microsoft.com/office/word/2010/wordprocessingCanvas" xmlns:cx="http://schemas.microsoft.com/office/drawing/2014/chartex" xmlns:cx1="http://schemas.microsoft.com/office/drawing/2015/9/8/chartex" xmlns:cx2="http://schemas.microsoft.com/office/drawing/2015/10/21/chartex" xmlns:cx3="http://schemas.microsoft.com/office/drawing/2016/5/9/chartex" xmlns:cx4="http://schemas.microsoft.com/office/drawing/2016/5/10/chartex" xmlns:cx5="http://schemas.microsoft.com/office/drawing/2016/5/11/chartex" xmlns:cx6="http://schemas.microsoft.com/office/drawing/2016/5/12/chartex" xmlns:cx7="http://schemas.microsoft.com/office/drawing/2016/5/13/chartex" xmlns:cx8="http://schemas.microsoft.com/office/drawing/2016/5/14/chartex" xmlns:mc="http://schemas.openxmlformats.org/markup-compatibility/2006" xmlns:aink="http://schemas.microsoft.com/office/drawing/2016/ink" xmlns:am3d="http://schemas.microsoft.com/office/drawing/2017/model3d" xmlns:o="urn:schemas-microsoft-com:office:office" xmlns:r="http://schemas.openxmlformats.org/officeDocument/2006/relationships" xmlns:m="http://schemas.openxmlformats.org/officeDocument/2006/math" xmlns:v="urn:schemas-microsoft-com:vml" xmlns:wp14="http://schemas.microsoft.com/office/word/2010/wordprocessingDrawing" xmlns:wp="http://schemas.openxmlformats.org/drawingml/2006/wordprocessingDrawing" xmlns:w10="urn:schemas-microsoft-com:office:word" xmlns:w="http://schemas.openxmlformats.org/wordprocessingml/2006/main" xmlns:w14="http://schemas.microsoft.com/office/word/2010/wordml" xmlns:w15="http://schemas.microsoft.com/office/word/2012/wordml" xmlns:w16cid="http://schemas.microsoft.com/office/word/2016/wordml/cid" xmlns:w16se="http://schemas.microsoft.com/office/word/2015/wordml/symex" xmlns:wpg="http://schemas.microsoft.com/office/word/2010/wordprocessingGroup" xmlns:wpi="http://schemas.microsoft.com/office/word/2010/wordprocessingInk" xmlns:wne="http://schemas.microsoft.com/office/word/2006/wordml" xmlns:wps="http://schemas.microsoft.com/office/word/2010/wordprocessingShape" mc:Ignorable="w14 w15 w16se w16cid wp14">
+  <w:p>
+    <w:pPr>
+      <w:pStyle w:val="Header"/>
+    </w:pPr>
+  </w:p>
+</w:hdr>
 </file>
 
 <file path=word/styles.xml><?xml version="1.0" encoding="utf-8"?>
@@ -4221,6 +6217,50 @@
     <w:basedOn w:val="DefaultParagraphFont"/>
     <w:rsid w:val="0035155E"/>
   </w:style>
+  <w:style w:type="paragraph" w:styleId="Header">
+    <w:name w:val="header"/>
+    <w:basedOn w:val="Normal"/>
+    <w:link w:val="HeaderChar"/>
+    <w:uiPriority w:val="99"/>
+    <w:unhideWhenUsed/>
+    <w:rsid w:val="00F14640"/>
+    <w:pPr>
+      <w:tabs>
+        <w:tab w:val="center" w:pos="4680"/>
+        <w:tab w:val="right" w:pos="9360"/>
+      </w:tabs>
+      <w:spacing w:after="0" w:line="240" w:lineRule="auto"/>
+    </w:pPr>
+  </w:style>
+  <w:style w:type="character" w:customStyle="1" w:styleId="HeaderChar">
+    <w:name w:val="Header Char"/>
+    <w:basedOn w:val="DefaultParagraphFont"/>
+    <w:link w:val="Header"/>
+    <w:uiPriority w:val="99"/>
+    <w:rsid w:val="00F14640"/>
+  </w:style>
+  <w:style w:type="paragraph" w:styleId="Footer">
+    <w:name w:val="footer"/>
+    <w:basedOn w:val="Normal"/>
+    <w:link w:val="FooterChar"/>
+    <w:uiPriority w:val="99"/>
+    <w:unhideWhenUsed/>
+    <w:rsid w:val="00F14640"/>
+    <w:pPr>
+      <w:tabs>
+        <w:tab w:val="center" w:pos="4680"/>
+        <w:tab w:val="right" w:pos="9360"/>
+      </w:tabs>
+      <w:spacing w:after="0" w:line="240" w:lineRule="auto"/>
+    </w:pPr>
+  </w:style>
+  <w:style w:type="character" w:customStyle="1" w:styleId="FooterChar">
+    <w:name w:val="Footer Char"/>
+    <w:basedOn w:val="DefaultParagraphFont"/>
+    <w:link w:val="Footer"/>
+    <w:uiPriority w:val="99"/>
+    <w:rsid w:val="00F14640"/>
+  </w:style>
 </w:styles>
 </file>
 
@@ -4524,7 +6564,7 @@
 </file>
 
 <file path=customXml/itemProps1.xml><?xml version="1.0" encoding="utf-8"?>
-<ds:datastoreItem xmlns:ds="http://schemas.openxmlformats.org/officeDocument/2006/customXml" ds:itemID="{D6639212-55F6-4EB5-B0F1-AC714038A90A}">
+<ds:datastoreItem xmlns:ds="http://schemas.openxmlformats.org/officeDocument/2006/customXml" ds:itemID="{99F2C442-F97C-4132-AFFD-80878B77E705}">
   <ds:schemaRefs>
     <ds:schemaRef ds:uri="http://schemas.openxmlformats.org/officeDocument/2006/bibliography"/>
   </ds:schemaRefs>

</xml_diff>